<commit_message>
I have made major progress in my test plan in the word document, I have completed B 1 through 5 and have started with C, looking good, no problems encountered yet.
</commit_message>
<xml_diff>
--- a/Calculator/Assignment_–_Writing_iOS_Apps_with_UIKit.docx
+++ b/Calculator/Assignment_–_Writing_iOS_Apps_with_UIKit.docx
@@ -7,8 +7,13 @@
         <w:pStyle w:val="Heading1"/>
       </w:pPr>
       <w:r>
-        <w:t>Assignment – Writing iOS Apps with UIKit</w:t>
-      </w:r>
+        <w:t xml:space="preserve">Assignment – Writing iOS Apps with </w:t>
+      </w:r>
+      <w:proofErr w:type="spellStart"/>
+      <w:r>
+        <w:t>UIKit</w:t>
+      </w:r>
+      <w:proofErr w:type="spellEnd"/>
     </w:p>
     <w:p>
       <w:pPr>
@@ -28,8 +33,13 @@
         <w:pStyle w:val="Body"/>
       </w:pPr>
       <w:r>
-        <w:t>The purpose of this assignment is to develop a beginning understanding of how to :</w:t>
-      </w:r>
+        <w:t xml:space="preserve">The purpose of this assignment is to develop a beginning understanding of how </w:t>
+      </w:r>
+      <w:proofErr w:type="gramStart"/>
+      <w:r>
+        <w:t>to :</w:t>
+      </w:r>
+      <w:proofErr w:type="gramEnd"/>
     </w:p>
     <w:p>
       <w:pPr>
@@ -727,6 +737,7 @@
           <w:szCs w:val="20"/>
         </w:rPr>
       </w:pPr>
+      <w:proofErr w:type="spellStart"/>
       <w:r>
         <w:rPr>
           <w:i/>
@@ -736,6 +747,7 @@
         </w:rPr>
         <w:t>labelDisplay</w:t>
       </w:r>
+      <w:proofErr w:type="spellEnd"/>
       <w:r>
         <w:rPr>
           <w:i/>
@@ -744,8 +756,8 @@
           <w:szCs w:val="20"/>
         </w:rPr>
         <w:tab/>
-        <w:t>onePressed</w:t>
-      </w:r>
+      </w:r>
+      <w:proofErr w:type="spellStart"/>
       <w:r>
         <w:rPr>
           <w:i/>
@@ -753,9 +765,9 @@
           <w:sz w:val="20"/>
           <w:szCs w:val="20"/>
         </w:rPr>
-        <w:tab/>
-        <w:t>computedValue : Double</w:t>
-      </w:r>
+        <w:t>onePressed</w:t>
+      </w:r>
+      <w:proofErr w:type="spellEnd"/>
       <w:r>
         <w:rPr>
           <w:i/>
@@ -764,7 +776,66 @@
           <w:szCs w:val="20"/>
         </w:rPr>
         <w:tab/>
-        <w:t>addToNewValue(digit : string)</w:t>
+      </w:r>
+      <w:proofErr w:type="spellStart"/>
+      <w:proofErr w:type="gramStart"/>
+      <w:r>
+        <w:rPr>
+          <w:i/>
+          <w:iCs/>
+          <w:sz w:val="20"/>
+          <w:szCs w:val="20"/>
+        </w:rPr>
+        <w:t>computedValue</w:t>
+      </w:r>
+      <w:proofErr w:type="spellEnd"/>
+      <w:r>
+        <w:rPr>
+          <w:i/>
+          <w:iCs/>
+          <w:sz w:val="20"/>
+          <w:szCs w:val="20"/>
+        </w:rPr>
+        <w:t xml:space="preserve"> :</w:t>
+      </w:r>
+      <w:proofErr w:type="gramEnd"/>
+      <w:r>
+        <w:rPr>
+          <w:i/>
+          <w:iCs/>
+          <w:sz w:val="20"/>
+          <w:szCs w:val="20"/>
+        </w:rPr>
+        <w:t xml:space="preserve"> Double</w:t>
+      </w:r>
+      <w:r>
+        <w:rPr>
+          <w:i/>
+          <w:iCs/>
+          <w:sz w:val="20"/>
+          <w:szCs w:val="20"/>
+        </w:rPr>
+        <w:tab/>
+      </w:r>
+      <w:proofErr w:type="spellStart"/>
+      <w:r>
+        <w:rPr>
+          <w:i/>
+          <w:iCs/>
+          <w:sz w:val="20"/>
+          <w:szCs w:val="20"/>
+        </w:rPr>
+        <w:t>addToNewValue</w:t>
+      </w:r>
+      <w:proofErr w:type="spellEnd"/>
+      <w:r>
+        <w:rPr>
+          <w:i/>
+          <w:iCs/>
+          <w:sz w:val="20"/>
+          <w:szCs w:val="20"/>
+        </w:rPr>
+        <w:t>(digit : string)</w:t>
       </w:r>
     </w:p>
     <w:p>
@@ -790,8 +861,8 @@
           <w:szCs w:val="20"/>
         </w:rPr>
         <w:tab/>
-        <w:t>twoPressed</w:t>
-      </w:r>
+      </w:r>
+      <w:proofErr w:type="spellStart"/>
       <w:r>
         <w:rPr>
           <w:i/>
@@ -799,8 +870,48 @@
           <w:sz w:val="20"/>
           <w:szCs w:val="20"/>
         </w:rPr>
+        <w:t>twoPressed</w:t>
+      </w:r>
+      <w:proofErr w:type="spellEnd"/>
+      <w:r>
+        <w:rPr>
+          <w:i/>
+          <w:iCs/>
+          <w:sz w:val="20"/>
+          <w:szCs w:val="20"/>
+        </w:rPr>
         <w:tab/>
-        <w:t>providedValue : String?</w:t>
+      </w:r>
+      <w:proofErr w:type="spellStart"/>
+      <w:proofErr w:type="gramStart"/>
+      <w:r>
+        <w:rPr>
+          <w:i/>
+          <w:iCs/>
+          <w:sz w:val="20"/>
+          <w:szCs w:val="20"/>
+        </w:rPr>
+        <w:t>providedValue</w:t>
+      </w:r>
+      <w:proofErr w:type="spellEnd"/>
+      <w:r>
+        <w:rPr>
+          <w:i/>
+          <w:iCs/>
+          <w:sz w:val="20"/>
+          <w:szCs w:val="20"/>
+        </w:rPr>
+        <w:t xml:space="preserve"> :</w:t>
+      </w:r>
+      <w:proofErr w:type="gramEnd"/>
+      <w:r>
+        <w:rPr>
+          <w:i/>
+          <w:iCs/>
+          <w:sz w:val="20"/>
+          <w:szCs w:val="20"/>
+        </w:rPr>
+        <w:t xml:space="preserve"> String?</w:t>
       </w:r>
       <w:r>
         <w:rPr>
@@ -837,6 +948,7 @@
         </w:rPr>
         <w:tab/>
       </w:r>
+      <w:proofErr w:type="spellStart"/>
       <w:r>
         <w:rPr>
           <w:i/>
@@ -855,6 +967,7 @@
         </w:rPr>
         <w:t>Pressed</w:t>
       </w:r>
+      <w:proofErr w:type="spellEnd"/>
       <w:r>
         <w:rPr>
           <w:i/>
@@ -863,7 +976,46 @@
           <w:szCs w:val="20"/>
         </w:rPr>
         <w:tab/>
-        <w:t>operation : Operation?</w:t>
+      </w:r>
+      <w:proofErr w:type="gramStart"/>
+      <w:r>
+        <w:rPr>
+          <w:i/>
+          <w:iCs/>
+          <w:sz w:val="20"/>
+          <w:szCs w:val="20"/>
+        </w:rPr>
+        <w:t>operation :</w:t>
+      </w:r>
+      <w:proofErr w:type="gramEnd"/>
+      <w:r>
+        <w:rPr>
+          <w:i/>
+          <w:iCs/>
+          <w:sz w:val="20"/>
+          <w:szCs w:val="20"/>
+        </w:rPr>
+        <w:t xml:space="preserve"> </w:t>
+      </w:r>
+      <w:proofErr w:type="spellStart"/>
+      <w:r>
+        <w:rPr>
+          <w:i/>
+          <w:iCs/>
+          <w:sz w:val="20"/>
+          <w:szCs w:val="20"/>
+        </w:rPr>
+        <w:t>Operation</w:t>
+      </w:r>
+      <w:proofErr w:type="spellEnd"/>
+      <w:r>
+        <w:rPr>
+          <w:i/>
+          <w:iCs/>
+          <w:sz w:val="20"/>
+          <w:szCs w:val="20"/>
+        </w:rPr>
+        <w:t>?</w:t>
       </w:r>
       <w:r>
         <w:rPr>
@@ -900,6 +1052,7 @@
         </w:rPr>
         <w:tab/>
       </w:r>
+      <w:proofErr w:type="spellStart"/>
       <w:r>
         <w:rPr>
           <w:i/>
@@ -918,6 +1071,7 @@
         </w:rPr>
         <w:t>Pressed</w:t>
       </w:r>
+      <w:proofErr w:type="spellEnd"/>
       <w:r>
         <w:rPr>
           <w:i/>
@@ -935,8 +1089,18 @@
           <w:szCs w:val="20"/>
         </w:rPr>
         <w:tab/>
+      </w:r>
+      <w:proofErr w:type="spellStart"/>
+      <w:r>
+        <w:rPr>
+          <w:i/>
+          <w:iCs/>
+          <w:sz w:val="20"/>
+          <w:szCs w:val="20"/>
+        </w:rPr>
         <w:t>updateState</w:t>
       </w:r>
+      <w:proofErr w:type="spellEnd"/>
     </w:p>
     <w:p>
       <w:pPr>
@@ -962,6 +1126,7 @@
         </w:rPr>
         <w:tab/>
       </w:r>
+      <w:proofErr w:type="spellStart"/>
       <w:r>
         <w:rPr>
           <w:i/>
@@ -980,6 +1145,7 @@
         </w:rPr>
         <w:t>Pressed</w:t>
       </w:r>
+      <w:proofErr w:type="spellEnd"/>
       <w:r>
         <w:rPr>
           <w:i/>
@@ -1024,6 +1190,7 @@
         </w:rPr>
         <w:tab/>
       </w:r>
+      <w:proofErr w:type="spellStart"/>
       <w:r>
         <w:rPr>
           <w:i/>
@@ -1042,6 +1209,7 @@
         </w:rPr>
         <w:t>Pressed</w:t>
       </w:r>
+      <w:proofErr w:type="spellEnd"/>
       <w:r>
         <w:rPr>
           <w:i/>
@@ -1059,8 +1227,18 @@
           <w:szCs w:val="20"/>
         </w:rPr>
         <w:tab/>
+      </w:r>
+      <w:proofErr w:type="spellStart"/>
+      <w:r>
+        <w:rPr>
+          <w:i/>
+          <w:iCs/>
+          <w:sz w:val="20"/>
+          <w:szCs w:val="20"/>
+        </w:rPr>
         <w:t>makeProvidedValueCompletedValue</w:t>
       </w:r>
+      <w:proofErr w:type="spellEnd"/>
     </w:p>
     <w:p>
       <w:pPr>
@@ -1086,6 +1264,7 @@
         </w:rPr>
         <w:tab/>
       </w:r>
+      <w:proofErr w:type="spellStart"/>
       <w:r>
         <w:rPr>
           <w:i/>
@@ -1104,6 +1283,7 @@
         </w:rPr>
         <w:t>Pressed</w:t>
       </w:r>
+      <w:proofErr w:type="spellEnd"/>
       <w:r>
         <w:rPr>
           <w:i/>
@@ -1152,6 +1332,7 @@
         <w:tab/>
         <w:t xml:space="preserve">    </w:t>
       </w:r>
+      <w:proofErr w:type="spellStart"/>
       <w:r>
         <w:rPr>
           <w:i/>
@@ -1169,6 +1350,7 @@
         </w:rPr>
         <w:t>Pressed</w:t>
       </w:r>
+      <w:proofErr w:type="spellEnd"/>
       <w:r>
         <w:rPr>
           <w:i/>
@@ -1212,6 +1394,7 @@
         <w:tab/>
         <w:t xml:space="preserve">    </w:t>
       </w:r>
+      <w:proofErr w:type="spellStart"/>
       <w:r>
         <w:rPr>
           <w:i/>
@@ -1229,6 +1412,7 @@
         </w:rPr>
         <w:t>Pressed</w:t>
       </w:r>
+      <w:proofErr w:type="spellEnd"/>
       <w:r>
         <w:rPr>
           <w:i/>
@@ -1272,6 +1456,7 @@
         <w:tab/>
         <w:t xml:space="preserve">    </w:t>
       </w:r>
+      <w:proofErr w:type="spellStart"/>
       <w:r>
         <w:rPr>
           <w:i/>
@@ -1289,6 +1474,7 @@
         </w:rPr>
         <w:t>Pressed</w:t>
       </w:r>
+      <w:proofErr w:type="spellEnd"/>
       <w:r>
         <w:rPr>
           <w:i/>
@@ -1332,6 +1518,7 @@
         <w:tab/>
         <w:t xml:space="preserve">    </w:t>
       </w:r>
+      <w:proofErr w:type="spellStart"/>
       <w:r>
         <w:rPr>
           <w:i/>
@@ -1349,6 +1536,7 @@
         </w:rPr>
         <w:t>Pressed</w:t>
       </w:r>
+      <w:proofErr w:type="spellEnd"/>
       <w:r>
         <w:rPr>
           <w:i/>
@@ -1375,6 +1563,7 @@
         <w:tab/>
         <w:t xml:space="preserve">    </w:t>
       </w:r>
+      <w:proofErr w:type="spellStart"/>
       <w:r>
         <w:rPr>
           <w:i/>
@@ -1392,6 +1581,7 @@
         </w:rPr>
         <w:t>Pressed</w:t>
       </w:r>
+      <w:proofErr w:type="spellEnd"/>
       <w:r>
         <w:rPr>
           <w:i/>
@@ -1400,8 +1590,18 @@
           <w:szCs w:val="20"/>
         </w:rPr>
         <w:tab/>
+      </w:r>
+      <w:proofErr w:type="spellStart"/>
+      <w:r>
+        <w:rPr>
+          <w:i/>
+          <w:iCs/>
+          <w:sz w:val="20"/>
+          <w:szCs w:val="20"/>
+        </w:rPr>
         <w:t>plusMinus</w:t>
       </w:r>
+      <w:proofErr w:type="spellEnd"/>
     </w:p>
     <w:p>
       <w:pPr>
@@ -1442,8 +1642,9 @@
           <w:szCs w:val="20"/>
         </w:rPr>
         <w:tab/>
-        <w:t xml:space="preserve">    subtraction</w:t>
-      </w:r>
+        <w:t xml:space="preserve">    </w:t>
+      </w:r>
+      <w:proofErr w:type="spellStart"/>
       <w:r>
         <w:rPr>
           <w:i/>
@@ -1451,8 +1652,18 @@
           <w:sz w:val="20"/>
           <w:szCs w:val="20"/>
         </w:rPr>
+        <w:t>subtraction</w:t>
+      </w:r>
+      <w:r>
+        <w:rPr>
+          <w:i/>
+          <w:iCs/>
+          <w:sz w:val="20"/>
+          <w:szCs w:val="20"/>
+        </w:rPr>
         <w:t>Pressed</w:t>
       </w:r>
+      <w:proofErr w:type="spellEnd"/>
     </w:p>
     <w:p>
       <w:pPr>
@@ -1475,8 +1686,8 @@
           <w:szCs w:val="20"/>
         </w:rPr>
         <w:tab/>
-        <w:t>multiply</w:t>
-      </w:r>
+      </w:r>
+      <w:proofErr w:type="spellStart"/>
       <w:r>
         <w:rPr>
           <w:i/>
@@ -1484,8 +1695,18 @@
           <w:sz w:val="20"/>
           <w:szCs w:val="20"/>
         </w:rPr>
+        <w:t>multiply</w:t>
+      </w:r>
+      <w:r>
+        <w:rPr>
+          <w:i/>
+          <w:iCs/>
+          <w:sz w:val="20"/>
+          <w:szCs w:val="20"/>
+        </w:rPr>
         <w:t>Pressed</w:t>
       </w:r>
+      <w:proofErr w:type="spellEnd"/>
     </w:p>
     <w:p>
       <w:pPr>
@@ -1508,8 +1729,8 @@
           <w:szCs w:val="20"/>
         </w:rPr>
         <w:tab/>
-        <w:t>division</w:t>
-      </w:r>
+      </w:r>
+      <w:proofErr w:type="spellStart"/>
       <w:r>
         <w:rPr>
           <w:i/>
@@ -1517,8 +1738,18 @@
           <w:sz w:val="20"/>
           <w:szCs w:val="20"/>
         </w:rPr>
+        <w:t>division</w:t>
+      </w:r>
+      <w:r>
+        <w:rPr>
+          <w:i/>
+          <w:iCs/>
+          <w:sz w:val="20"/>
+          <w:szCs w:val="20"/>
+        </w:rPr>
         <w:t>Pressed</w:t>
       </w:r>
+      <w:proofErr w:type="spellEnd"/>
     </w:p>
     <w:p>
       <w:pPr>
@@ -1541,8 +1772,8 @@
           <w:szCs w:val="20"/>
         </w:rPr>
         <w:tab/>
-        <w:t>clear</w:t>
-      </w:r>
+      </w:r>
+      <w:proofErr w:type="spellStart"/>
       <w:r>
         <w:rPr>
           <w:i/>
@@ -1550,8 +1781,18 @@
           <w:sz w:val="20"/>
           <w:szCs w:val="20"/>
         </w:rPr>
+        <w:t>clear</w:t>
+      </w:r>
+      <w:r>
+        <w:rPr>
+          <w:i/>
+          <w:iCs/>
+          <w:sz w:val="20"/>
+          <w:szCs w:val="20"/>
+        </w:rPr>
         <w:t>Pressed</w:t>
       </w:r>
+      <w:proofErr w:type="spellEnd"/>
     </w:p>
     <w:p>
       <w:pPr>
@@ -1574,8 +1815,8 @@
           <w:szCs w:val="20"/>
         </w:rPr>
         <w:tab/>
-        <w:t>percentage</w:t>
-      </w:r>
+      </w:r>
+      <w:proofErr w:type="spellStart"/>
       <w:r>
         <w:rPr>
           <w:i/>
@@ -1583,8 +1824,18 @@
           <w:sz w:val="20"/>
           <w:szCs w:val="20"/>
         </w:rPr>
+        <w:t>percentage</w:t>
+      </w:r>
+      <w:r>
+        <w:rPr>
+          <w:i/>
+          <w:iCs/>
+          <w:sz w:val="20"/>
+          <w:szCs w:val="20"/>
+        </w:rPr>
         <w:t>Pressed</w:t>
       </w:r>
+      <w:proofErr w:type="spellEnd"/>
     </w:p>
     <w:p>
       <w:pPr>
@@ -1607,8 +1858,8 @@
           <w:szCs w:val="20"/>
         </w:rPr>
         <w:tab/>
-        <w:t>plusMinus</w:t>
-      </w:r>
+      </w:r>
+      <w:proofErr w:type="spellStart"/>
       <w:r>
         <w:rPr>
           <w:i/>
@@ -1616,8 +1867,18 @@
           <w:sz w:val="20"/>
           <w:szCs w:val="20"/>
         </w:rPr>
+        <w:t>plusMinus</w:t>
+      </w:r>
+      <w:r>
+        <w:rPr>
+          <w:i/>
+          <w:iCs/>
+          <w:sz w:val="20"/>
+          <w:szCs w:val="20"/>
+        </w:rPr>
         <w:t>Pressed</w:t>
       </w:r>
+      <w:proofErr w:type="spellEnd"/>
     </w:p>
     <w:p>
       <w:pPr>
@@ -1640,8 +1901,8 @@
           <w:szCs w:val="20"/>
         </w:rPr>
         <w:tab/>
-        <w:t>equals</w:t>
-      </w:r>
+      </w:r>
+      <w:proofErr w:type="spellStart"/>
       <w:r>
         <w:rPr>
           <w:i/>
@@ -1649,8 +1910,18 @@
           <w:sz w:val="20"/>
           <w:szCs w:val="20"/>
         </w:rPr>
+        <w:t>equals</w:t>
+      </w:r>
+      <w:r>
+        <w:rPr>
+          <w:i/>
+          <w:iCs/>
+          <w:sz w:val="20"/>
+          <w:szCs w:val="20"/>
+        </w:rPr>
         <w:t>Pressed</w:t>
       </w:r>
+      <w:proofErr w:type="spellEnd"/>
     </w:p>
     <w:tbl>
       <w:tblPr>
@@ -3242,23 +3513,7 @@
                 <w:b/>
                 <w:bCs/>
               </w:rPr>
-              <w:t>4</w:t>
-            </w:r>
-            <w:r>
-              <w:rPr>
-                <w:rFonts w:ascii="Courier" w:hAnsi="Courier"/>
-                <w:b/>
-                <w:bCs/>
-              </w:rPr>
-              <w:t>±</w:t>
-            </w:r>
-            <w:r>
-              <w:rPr>
-                <w:rFonts w:ascii="Courier" w:hAnsi="Courier"/>
-                <w:b/>
-                <w:bCs/>
-              </w:rPr>
-              <w:t>=</w:t>
+              <w:t>4=</w:t>
             </w:r>
           </w:p>
         </w:tc>
@@ -3294,7 +3549,283 @@
                 <w:b/>
                 <w:bCs/>
               </w:rPr>
-              <w:t>8</w:t>
+              <w:t>-8</w:t>
+            </w:r>
+          </w:p>
+        </w:tc>
+      </w:tr>
+      <w:tr>
+        <w:tblPrEx>
+          <w:shd w:val="clear" w:color="auto" w:fill="auto"/>
+        </w:tblPrEx>
+        <w:trPr>
+          <w:trHeight w:val="338"/>
+        </w:trPr>
+        <w:tc>
+          <w:tcPr>
+            <w:tcW w:w="2502" w:type="dxa"/>
+            <w:tcBorders>
+              <w:top w:val="single" w:sz="2" w:space="0" w:color="000000"/>
+              <w:left w:val="single" w:sz="2" w:space="0" w:color="000000"/>
+              <w:bottom w:val="single" w:sz="2" w:space="0" w:color="000000"/>
+              <w:right w:val="single" w:sz="4" w:space="0" w:color="000000"/>
+            </w:tcBorders>
+            <w:shd w:val="clear" w:color="auto" w:fill="E2E4E3"/>
+            <w:tcMar>
+              <w:top w:w="80" w:type="dxa"/>
+              <w:left w:w="80" w:type="dxa"/>
+              <w:bottom w:w="80" w:type="dxa"/>
+              <w:right w:w="80" w:type="dxa"/>
+            </w:tcMar>
+          </w:tcPr>
+          <w:p>
+            <w:pPr>
+              <w:pStyle w:val="FreeForm"/>
+            </w:pPr>
+            <w:r>
+              <w:t>CA</w:t>
+            </w:r>
+          </w:p>
+        </w:tc>
+        <w:tc>
+          <w:tcPr>
+            <w:tcW w:w="5236" w:type="dxa"/>
+            <w:tcBorders>
+              <w:top w:val="single" w:sz="2" w:space="0" w:color="000000"/>
+              <w:left w:val="single" w:sz="4" w:space="0" w:color="000000"/>
+              <w:bottom w:val="single" w:sz="2" w:space="0" w:color="000000"/>
+              <w:right w:val="single" w:sz="2" w:space="0" w:color="000000"/>
+            </w:tcBorders>
+            <w:shd w:val="clear" w:color="auto" w:fill="auto"/>
+            <w:tcMar>
+              <w:top w:w="80" w:type="dxa"/>
+              <w:left w:w="80" w:type="dxa"/>
+              <w:bottom w:w="80" w:type="dxa"/>
+              <w:right w:w="80" w:type="dxa"/>
+            </w:tcMar>
+          </w:tcPr>
+          <w:p>
+            <w:pPr>
+              <w:pStyle w:val="FreeForm"/>
+              <w:rPr>
+                <w:rFonts w:ascii="Courier" w:hAnsi="Courier"/>
+                <w:b/>
+                <w:bCs/>
+              </w:rPr>
+            </w:pPr>
+            <w:r>
+              <w:rPr>
+                <w:rFonts w:ascii="Courier" w:hAnsi="Courier"/>
+                <w:b/>
+                <w:bCs/>
+              </w:rPr>
+              <w:t>C10</w:t>
+            </w:r>
+            <w:r>
+              <w:rPr>
+                <w:rFonts w:ascii="Courier" w:hAnsi="Courier"/>
+                <w:b/>
+                <w:bCs/>
+              </w:rPr>
+              <w:t>±×</w:t>
+            </w:r>
+            <w:r>
+              <w:rPr>
+                <w:rFonts w:ascii="Courier" w:hAnsi="Courier"/>
+                <w:b/>
+                <w:bCs/>
+              </w:rPr>
+              <w:t>5=</w:t>
+            </w:r>
+            <w:r>
+              <w:rPr>
+                <w:rFonts w:ascii="Courier" w:hAnsi="Courier"/>
+                <w:b/>
+                <w:bCs/>
+              </w:rPr>
+              <w:t>×</w:t>
+            </w:r>
+            <w:r>
+              <w:rPr>
+                <w:rFonts w:ascii="Courier" w:hAnsi="Courier"/>
+                <w:b/>
+                <w:bCs/>
+              </w:rPr>
+              <w:t>5</w:t>
+            </w:r>
+          </w:p>
+        </w:tc>
+        <w:tc>
+          <w:tcPr>
+            <w:tcW w:w="5238" w:type="dxa"/>
+            <w:tcBorders>
+              <w:top w:val="single" w:sz="2" w:space="0" w:color="000000"/>
+              <w:left w:val="single" w:sz="2" w:space="0" w:color="000000"/>
+              <w:bottom w:val="single" w:sz="2" w:space="0" w:color="000000"/>
+              <w:right w:val="single" w:sz="2" w:space="0" w:color="000000"/>
+            </w:tcBorders>
+            <w:shd w:val="clear" w:color="auto" w:fill="auto"/>
+            <w:tcMar>
+              <w:top w:w="80" w:type="dxa"/>
+              <w:left w:w="80" w:type="dxa"/>
+              <w:bottom w:w="80" w:type="dxa"/>
+              <w:right w:w="80" w:type="dxa"/>
+            </w:tcMar>
+          </w:tcPr>
+          <w:p>
+            <w:pPr>
+              <w:pStyle w:val="FreeForm"/>
+              <w:rPr>
+                <w:rFonts w:ascii="Courier" w:hAnsi="Courier"/>
+                <w:b/>
+                <w:bCs/>
+              </w:rPr>
+            </w:pPr>
+            <w:r>
+              <w:rPr>
+                <w:rFonts w:ascii="Courier" w:hAnsi="Courier"/>
+                <w:b/>
+                <w:bCs/>
+              </w:rPr>
+              <w:t>-250</w:t>
+            </w:r>
+          </w:p>
+        </w:tc>
+      </w:tr>
+      <w:tr>
+        <w:tblPrEx>
+          <w:shd w:val="clear" w:color="auto" w:fill="auto"/>
+        </w:tblPrEx>
+        <w:trPr>
+          <w:trHeight w:val="338"/>
+        </w:trPr>
+        <w:tc>
+          <w:tcPr>
+            <w:tcW w:w="2502" w:type="dxa"/>
+            <w:tcBorders>
+              <w:top w:val="single" w:sz="2" w:space="0" w:color="000000"/>
+              <w:left w:val="single" w:sz="2" w:space="0" w:color="000000"/>
+              <w:bottom w:val="single" w:sz="2" w:space="0" w:color="000000"/>
+              <w:right w:val="single" w:sz="4" w:space="0" w:color="000000"/>
+            </w:tcBorders>
+            <w:shd w:val="clear" w:color="auto" w:fill="E2E4E3"/>
+            <w:tcMar>
+              <w:top w:w="80" w:type="dxa"/>
+              <w:left w:w="80" w:type="dxa"/>
+              <w:bottom w:w="80" w:type="dxa"/>
+              <w:right w:w="80" w:type="dxa"/>
+            </w:tcMar>
+          </w:tcPr>
+          <w:p>
+            <w:pPr>
+              <w:pStyle w:val="FreeForm"/>
+            </w:pPr>
+            <w:r>
+              <w:t>CA</w:t>
+            </w:r>
+          </w:p>
+        </w:tc>
+        <w:tc>
+          <w:tcPr>
+            <w:tcW w:w="5236" w:type="dxa"/>
+            <w:tcBorders>
+              <w:top w:val="single" w:sz="2" w:space="0" w:color="000000"/>
+              <w:left w:val="single" w:sz="4" w:space="0" w:color="000000"/>
+              <w:bottom w:val="single" w:sz="2" w:space="0" w:color="000000"/>
+              <w:right w:val="single" w:sz="2" w:space="0" w:color="000000"/>
+            </w:tcBorders>
+            <w:shd w:val="clear" w:color="auto" w:fill="auto"/>
+            <w:tcMar>
+              <w:top w:w="80" w:type="dxa"/>
+              <w:left w:w="80" w:type="dxa"/>
+              <w:bottom w:w="80" w:type="dxa"/>
+              <w:right w:w="80" w:type="dxa"/>
+            </w:tcMar>
+          </w:tcPr>
+          <w:p>
+            <w:pPr>
+              <w:pStyle w:val="FreeForm"/>
+              <w:rPr>
+                <w:rFonts w:ascii="Courier" w:hAnsi="Courier"/>
+                <w:b/>
+                <w:bCs/>
+              </w:rPr>
+            </w:pPr>
+            <w:r>
+              <w:rPr>
+                <w:rFonts w:ascii="Courier" w:hAnsi="Courier"/>
+                <w:b/>
+                <w:bCs/>
+              </w:rPr>
+              <w:t>C25.5</w:t>
+            </w:r>
+            <w:r>
+              <w:rPr>
+                <w:rFonts w:ascii="Courier" w:hAnsi="Courier"/>
+                <w:b/>
+                <w:bCs/>
+              </w:rPr>
+              <w:t>×</w:t>
+            </w:r>
+            <w:r>
+              <w:rPr>
+                <w:rFonts w:ascii="Courier" w:hAnsi="Courier"/>
+                <w:b/>
+                <w:bCs/>
+              </w:rPr>
+              <w:t>6=</w:t>
+            </w:r>
+            <w:r>
+              <w:rPr>
+                <w:rFonts w:ascii="Courier" w:hAnsi="Courier"/>
+                <w:b/>
+                <w:bCs/>
+              </w:rPr>
+              <w:t>×</w:t>
+            </w:r>
+            <w:r>
+              <w:rPr>
+                <w:rFonts w:ascii="Courier" w:hAnsi="Courier"/>
+                <w:b/>
+                <w:bCs/>
+              </w:rPr>
+              <w:t>4.5</w:t>
+            </w:r>
+          </w:p>
+        </w:tc>
+        <w:tc>
+          <w:tcPr>
+            <w:tcW w:w="5238" w:type="dxa"/>
+            <w:tcBorders>
+              <w:top w:val="single" w:sz="2" w:space="0" w:color="000000"/>
+              <w:left w:val="single" w:sz="2" w:space="0" w:color="000000"/>
+              <w:bottom w:val="single" w:sz="2" w:space="0" w:color="000000"/>
+              <w:right w:val="single" w:sz="2" w:space="0" w:color="000000"/>
+            </w:tcBorders>
+            <w:shd w:val="clear" w:color="auto" w:fill="auto"/>
+            <w:tcMar>
+              <w:top w:w="80" w:type="dxa"/>
+              <w:left w:w="80" w:type="dxa"/>
+              <w:bottom w:w="80" w:type="dxa"/>
+              <w:right w:w="80" w:type="dxa"/>
+            </w:tcMar>
+          </w:tcPr>
+          <w:p>
+            <w:pPr>
+              <w:pStyle w:val="FreeForm"/>
+              <w:rPr>
+                <w:rFonts w:ascii="Courier" w:hAnsi="Courier"/>
+                <w:b/>
+                <w:bCs/>
+              </w:rPr>
+            </w:pPr>
+            <w:r>
+              <w:rPr>
+                <w:rFonts w:ascii="Courier" w:hAnsi="Courier"/>
+                <w:b/>
+                <w:bCs/>
+              </w:rPr>
+              <w:t>688.5</w:t>
             </w:r>
           </w:p>
         </w:tc>
@@ -3328,6 +3859,7 @@
               <w:pStyle w:val="FreeForm"/>
             </w:pPr>
             <w:r>
+              <w:lastRenderedPageBreak/>
               <w:t>D</w:t>
             </w:r>
           </w:p>
@@ -3568,7 +4100,6 @@
               <w:pStyle w:val="FreeForm"/>
             </w:pPr>
             <w:r>
-              <w:lastRenderedPageBreak/>
               <w:t>D</w:t>
             </w:r>
           </w:p>
@@ -4667,7 +5198,7 @@
               <w:pStyle w:val="FreeForm"/>
             </w:pPr>
             <w:r>
-              <w:t>D</w:t>
+              <w:t>CB</w:t>
             </w:r>
           </w:p>
         </w:tc>
@@ -4703,7 +5234,15 @@
                 <w:b/>
                 <w:bCs/>
               </w:rPr>
-              <w:t>C10</w:t>
+              <w:t>C</w:t>
+            </w:r>
+            <w:r>
+              <w:rPr>
+                <w:rFonts w:ascii="Courier" w:hAnsi="Courier"/>
+                <w:b/>
+                <w:bCs/>
+              </w:rPr>
+              <w:t>25</w:t>
             </w:r>
             <w:r>
               <w:rPr>
@@ -4725,15 +5264,21 @@
                 <w:b/>
                 <w:bCs/>
               </w:rPr>
-              <w:t>5=</w:t>
-            </w:r>
-            <w:r>
-              <w:rPr>
-                <w:rFonts w:ascii="Courier" w:hAnsi="Courier"/>
-                <w:b/>
-                <w:bCs/>
-              </w:rPr>
-              <w:t>±</w:t>
+              <w:t>4=</w:t>
+            </w:r>
+            <w:r>
+              <w:rPr>
+                <w:rFonts w:ascii="Arial Unicode MS" w:eastAsia="Arial Unicode MS" w:hAnsi="Arial Unicode MS" w:cs="Arial Unicode MS"/>
+              </w:rPr>
+              <w:t>÷</w:t>
+            </w:r>
+            <w:r>
+              <w:rPr>
+                <w:rFonts w:ascii="Courier" w:hAnsi="Courier"/>
+                <w:b/>
+                <w:bCs/>
+              </w:rPr>
+              <w:t>2</w:t>
             </w:r>
           </w:p>
         </w:tc>
@@ -4769,7 +5314,7 @@
                 <w:b/>
                 <w:bCs/>
               </w:rPr>
-              <w:t>2</w:t>
+              <w:t>-3.125</w:t>
             </w:r>
           </w:p>
         </w:tc>
@@ -4803,7 +5348,7 @@
               <w:pStyle w:val="FreeForm"/>
             </w:pPr>
             <w:r>
-              <w:t>D</w:t>
+              <w:t>CB</w:t>
             </w:r>
           </w:p>
         </w:tc>
@@ -4839,7 +5384,15 @@
                 <w:b/>
                 <w:bCs/>
               </w:rPr>
-              <w:t>C10±</w:t>
+              <w:t>C</w:t>
+            </w:r>
+            <w:r>
+              <w:rPr>
+                <w:rFonts w:ascii="Courier" w:hAnsi="Courier"/>
+                <w:b/>
+                <w:bCs/>
+              </w:rPr>
+              <w:t>201.25</w:t>
             </w:r>
             <w:r>
               <w:rPr>
@@ -4853,7 +5406,35 @@
                 <w:b/>
                 <w:bCs/>
               </w:rPr>
-              <w:t>5=±±</w:t>
+              <w:t>80.5</w:t>
+            </w:r>
+            <w:r>
+              <w:rPr>
+                <w:rFonts w:ascii="Courier" w:hAnsi="Courier"/>
+                <w:b/>
+                <w:bCs/>
+              </w:rPr>
+              <w:t>=</w:t>
+            </w:r>
+            <w:r>
+              <w:rPr>
+                <w:rFonts w:ascii="Arial Unicode MS" w:eastAsia="Arial Unicode MS" w:hAnsi="Arial Unicode MS" w:cs="Arial Unicode MS"/>
+              </w:rPr>
+              <w:t>÷</w:t>
+            </w:r>
+            <w:r>
+              <w:rPr>
+                <w:rFonts w:ascii="Arial Unicode MS" w:eastAsia="Arial Unicode MS" w:hAnsi="Arial Unicode MS" w:cs="Arial Unicode MS"/>
+              </w:rPr>
+              <w:t>0</w:t>
+            </w:r>
+            <w:r>
+              <w:rPr>
+                <w:rFonts w:ascii="Courier" w:hAnsi="Courier"/>
+                <w:b/>
+                <w:bCs/>
+              </w:rPr>
+              <w:t>.5</w:t>
             </w:r>
           </w:p>
         </w:tc>
@@ -4889,7 +5470,7 @@
                 <w:b/>
                 <w:bCs/>
               </w:rPr>
-              <w:t>-2</w:t>
+              <w:t>5</w:t>
             </w:r>
           </w:p>
         </w:tc>
@@ -4959,7 +5540,15 @@
                 <w:b/>
                 <w:bCs/>
               </w:rPr>
-              <w:t>C10±</w:t>
+              <w:t>C10</w:t>
+            </w:r>
+            <w:r>
+              <w:rPr>
+                <w:rFonts w:ascii="Courier" w:hAnsi="Courier"/>
+                <w:b/>
+                <w:bCs/>
+              </w:rPr>
+              <w:t>±</w:t>
             </w:r>
             <w:r>
               <w:rPr>
@@ -4973,15 +5562,15 @@
                 <w:b/>
                 <w:bCs/>
               </w:rPr>
-              <w:t>2.5</w:t>
-            </w:r>
-            <w:r>
-              <w:rPr>
-                <w:rFonts w:ascii="Courier" w:hAnsi="Courier"/>
-                <w:b/>
-                <w:bCs/>
-              </w:rPr>
-              <w:t>=±±</w:t>
+              <w:t>5=</w:t>
+            </w:r>
+            <w:r>
+              <w:rPr>
+                <w:rFonts w:ascii="Courier" w:hAnsi="Courier"/>
+                <w:b/>
+                <w:bCs/>
+              </w:rPr>
+              <w:t>±</w:t>
             </w:r>
           </w:p>
         </w:tc>
@@ -5017,7 +5606,7 @@
                 <w:b/>
                 <w:bCs/>
               </w:rPr>
-              <w:t>4</w:t>
+              <w:t>2</w:t>
             </w:r>
           </w:p>
         </w:tc>
@@ -5051,7 +5640,7 @@
               <w:pStyle w:val="FreeForm"/>
             </w:pPr>
             <w:r>
-              <w:t>B3</w:t>
+              <w:t>D</w:t>
             </w:r>
           </w:p>
         </w:tc>
@@ -5087,7 +5676,21 @@
                 <w:b/>
                 <w:bCs/>
               </w:rPr>
-              <w:t>C120+140=</w:t>
+              <w:t>C10±</w:t>
+            </w:r>
+            <w:r>
+              <w:rPr>
+                <w:rFonts w:ascii="Arial Unicode MS" w:eastAsia="Arial Unicode MS" w:hAnsi="Arial Unicode MS" w:cs="Arial Unicode MS"/>
+              </w:rPr>
+              <w:t>÷</w:t>
+            </w:r>
+            <w:r>
+              <w:rPr>
+                <w:rFonts w:ascii="Courier" w:hAnsi="Courier"/>
+                <w:b/>
+                <w:bCs/>
+              </w:rPr>
+              <w:t>5=±±</w:t>
             </w:r>
           </w:p>
         </w:tc>
@@ -5123,7 +5726,7 @@
                 <w:b/>
                 <w:bCs/>
               </w:rPr>
-              <w:t>260</w:t>
+              <w:t>-2</w:t>
             </w:r>
           </w:p>
         </w:tc>
@@ -5157,7 +5760,7 @@
               <w:pStyle w:val="FreeForm"/>
             </w:pPr>
             <w:r>
-              <w:t>B3, E</w:t>
+              <w:t>D</w:t>
             </w:r>
           </w:p>
         </w:tc>
@@ -5193,7 +5796,29 @@
                 <w:b/>
                 <w:bCs/>
               </w:rPr>
-              <w:t>C12.5+24</w:t>
+              <w:t>C10±</w:t>
+            </w:r>
+            <w:r>
+              <w:rPr>
+                <w:rFonts w:ascii="Arial Unicode MS" w:eastAsia="Arial Unicode MS" w:hAnsi="Arial Unicode MS" w:cs="Arial Unicode MS"/>
+              </w:rPr>
+              <w:t>÷</w:t>
+            </w:r>
+            <w:r>
+              <w:rPr>
+                <w:rFonts w:ascii="Courier" w:hAnsi="Courier"/>
+                <w:b/>
+                <w:bCs/>
+              </w:rPr>
+              <w:t>2.5</w:t>
+            </w:r>
+            <w:r>
+              <w:rPr>
+                <w:rFonts w:ascii="Courier" w:hAnsi="Courier"/>
+                <w:b/>
+                <w:bCs/>
+              </w:rPr>
+              <w:t>=±±</w:t>
             </w:r>
           </w:p>
         </w:tc>
@@ -5229,7 +5854,7 @@
                 <w:b/>
                 <w:bCs/>
               </w:rPr>
-              <w:t>36.5</w:t>
+              <w:t>4</w:t>
             </w:r>
           </w:p>
         </w:tc>
@@ -5263,6 +5888,235 @@
               <w:pStyle w:val="FreeForm"/>
             </w:pPr>
             <w:r>
+              <w:t>B3</w:t>
+            </w:r>
+          </w:p>
+        </w:tc>
+        <w:tc>
+          <w:tcPr>
+            <w:tcW w:w="5236" w:type="dxa"/>
+            <w:tcBorders>
+              <w:top w:val="single" w:sz="2" w:space="0" w:color="000000"/>
+              <w:left w:val="single" w:sz="4" w:space="0" w:color="000000"/>
+              <w:bottom w:val="single" w:sz="2" w:space="0" w:color="000000"/>
+              <w:right w:val="single" w:sz="2" w:space="0" w:color="000000"/>
+            </w:tcBorders>
+            <w:shd w:val="clear" w:color="auto" w:fill="EEEEEE"/>
+            <w:tcMar>
+              <w:top w:w="80" w:type="dxa"/>
+              <w:left w:w="80" w:type="dxa"/>
+              <w:bottom w:w="80" w:type="dxa"/>
+              <w:right w:w="80" w:type="dxa"/>
+            </w:tcMar>
+          </w:tcPr>
+          <w:p>
+            <w:pPr>
+              <w:pStyle w:val="FreeForm"/>
+              <w:rPr>
+                <w:rFonts w:ascii="Courier" w:hAnsi="Courier"/>
+                <w:b/>
+                <w:bCs/>
+              </w:rPr>
+            </w:pPr>
+            <w:r>
+              <w:rPr>
+                <w:rFonts w:ascii="Courier" w:hAnsi="Courier"/>
+                <w:b/>
+                <w:bCs/>
+              </w:rPr>
+              <w:t>C120+140=</w:t>
+            </w:r>
+          </w:p>
+        </w:tc>
+        <w:tc>
+          <w:tcPr>
+            <w:tcW w:w="5238" w:type="dxa"/>
+            <w:tcBorders>
+              <w:top w:val="single" w:sz="2" w:space="0" w:color="000000"/>
+              <w:left w:val="single" w:sz="2" w:space="0" w:color="000000"/>
+              <w:bottom w:val="single" w:sz="2" w:space="0" w:color="000000"/>
+              <w:right w:val="single" w:sz="2" w:space="0" w:color="000000"/>
+            </w:tcBorders>
+            <w:shd w:val="clear" w:color="auto" w:fill="EEEEEE"/>
+            <w:tcMar>
+              <w:top w:w="80" w:type="dxa"/>
+              <w:left w:w="80" w:type="dxa"/>
+              <w:bottom w:w="80" w:type="dxa"/>
+              <w:right w:w="80" w:type="dxa"/>
+            </w:tcMar>
+          </w:tcPr>
+          <w:p>
+            <w:pPr>
+              <w:pStyle w:val="FreeForm"/>
+              <w:rPr>
+                <w:rFonts w:ascii="Courier" w:hAnsi="Courier"/>
+                <w:b/>
+                <w:bCs/>
+              </w:rPr>
+            </w:pPr>
+            <w:r>
+              <w:rPr>
+                <w:rFonts w:ascii="Courier" w:hAnsi="Courier"/>
+                <w:b/>
+                <w:bCs/>
+              </w:rPr>
+              <w:t>260</w:t>
+            </w:r>
+          </w:p>
+        </w:tc>
+      </w:tr>
+      <w:tr>
+        <w:tblPrEx>
+          <w:shd w:val="clear" w:color="auto" w:fill="auto"/>
+        </w:tblPrEx>
+        <w:trPr>
+          <w:trHeight w:val="305"/>
+        </w:trPr>
+        <w:tc>
+          <w:tcPr>
+            <w:tcW w:w="2502" w:type="dxa"/>
+            <w:tcBorders>
+              <w:top w:val="single" w:sz="2" w:space="0" w:color="000000"/>
+              <w:left w:val="single" w:sz="2" w:space="0" w:color="000000"/>
+              <w:bottom w:val="single" w:sz="2" w:space="0" w:color="000000"/>
+              <w:right w:val="single" w:sz="4" w:space="0" w:color="000000"/>
+            </w:tcBorders>
+            <w:shd w:val="clear" w:color="auto" w:fill="E2E4E3"/>
+            <w:tcMar>
+              <w:top w:w="80" w:type="dxa"/>
+              <w:left w:w="80" w:type="dxa"/>
+              <w:bottom w:w="80" w:type="dxa"/>
+              <w:right w:w="80" w:type="dxa"/>
+            </w:tcMar>
+          </w:tcPr>
+          <w:p>
+            <w:pPr>
+              <w:pStyle w:val="FreeForm"/>
+            </w:pPr>
+            <w:r>
+              <w:t>B3</w:t>
+            </w:r>
+          </w:p>
+        </w:tc>
+        <w:tc>
+          <w:tcPr>
+            <w:tcW w:w="5236" w:type="dxa"/>
+            <w:tcBorders>
+              <w:top w:val="single" w:sz="2" w:space="0" w:color="000000"/>
+              <w:left w:val="single" w:sz="4" w:space="0" w:color="000000"/>
+              <w:bottom w:val="single" w:sz="2" w:space="0" w:color="000000"/>
+              <w:right w:val="single" w:sz="2" w:space="0" w:color="000000"/>
+            </w:tcBorders>
+            <w:shd w:val="clear" w:color="auto" w:fill="EEEEEE"/>
+            <w:tcMar>
+              <w:top w:w="80" w:type="dxa"/>
+              <w:left w:w="80" w:type="dxa"/>
+              <w:bottom w:w="80" w:type="dxa"/>
+              <w:right w:w="80" w:type="dxa"/>
+            </w:tcMar>
+          </w:tcPr>
+          <w:p>
+            <w:pPr>
+              <w:pStyle w:val="FreeForm"/>
+              <w:rPr>
+                <w:rFonts w:ascii="Courier" w:hAnsi="Courier"/>
+                <w:b/>
+                <w:bCs/>
+              </w:rPr>
+            </w:pPr>
+            <w:r>
+              <w:rPr>
+                <w:rFonts w:ascii="Courier" w:hAnsi="Courier"/>
+                <w:b/>
+                <w:bCs/>
+              </w:rPr>
+              <w:t>C10</w:t>
+            </w:r>
+            <w:r>
+              <w:rPr>
+                <w:rFonts w:ascii="Courier" w:hAnsi="Courier"/>
+                <w:b/>
+                <w:bCs/>
+              </w:rPr>
+              <w:t>±</w:t>
+            </w:r>
+            <w:r>
+              <w:rPr>
+                <w:rFonts w:ascii="Courier" w:hAnsi="Courier"/>
+                <w:b/>
+                <w:bCs/>
+              </w:rPr>
+              <w:t>+34=</w:t>
+            </w:r>
+          </w:p>
+        </w:tc>
+        <w:tc>
+          <w:tcPr>
+            <w:tcW w:w="5238" w:type="dxa"/>
+            <w:tcBorders>
+              <w:top w:val="single" w:sz="2" w:space="0" w:color="000000"/>
+              <w:left w:val="single" w:sz="2" w:space="0" w:color="000000"/>
+              <w:bottom w:val="single" w:sz="2" w:space="0" w:color="000000"/>
+              <w:right w:val="single" w:sz="2" w:space="0" w:color="000000"/>
+            </w:tcBorders>
+            <w:shd w:val="clear" w:color="auto" w:fill="EEEEEE"/>
+            <w:tcMar>
+              <w:top w:w="80" w:type="dxa"/>
+              <w:left w:w="80" w:type="dxa"/>
+              <w:bottom w:w="80" w:type="dxa"/>
+              <w:right w:w="80" w:type="dxa"/>
+            </w:tcMar>
+          </w:tcPr>
+          <w:p>
+            <w:pPr>
+              <w:pStyle w:val="FreeForm"/>
+              <w:rPr>
+                <w:rFonts w:ascii="Courier" w:hAnsi="Courier"/>
+                <w:b/>
+                <w:bCs/>
+              </w:rPr>
+            </w:pPr>
+            <w:r>
+              <w:rPr>
+                <w:rFonts w:ascii="Courier" w:hAnsi="Courier"/>
+                <w:b/>
+                <w:bCs/>
+              </w:rPr>
+              <w:t>24</w:t>
+            </w:r>
+          </w:p>
+        </w:tc>
+      </w:tr>
+      <w:tr>
+        <w:tblPrEx>
+          <w:shd w:val="clear" w:color="auto" w:fill="auto"/>
+        </w:tblPrEx>
+        <w:trPr>
+          <w:trHeight w:val="305"/>
+        </w:trPr>
+        <w:tc>
+          <w:tcPr>
+            <w:tcW w:w="2502" w:type="dxa"/>
+            <w:tcBorders>
+              <w:top w:val="single" w:sz="2" w:space="0" w:color="000000"/>
+              <w:left w:val="single" w:sz="2" w:space="0" w:color="000000"/>
+              <w:bottom w:val="single" w:sz="2" w:space="0" w:color="000000"/>
+              <w:right w:val="single" w:sz="4" w:space="0" w:color="000000"/>
+            </w:tcBorders>
+            <w:shd w:val="clear" w:color="auto" w:fill="E2E4E3"/>
+            <w:tcMar>
+              <w:top w:w="80" w:type="dxa"/>
+              <w:left w:w="80" w:type="dxa"/>
+              <w:bottom w:w="80" w:type="dxa"/>
+              <w:right w:w="80" w:type="dxa"/>
+            </w:tcMar>
+          </w:tcPr>
+          <w:p>
+            <w:pPr>
+              <w:pStyle w:val="FreeForm"/>
+            </w:pPr>
+            <w:r>
+              <w:lastRenderedPageBreak/>
               <w:t>B3, E</w:t>
             </w:r>
           </w:p>
@@ -5299,6 +6153,120 @@
                 <w:b/>
                 <w:bCs/>
               </w:rPr>
+              <w:t>C12.5+24</w:t>
+            </w:r>
+            <w:r>
+              <w:rPr>
+                <w:rFonts w:ascii="Courier" w:hAnsi="Courier"/>
+                <w:b/>
+                <w:bCs/>
+              </w:rPr>
+              <w:t>=</w:t>
+            </w:r>
+          </w:p>
+        </w:tc>
+        <w:tc>
+          <w:tcPr>
+            <w:tcW w:w="5238" w:type="dxa"/>
+            <w:tcBorders>
+              <w:top w:val="single" w:sz="2" w:space="0" w:color="000000"/>
+              <w:left w:val="single" w:sz="2" w:space="0" w:color="000000"/>
+              <w:bottom w:val="single" w:sz="2" w:space="0" w:color="000000"/>
+              <w:right w:val="single" w:sz="2" w:space="0" w:color="000000"/>
+            </w:tcBorders>
+            <w:shd w:val="clear" w:color="auto" w:fill="EEEEEE"/>
+            <w:tcMar>
+              <w:top w:w="80" w:type="dxa"/>
+              <w:left w:w="80" w:type="dxa"/>
+              <w:bottom w:w="80" w:type="dxa"/>
+              <w:right w:w="80" w:type="dxa"/>
+            </w:tcMar>
+          </w:tcPr>
+          <w:p>
+            <w:pPr>
+              <w:pStyle w:val="FreeForm"/>
+              <w:rPr>
+                <w:rFonts w:ascii="Courier" w:hAnsi="Courier"/>
+                <w:b/>
+                <w:bCs/>
+              </w:rPr>
+            </w:pPr>
+            <w:r>
+              <w:rPr>
+                <w:rFonts w:ascii="Courier" w:hAnsi="Courier"/>
+                <w:b/>
+                <w:bCs/>
+              </w:rPr>
+              <w:t>36.5</w:t>
+            </w:r>
+          </w:p>
+        </w:tc>
+      </w:tr>
+      <w:tr>
+        <w:tblPrEx>
+          <w:shd w:val="clear" w:color="auto" w:fill="auto"/>
+        </w:tblPrEx>
+        <w:trPr>
+          <w:trHeight w:val="305"/>
+        </w:trPr>
+        <w:tc>
+          <w:tcPr>
+            <w:tcW w:w="2502" w:type="dxa"/>
+            <w:tcBorders>
+              <w:top w:val="single" w:sz="2" w:space="0" w:color="000000"/>
+              <w:left w:val="single" w:sz="2" w:space="0" w:color="000000"/>
+              <w:bottom w:val="single" w:sz="2" w:space="0" w:color="000000"/>
+              <w:right w:val="single" w:sz="4" w:space="0" w:color="000000"/>
+            </w:tcBorders>
+            <w:shd w:val="clear" w:color="auto" w:fill="E2E4E3"/>
+            <w:tcMar>
+              <w:top w:w="80" w:type="dxa"/>
+              <w:left w:w="80" w:type="dxa"/>
+              <w:bottom w:w="80" w:type="dxa"/>
+              <w:right w:w="80" w:type="dxa"/>
+            </w:tcMar>
+          </w:tcPr>
+          <w:p>
+            <w:pPr>
+              <w:pStyle w:val="FreeForm"/>
+            </w:pPr>
+            <w:r>
+              <w:t>B3, E</w:t>
+            </w:r>
+          </w:p>
+        </w:tc>
+        <w:tc>
+          <w:tcPr>
+            <w:tcW w:w="5236" w:type="dxa"/>
+            <w:tcBorders>
+              <w:top w:val="single" w:sz="2" w:space="0" w:color="000000"/>
+              <w:left w:val="single" w:sz="4" w:space="0" w:color="000000"/>
+              <w:bottom w:val="single" w:sz="2" w:space="0" w:color="000000"/>
+              <w:right w:val="single" w:sz="2" w:space="0" w:color="000000"/>
+            </w:tcBorders>
+            <w:shd w:val="clear" w:color="auto" w:fill="EEEEEE"/>
+            <w:tcMar>
+              <w:top w:w="80" w:type="dxa"/>
+              <w:left w:w="80" w:type="dxa"/>
+              <w:bottom w:w="80" w:type="dxa"/>
+              <w:right w:w="80" w:type="dxa"/>
+            </w:tcMar>
+          </w:tcPr>
+          <w:p>
+            <w:pPr>
+              <w:pStyle w:val="FreeForm"/>
+              <w:rPr>
+                <w:rFonts w:ascii="Courier" w:hAnsi="Courier"/>
+                <w:b/>
+                <w:bCs/>
+              </w:rPr>
+            </w:pPr>
+            <w:r>
+              <w:rPr>
+                <w:rFonts w:ascii="Courier" w:hAnsi="Courier"/>
+                <w:b/>
+                <w:bCs/>
+              </w:rPr>
               <w:t>C120.45+20.323=</w:t>
             </w:r>
           </w:p>
@@ -5337,8 +6305,6 @@
               </w:rPr>
               <w:t>140.773</w:t>
             </w:r>
-            <w:bookmarkStart w:id="0" w:name="_GoBack"/>
-            <w:bookmarkEnd w:id="0"/>
           </w:p>
         </w:tc>
       </w:tr>
@@ -5465,7 +6431,7 @@
                 <w:b/>
                 <w:bCs/>
               </w:rPr>
-              <w:t>130</w:t>
+              <w:t>-125</w:t>
             </w:r>
           </w:p>
         </w:tc>
@@ -5499,7 +6465,7 @@
               <w:pStyle w:val="FreeForm"/>
             </w:pPr>
             <w:r>
-              <w:t>B3</w:t>
+              <w:t>CC</w:t>
             </w:r>
           </w:p>
         </w:tc>
@@ -5535,39 +6501,7 @@
                 <w:b/>
                 <w:bCs/>
               </w:rPr>
-              <w:t>C14</w:t>
-            </w:r>
-            <w:r>
-              <w:rPr>
-                <w:rFonts w:ascii="Courier" w:hAnsi="Courier"/>
-                <w:b/>
-                <w:bCs/>
-              </w:rPr>
-              <w:t>±</w:t>
-            </w:r>
-            <w:r>
-              <w:rPr>
-                <w:rFonts w:ascii="Courier" w:hAnsi="Courier"/>
-                <w:b/>
-                <w:bCs/>
-              </w:rPr>
-              <w:t>+5</w:t>
-            </w:r>
-            <w:r>
-              <w:rPr>
-                <w:rFonts w:ascii="Courier" w:hAnsi="Courier"/>
-                <w:b/>
-                <w:bCs/>
-              </w:rPr>
-              <w:t>±</w:t>
-            </w:r>
-            <w:r>
-              <w:rPr>
-                <w:rFonts w:ascii="Courier" w:hAnsi="Courier"/>
-                <w:b/>
-                <w:bCs/>
-              </w:rPr>
-              <w:t>=</w:t>
+              <w:t>C130+2=+30</w:t>
             </w:r>
           </w:p>
         </w:tc>
@@ -5603,8 +6537,10 @@
                 <w:b/>
                 <w:bCs/>
               </w:rPr>
-              <w:t>-19</w:t>
-            </w:r>
+              <w:t>162</w:t>
+            </w:r>
+            <w:bookmarkStart w:id="0" w:name="_GoBack"/>
+            <w:bookmarkEnd w:id="0"/>
           </w:p>
         </w:tc>
       </w:tr>
@@ -5614,6 +6550,1507 @@
         </w:tblPrEx>
         <w:trPr>
           <w:trHeight w:val="338"/>
+        </w:trPr>
+        <w:tc>
+          <w:tcPr>
+            <w:tcW w:w="2502" w:type="dxa"/>
+            <w:tcBorders>
+              <w:top w:val="single" w:sz="2" w:space="0" w:color="000000"/>
+              <w:left w:val="single" w:sz="2" w:space="0" w:color="000000"/>
+              <w:bottom w:val="single" w:sz="2" w:space="0" w:color="000000"/>
+              <w:right w:val="single" w:sz="4" w:space="0" w:color="000000"/>
+            </w:tcBorders>
+            <w:shd w:val="clear" w:color="auto" w:fill="E2E4E3"/>
+            <w:tcMar>
+              <w:top w:w="80" w:type="dxa"/>
+              <w:left w:w="80" w:type="dxa"/>
+              <w:bottom w:w="80" w:type="dxa"/>
+              <w:right w:w="80" w:type="dxa"/>
+            </w:tcMar>
+          </w:tcPr>
+          <w:p>
+            <w:pPr>
+              <w:pStyle w:val="FreeForm"/>
+            </w:pPr>
+            <w:r>
+              <w:t>D</w:t>
+            </w:r>
+          </w:p>
+        </w:tc>
+        <w:tc>
+          <w:tcPr>
+            <w:tcW w:w="5236" w:type="dxa"/>
+            <w:tcBorders>
+              <w:top w:val="single" w:sz="2" w:space="0" w:color="000000"/>
+              <w:left w:val="single" w:sz="4" w:space="0" w:color="000000"/>
+              <w:bottom w:val="single" w:sz="2" w:space="0" w:color="000000"/>
+              <w:right w:val="single" w:sz="2" w:space="0" w:color="000000"/>
+            </w:tcBorders>
+            <w:shd w:val="clear" w:color="auto" w:fill="EEEEEE"/>
+            <w:tcMar>
+              <w:top w:w="80" w:type="dxa"/>
+              <w:left w:w="80" w:type="dxa"/>
+              <w:bottom w:w="80" w:type="dxa"/>
+              <w:right w:w="80" w:type="dxa"/>
+            </w:tcMar>
+          </w:tcPr>
+          <w:p>
+            <w:pPr>
+              <w:pStyle w:val="FreeForm"/>
+              <w:rPr>
+                <w:rFonts w:ascii="Courier" w:hAnsi="Courier"/>
+                <w:b/>
+                <w:bCs/>
+              </w:rPr>
+            </w:pPr>
+            <w:r>
+              <w:rPr>
+                <w:rFonts w:ascii="Courier" w:hAnsi="Courier"/>
+                <w:b/>
+                <w:bCs/>
+              </w:rPr>
+              <w:t>C10±</w:t>
+            </w:r>
+            <w:r>
+              <w:rPr>
+                <w:rFonts w:ascii="Arial Unicode MS" w:eastAsia="Arial Unicode MS" w:hAnsi="Arial Unicode MS" w:cs="Arial Unicode MS"/>
+              </w:rPr>
+              <w:t>+</w:t>
+            </w:r>
+            <w:r>
+              <w:rPr>
+                <w:rFonts w:ascii="Courier" w:hAnsi="Courier"/>
+                <w:b/>
+                <w:bCs/>
+              </w:rPr>
+              <w:t>5=±</w:t>
+            </w:r>
+          </w:p>
+        </w:tc>
+        <w:tc>
+          <w:tcPr>
+            <w:tcW w:w="5238" w:type="dxa"/>
+            <w:tcBorders>
+              <w:top w:val="single" w:sz="2" w:space="0" w:color="000000"/>
+              <w:left w:val="single" w:sz="2" w:space="0" w:color="000000"/>
+              <w:bottom w:val="single" w:sz="2" w:space="0" w:color="000000"/>
+              <w:right w:val="single" w:sz="2" w:space="0" w:color="000000"/>
+            </w:tcBorders>
+            <w:shd w:val="clear" w:color="auto" w:fill="EEEEEE"/>
+            <w:tcMar>
+              <w:top w:w="80" w:type="dxa"/>
+              <w:left w:w="80" w:type="dxa"/>
+              <w:bottom w:w="80" w:type="dxa"/>
+              <w:right w:w="80" w:type="dxa"/>
+            </w:tcMar>
+          </w:tcPr>
+          <w:p>
+            <w:pPr>
+              <w:pStyle w:val="FreeForm"/>
+              <w:rPr>
+                <w:rFonts w:ascii="Courier" w:hAnsi="Courier"/>
+                <w:b/>
+                <w:bCs/>
+              </w:rPr>
+            </w:pPr>
+            <w:r>
+              <w:rPr>
+                <w:rFonts w:ascii="Courier" w:hAnsi="Courier"/>
+                <w:b/>
+                <w:bCs/>
+              </w:rPr>
+              <w:t>15</w:t>
+            </w:r>
+          </w:p>
+        </w:tc>
+      </w:tr>
+      <w:tr>
+        <w:tblPrEx>
+          <w:shd w:val="clear" w:color="auto" w:fill="auto"/>
+        </w:tblPrEx>
+        <w:trPr>
+          <w:trHeight w:val="338"/>
+        </w:trPr>
+        <w:tc>
+          <w:tcPr>
+            <w:tcW w:w="2502" w:type="dxa"/>
+            <w:tcBorders>
+              <w:top w:val="single" w:sz="2" w:space="0" w:color="000000"/>
+              <w:left w:val="single" w:sz="2" w:space="0" w:color="000000"/>
+              <w:bottom w:val="single" w:sz="2" w:space="0" w:color="000000"/>
+              <w:right w:val="single" w:sz="4" w:space="0" w:color="000000"/>
+            </w:tcBorders>
+            <w:shd w:val="clear" w:color="auto" w:fill="E2E4E3"/>
+            <w:tcMar>
+              <w:top w:w="80" w:type="dxa"/>
+              <w:left w:w="80" w:type="dxa"/>
+              <w:bottom w:w="80" w:type="dxa"/>
+              <w:right w:w="80" w:type="dxa"/>
+            </w:tcMar>
+          </w:tcPr>
+          <w:p>
+            <w:pPr>
+              <w:pStyle w:val="FreeForm"/>
+            </w:pPr>
+            <w:r>
+              <w:t>D</w:t>
+            </w:r>
+          </w:p>
+        </w:tc>
+        <w:tc>
+          <w:tcPr>
+            <w:tcW w:w="5236" w:type="dxa"/>
+            <w:tcBorders>
+              <w:top w:val="single" w:sz="2" w:space="0" w:color="000000"/>
+              <w:left w:val="single" w:sz="4" w:space="0" w:color="000000"/>
+              <w:bottom w:val="single" w:sz="2" w:space="0" w:color="000000"/>
+              <w:right w:val="single" w:sz="2" w:space="0" w:color="000000"/>
+            </w:tcBorders>
+            <w:shd w:val="clear" w:color="auto" w:fill="EEEEEE"/>
+            <w:tcMar>
+              <w:top w:w="80" w:type="dxa"/>
+              <w:left w:w="80" w:type="dxa"/>
+              <w:bottom w:w="80" w:type="dxa"/>
+              <w:right w:w="80" w:type="dxa"/>
+            </w:tcMar>
+          </w:tcPr>
+          <w:p>
+            <w:pPr>
+              <w:pStyle w:val="FreeForm"/>
+              <w:rPr>
+                <w:rFonts w:ascii="Courier" w:hAnsi="Courier"/>
+                <w:b/>
+                <w:bCs/>
+              </w:rPr>
+            </w:pPr>
+            <w:r>
+              <w:rPr>
+                <w:rFonts w:ascii="Courier" w:hAnsi="Courier"/>
+                <w:b/>
+                <w:bCs/>
+              </w:rPr>
+              <w:t>C10±</w:t>
+            </w:r>
+            <w:r>
+              <w:rPr>
+                <w:rFonts w:ascii="Arial Unicode MS" w:eastAsia="Arial Unicode MS" w:hAnsi="Arial Unicode MS" w:cs="Arial Unicode MS"/>
+              </w:rPr>
+              <w:t>+</w:t>
+            </w:r>
+            <w:r>
+              <w:rPr>
+                <w:rFonts w:ascii="Courier" w:hAnsi="Courier"/>
+                <w:b/>
+                <w:bCs/>
+              </w:rPr>
+              <w:t>5=±±</w:t>
+            </w:r>
+          </w:p>
+        </w:tc>
+        <w:tc>
+          <w:tcPr>
+            <w:tcW w:w="5238" w:type="dxa"/>
+            <w:tcBorders>
+              <w:top w:val="single" w:sz="2" w:space="0" w:color="000000"/>
+              <w:left w:val="single" w:sz="2" w:space="0" w:color="000000"/>
+              <w:bottom w:val="single" w:sz="2" w:space="0" w:color="000000"/>
+              <w:right w:val="single" w:sz="2" w:space="0" w:color="000000"/>
+            </w:tcBorders>
+            <w:shd w:val="clear" w:color="auto" w:fill="EEEEEE"/>
+            <w:tcMar>
+              <w:top w:w="80" w:type="dxa"/>
+              <w:left w:w="80" w:type="dxa"/>
+              <w:bottom w:w="80" w:type="dxa"/>
+              <w:right w:w="80" w:type="dxa"/>
+            </w:tcMar>
+          </w:tcPr>
+          <w:p>
+            <w:pPr>
+              <w:pStyle w:val="FreeForm"/>
+              <w:rPr>
+                <w:rFonts w:ascii="Courier" w:hAnsi="Courier"/>
+                <w:b/>
+                <w:bCs/>
+              </w:rPr>
+            </w:pPr>
+            <w:r>
+              <w:rPr>
+                <w:rFonts w:ascii="Courier" w:hAnsi="Courier"/>
+                <w:b/>
+                <w:bCs/>
+              </w:rPr>
+              <w:t>-15</w:t>
+            </w:r>
+          </w:p>
+        </w:tc>
+      </w:tr>
+      <w:tr>
+        <w:tblPrEx>
+          <w:shd w:val="clear" w:color="auto" w:fill="auto"/>
+        </w:tblPrEx>
+        <w:trPr>
+          <w:trHeight w:val="338"/>
+        </w:trPr>
+        <w:tc>
+          <w:tcPr>
+            <w:tcW w:w="2502" w:type="dxa"/>
+            <w:tcBorders>
+              <w:top w:val="single" w:sz="2" w:space="0" w:color="000000"/>
+              <w:left w:val="single" w:sz="2" w:space="0" w:color="000000"/>
+              <w:bottom w:val="single" w:sz="2" w:space="0" w:color="000000"/>
+              <w:right w:val="single" w:sz="4" w:space="0" w:color="000000"/>
+            </w:tcBorders>
+            <w:shd w:val="clear" w:color="auto" w:fill="E2E4E3"/>
+            <w:tcMar>
+              <w:top w:w="80" w:type="dxa"/>
+              <w:left w:w="80" w:type="dxa"/>
+              <w:bottom w:w="80" w:type="dxa"/>
+              <w:right w:w="80" w:type="dxa"/>
+            </w:tcMar>
+          </w:tcPr>
+          <w:p>
+            <w:pPr>
+              <w:pStyle w:val="FreeForm"/>
+            </w:pPr>
+            <w:r>
+              <w:t>B4</w:t>
+            </w:r>
+          </w:p>
+        </w:tc>
+        <w:tc>
+          <w:tcPr>
+            <w:tcW w:w="5236" w:type="dxa"/>
+            <w:tcBorders>
+              <w:top w:val="single" w:sz="2" w:space="0" w:color="000000"/>
+              <w:left w:val="single" w:sz="4" w:space="0" w:color="000000"/>
+              <w:bottom w:val="single" w:sz="2" w:space="0" w:color="000000"/>
+              <w:right w:val="single" w:sz="2" w:space="0" w:color="000000"/>
+            </w:tcBorders>
+            <w:shd w:val="clear" w:color="auto" w:fill="EEEEEE"/>
+            <w:tcMar>
+              <w:top w:w="80" w:type="dxa"/>
+              <w:left w:w="80" w:type="dxa"/>
+              <w:bottom w:w="80" w:type="dxa"/>
+              <w:right w:w="80" w:type="dxa"/>
+            </w:tcMar>
+          </w:tcPr>
+          <w:p>
+            <w:pPr>
+              <w:pStyle w:val="FreeForm"/>
+              <w:rPr>
+                <w:rFonts w:ascii="Courier" w:hAnsi="Courier"/>
+                <w:b/>
+                <w:bCs/>
+              </w:rPr>
+            </w:pPr>
+            <w:r>
+              <w:rPr>
+                <w:rFonts w:ascii="Courier" w:hAnsi="Courier"/>
+                <w:b/>
+                <w:bCs/>
+              </w:rPr>
+              <w:t>C120-130=</w:t>
+            </w:r>
+          </w:p>
+        </w:tc>
+        <w:tc>
+          <w:tcPr>
+            <w:tcW w:w="5238" w:type="dxa"/>
+            <w:tcBorders>
+              <w:top w:val="single" w:sz="2" w:space="0" w:color="000000"/>
+              <w:left w:val="single" w:sz="2" w:space="0" w:color="000000"/>
+              <w:bottom w:val="single" w:sz="2" w:space="0" w:color="000000"/>
+              <w:right w:val="single" w:sz="2" w:space="0" w:color="000000"/>
+            </w:tcBorders>
+            <w:shd w:val="clear" w:color="auto" w:fill="EEEEEE"/>
+            <w:tcMar>
+              <w:top w:w="80" w:type="dxa"/>
+              <w:left w:w="80" w:type="dxa"/>
+              <w:bottom w:w="80" w:type="dxa"/>
+              <w:right w:w="80" w:type="dxa"/>
+            </w:tcMar>
+          </w:tcPr>
+          <w:p>
+            <w:pPr>
+              <w:pStyle w:val="FreeForm"/>
+              <w:rPr>
+                <w:rFonts w:ascii="Courier" w:hAnsi="Courier"/>
+                <w:b/>
+                <w:bCs/>
+              </w:rPr>
+            </w:pPr>
+            <w:r>
+              <w:rPr>
+                <w:rFonts w:ascii="Courier" w:hAnsi="Courier"/>
+                <w:b/>
+                <w:bCs/>
+              </w:rPr>
+              <w:t>-10</w:t>
+            </w:r>
+          </w:p>
+        </w:tc>
+      </w:tr>
+      <w:tr>
+        <w:tblPrEx>
+          <w:shd w:val="clear" w:color="auto" w:fill="auto"/>
+        </w:tblPrEx>
+        <w:trPr>
+          <w:trHeight w:val="338"/>
+        </w:trPr>
+        <w:tc>
+          <w:tcPr>
+            <w:tcW w:w="2502" w:type="dxa"/>
+            <w:tcBorders>
+              <w:top w:val="single" w:sz="2" w:space="0" w:color="000000"/>
+              <w:left w:val="single" w:sz="2" w:space="0" w:color="000000"/>
+              <w:bottom w:val="single" w:sz="2" w:space="0" w:color="000000"/>
+              <w:right w:val="single" w:sz="4" w:space="0" w:color="000000"/>
+            </w:tcBorders>
+            <w:shd w:val="clear" w:color="auto" w:fill="E2E4E3"/>
+            <w:tcMar>
+              <w:top w:w="80" w:type="dxa"/>
+              <w:left w:w="80" w:type="dxa"/>
+              <w:bottom w:w="80" w:type="dxa"/>
+              <w:right w:w="80" w:type="dxa"/>
+            </w:tcMar>
+          </w:tcPr>
+          <w:p>
+            <w:pPr>
+              <w:pStyle w:val="FreeForm"/>
+            </w:pPr>
+            <w:r>
+              <w:t>B4</w:t>
+            </w:r>
+          </w:p>
+        </w:tc>
+        <w:tc>
+          <w:tcPr>
+            <w:tcW w:w="5236" w:type="dxa"/>
+            <w:tcBorders>
+              <w:top w:val="single" w:sz="2" w:space="0" w:color="000000"/>
+              <w:left w:val="single" w:sz="4" w:space="0" w:color="000000"/>
+              <w:bottom w:val="single" w:sz="2" w:space="0" w:color="000000"/>
+              <w:right w:val="single" w:sz="2" w:space="0" w:color="000000"/>
+            </w:tcBorders>
+            <w:shd w:val="clear" w:color="auto" w:fill="EEEEEE"/>
+            <w:tcMar>
+              <w:top w:w="80" w:type="dxa"/>
+              <w:left w:w="80" w:type="dxa"/>
+              <w:bottom w:w="80" w:type="dxa"/>
+              <w:right w:w="80" w:type="dxa"/>
+            </w:tcMar>
+          </w:tcPr>
+          <w:p>
+            <w:pPr>
+              <w:pStyle w:val="FreeForm"/>
+              <w:rPr>
+                <w:rFonts w:ascii="Courier" w:hAnsi="Courier"/>
+                <w:b/>
+                <w:bCs/>
+              </w:rPr>
+            </w:pPr>
+            <w:r>
+              <w:rPr>
+                <w:rFonts w:ascii="Courier" w:hAnsi="Courier"/>
+                <w:b/>
+                <w:bCs/>
+              </w:rPr>
+              <w:t>C250-25=</w:t>
+            </w:r>
+          </w:p>
+        </w:tc>
+        <w:tc>
+          <w:tcPr>
+            <w:tcW w:w="5238" w:type="dxa"/>
+            <w:tcBorders>
+              <w:top w:val="single" w:sz="2" w:space="0" w:color="000000"/>
+              <w:left w:val="single" w:sz="2" w:space="0" w:color="000000"/>
+              <w:bottom w:val="single" w:sz="2" w:space="0" w:color="000000"/>
+              <w:right w:val="single" w:sz="2" w:space="0" w:color="000000"/>
+            </w:tcBorders>
+            <w:shd w:val="clear" w:color="auto" w:fill="EEEEEE"/>
+            <w:tcMar>
+              <w:top w:w="80" w:type="dxa"/>
+              <w:left w:w="80" w:type="dxa"/>
+              <w:bottom w:w="80" w:type="dxa"/>
+              <w:right w:w="80" w:type="dxa"/>
+            </w:tcMar>
+          </w:tcPr>
+          <w:p>
+            <w:pPr>
+              <w:pStyle w:val="FreeForm"/>
+              <w:rPr>
+                <w:rFonts w:ascii="Courier" w:hAnsi="Courier"/>
+                <w:b/>
+                <w:bCs/>
+              </w:rPr>
+            </w:pPr>
+            <w:r>
+              <w:rPr>
+                <w:rFonts w:ascii="Courier" w:hAnsi="Courier"/>
+                <w:b/>
+                <w:bCs/>
+              </w:rPr>
+              <w:t>225</w:t>
+            </w:r>
+          </w:p>
+        </w:tc>
+      </w:tr>
+      <w:tr>
+        <w:tblPrEx>
+          <w:shd w:val="clear" w:color="auto" w:fill="auto"/>
+        </w:tblPrEx>
+        <w:trPr>
+          <w:trHeight w:val="338"/>
+        </w:trPr>
+        <w:tc>
+          <w:tcPr>
+            <w:tcW w:w="2502" w:type="dxa"/>
+            <w:tcBorders>
+              <w:top w:val="single" w:sz="2" w:space="0" w:color="000000"/>
+              <w:left w:val="single" w:sz="2" w:space="0" w:color="000000"/>
+              <w:bottom w:val="single" w:sz="2" w:space="0" w:color="000000"/>
+              <w:right w:val="single" w:sz="4" w:space="0" w:color="000000"/>
+            </w:tcBorders>
+            <w:shd w:val="clear" w:color="auto" w:fill="E2E4E3"/>
+            <w:tcMar>
+              <w:top w:w="80" w:type="dxa"/>
+              <w:left w:w="80" w:type="dxa"/>
+              <w:bottom w:w="80" w:type="dxa"/>
+              <w:right w:w="80" w:type="dxa"/>
+            </w:tcMar>
+          </w:tcPr>
+          <w:p>
+            <w:pPr>
+              <w:pStyle w:val="FreeForm"/>
+            </w:pPr>
+            <w:r>
+              <w:t>B4</w:t>
+            </w:r>
+            <w:r>
+              <w:t>, E</w:t>
+            </w:r>
+          </w:p>
+        </w:tc>
+        <w:tc>
+          <w:tcPr>
+            <w:tcW w:w="5236" w:type="dxa"/>
+            <w:tcBorders>
+              <w:top w:val="single" w:sz="2" w:space="0" w:color="000000"/>
+              <w:left w:val="single" w:sz="4" w:space="0" w:color="000000"/>
+              <w:bottom w:val="single" w:sz="2" w:space="0" w:color="000000"/>
+              <w:right w:val="single" w:sz="2" w:space="0" w:color="000000"/>
+            </w:tcBorders>
+            <w:shd w:val="clear" w:color="auto" w:fill="EEEEEE"/>
+            <w:tcMar>
+              <w:top w:w="80" w:type="dxa"/>
+              <w:left w:w="80" w:type="dxa"/>
+              <w:bottom w:w="80" w:type="dxa"/>
+              <w:right w:w="80" w:type="dxa"/>
+            </w:tcMar>
+          </w:tcPr>
+          <w:p>
+            <w:pPr>
+              <w:pStyle w:val="FreeForm"/>
+              <w:rPr>
+                <w:rFonts w:ascii="Courier" w:hAnsi="Courier"/>
+                <w:b/>
+                <w:bCs/>
+              </w:rPr>
+            </w:pPr>
+            <w:r>
+              <w:rPr>
+                <w:rFonts w:ascii="Courier" w:hAnsi="Courier"/>
+                <w:b/>
+                <w:bCs/>
+              </w:rPr>
+              <w:t>C12.5-5=</w:t>
+            </w:r>
+          </w:p>
+        </w:tc>
+        <w:tc>
+          <w:tcPr>
+            <w:tcW w:w="5238" w:type="dxa"/>
+            <w:tcBorders>
+              <w:top w:val="single" w:sz="2" w:space="0" w:color="000000"/>
+              <w:left w:val="single" w:sz="2" w:space="0" w:color="000000"/>
+              <w:bottom w:val="single" w:sz="2" w:space="0" w:color="000000"/>
+              <w:right w:val="single" w:sz="2" w:space="0" w:color="000000"/>
+            </w:tcBorders>
+            <w:shd w:val="clear" w:color="auto" w:fill="EEEEEE"/>
+            <w:tcMar>
+              <w:top w:w="80" w:type="dxa"/>
+              <w:left w:w="80" w:type="dxa"/>
+              <w:bottom w:w="80" w:type="dxa"/>
+              <w:right w:w="80" w:type="dxa"/>
+            </w:tcMar>
+          </w:tcPr>
+          <w:p>
+            <w:pPr>
+              <w:pStyle w:val="FreeForm"/>
+              <w:rPr>
+                <w:rFonts w:ascii="Courier" w:hAnsi="Courier"/>
+                <w:b/>
+                <w:bCs/>
+              </w:rPr>
+            </w:pPr>
+            <w:r>
+              <w:rPr>
+                <w:rFonts w:ascii="Courier" w:hAnsi="Courier"/>
+                <w:b/>
+                <w:bCs/>
+              </w:rPr>
+              <w:t>7.5</w:t>
+            </w:r>
+          </w:p>
+        </w:tc>
+      </w:tr>
+      <w:tr>
+        <w:tblPrEx>
+          <w:shd w:val="clear" w:color="auto" w:fill="auto"/>
+        </w:tblPrEx>
+        <w:trPr>
+          <w:trHeight w:val="338"/>
+        </w:trPr>
+        <w:tc>
+          <w:tcPr>
+            <w:tcW w:w="2502" w:type="dxa"/>
+            <w:tcBorders>
+              <w:top w:val="single" w:sz="2" w:space="0" w:color="000000"/>
+              <w:left w:val="single" w:sz="2" w:space="0" w:color="000000"/>
+              <w:bottom w:val="single" w:sz="2" w:space="0" w:color="000000"/>
+              <w:right w:val="single" w:sz="4" w:space="0" w:color="000000"/>
+            </w:tcBorders>
+            <w:shd w:val="clear" w:color="auto" w:fill="E2E4E3"/>
+            <w:tcMar>
+              <w:top w:w="80" w:type="dxa"/>
+              <w:left w:w="80" w:type="dxa"/>
+              <w:bottom w:w="80" w:type="dxa"/>
+              <w:right w:w="80" w:type="dxa"/>
+            </w:tcMar>
+          </w:tcPr>
+          <w:p>
+            <w:pPr>
+              <w:pStyle w:val="FreeForm"/>
+            </w:pPr>
+            <w:r>
+              <w:t>B4</w:t>
+            </w:r>
+            <w:r>
+              <w:t>, E</w:t>
+            </w:r>
+          </w:p>
+        </w:tc>
+        <w:tc>
+          <w:tcPr>
+            <w:tcW w:w="5236" w:type="dxa"/>
+            <w:tcBorders>
+              <w:top w:val="single" w:sz="2" w:space="0" w:color="000000"/>
+              <w:left w:val="single" w:sz="4" w:space="0" w:color="000000"/>
+              <w:bottom w:val="single" w:sz="2" w:space="0" w:color="000000"/>
+              <w:right w:val="single" w:sz="2" w:space="0" w:color="000000"/>
+            </w:tcBorders>
+            <w:shd w:val="clear" w:color="auto" w:fill="EEEEEE"/>
+            <w:tcMar>
+              <w:top w:w="80" w:type="dxa"/>
+              <w:left w:w="80" w:type="dxa"/>
+              <w:bottom w:w="80" w:type="dxa"/>
+              <w:right w:w="80" w:type="dxa"/>
+            </w:tcMar>
+          </w:tcPr>
+          <w:p>
+            <w:pPr>
+              <w:pStyle w:val="FreeForm"/>
+              <w:rPr>
+                <w:rFonts w:ascii="Courier" w:hAnsi="Courier"/>
+                <w:b/>
+                <w:bCs/>
+              </w:rPr>
+            </w:pPr>
+            <w:r>
+              <w:rPr>
+                <w:rFonts w:ascii="Courier" w:hAnsi="Courier"/>
+                <w:b/>
+                <w:bCs/>
+              </w:rPr>
+              <w:t>C</w:t>
+            </w:r>
+            <w:r>
+              <w:rPr>
+                <w:rFonts w:ascii="Courier" w:hAnsi="Courier"/>
+                <w:b/>
+                <w:bCs/>
+              </w:rPr>
+              <w:t>14.7-35.3</w:t>
+            </w:r>
+          </w:p>
+        </w:tc>
+        <w:tc>
+          <w:tcPr>
+            <w:tcW w:w="5238" w:type="dxa"/>
+            <w:tcBorders>
+              <w:top w:val="single" w:sz="2" w:space="0" w:color="000000"/>
+              <w:left w:val="single" w:sz="2" w:space="0" w:color="000000"/>
+              <w:bottom w:val="single" w:sz="2" w:space="0" w:color="000000"/>
+              <w:right w:val="single" w:sz="2" w:space="0" w:color="000000"/>
+            </w:tcBorders>
+            <w:shd w:val="clear" w:color="auto" w:fill="EEEEEE"/>
+            <w:tcMar>
+              <w:top w:w="80" w:type="dxa"/>
+              <w:left w:w="80" w:type="dxa"/>
+              <w:bottom w:w="80" w:type="dxa"/>
+              <w:right w:w="80" w:type="dxa"/>
+            </w:tcMar>
+          </w:tcPr>
+          <w:p>
+            <w:pPr>
+              <w:pStyle w:val="FreeForm"/>
+              <w:rPr>
+                <w:rFonts w:ascii="Courier" w:hAnsi="Courier"/>
+                <w:b/>
+                <w:bCs/>
+              </w:rPr>
+            </w:pPr>
+            <w:r>
+              <w:rPr>
+                <w:rFonts w:ascii="Courier" w:hAnsi="Courier"/>
+                <w:b/>
+                <w:bCs/>
+              </w:rPr>
+              <w:t>20.6</w:t>
+            </w:r>
+          </w:p>
+        </w:tc>
+      </w:tr>
+      <w:tr>
+        <w:tblPrEx>
+          <w:shd w:val="clear" w:color="auto" w:fill="auto"/>
+        </w:tblPrEx>
+        <w:trPr>
+          <w:trHeight w:val="338"/>
+        </w:trPr>
+        <w:tc>
+          <w:tcPr>
+            <w:tcW w:w="2502" w:type="dxa"/>
+            <w:tcBorders>
+              <w:top w:val="single" w:sz="2" w:space="0" w:color="000000"/>
+              <w:left w:val="single" w:sz="2" w:space="0" w:color="000000"/>
+              <w:bottom w:val="single" w:sz="2" w:space="0" w:color="000000"/>
+              <w:right w:val="single" w:sz="4" w:space="0" w:color="000000"/>
+            </w:tcBorders>
+            <w:shd w:val="clear" w:color="auto" w:fill="E2E4E3"/>
+            <w:tcMar>
+              <w:top w:w="80" w:type="dxa"/>
+              <w:left w:w="80" w:type="dxa"/>
+              <w:bottom w:w="80" w:type="dxa"/>
+              <w:right w:w="80" w:type="dxa"/>
+            </w:tcMar>
+          </w:tcPr>
+          <w:p>
+            <w:pPr>
+              <w:pStyle w:val="FreeForm"/>
+            </w:pPr>
+            <w:r>
+              <w:t>B4</w:t>
+            </w:r>
+          </w:p>
+        </w:tc>
+        <w:tc>
+          <w:tcPr>
+            <w:tcW w:w="5236" w:type="dxa"/>
+            <w:tcBorders>
+              <w:top w:val="single" w:sz="2" w:space="0" w:color="000000"/>
+              <w:left w:val="single" w:sz="4" w:space="0" w:color="000000"/>
+              <w:bottom w:val="single" w:sz="2" w:space="0" w:color="000000"/>
+              <w:right w:val="single" w:sz="2" w:space="0" w:color="000000"/>
+            </w:tcBorders>
+            <w:shd w:val="clear" w:color="auto" w:fill="EEEEEE"/>
+            <w:tcMar>
+              <w:top w:w="80" w:type="dxa"/>
+              <w:left w:w="80" w:type="dxa"/>
+              <w:bottom w:w="80" w:type="dxa"/>
+              <w:right w:w="80" w:type="dxa"/>
+            </w:tcMar>
+          </w:tcPr>
+          <w:p>
+            <w:pPr>
+              <w:pStyle w:val="FreeForm"/>
+              <w:rPr>
+                <w:rFonts w:ascii="Courier" w:hAnsi="Courier"/>
+                <w:b/>
+                <w:bCs/>
+              </w:rPr>
+            </w:pPr>
+            <w:r>
+              <w:rPr>
+                <w:rFonts w:ascii="Courier" w:hAnsi="Courier"/>
+                <w:b/>
+                <w:bCs/>
+              </w:rPr>
+              <w:t>C</w:t>
+            </w:r>
+            <w:r>
+              <w:rPr>
+                <w:rFonts w:ascii="Courier" w:hAnsi="Courier"/>
+                <w:b/>
+                <w:bCs/>
+              </w:rPr>
+              <w:t>10</w:t>
+            </w:r>
+            <w:r>
+              <w:rPr>
+                <w:rFonts w:ascii="Courier" w:hAnsi="Courier"/>
+                <w:b/>
+                <w:bCs/>
+              </w:rPr>
+              <w:t>±</w:t>
+            </w:r>
+            <w:r>
+              <w:rPr>
+                <w:rFonts w:ascii="Courier" w:hAnsi="Courier"/>
+                <w:b/>
+                <w:bCs/>
+              </w:rPr>
+              <w:t>-34</w:t>
+            </w:r>
+          </w:p>
+        </w:tc>
+        <w:tc>
+          <w:tcPr>
+            <w:tcW w:w="5238" w:type="dxa"/>
+            <w:tcBorders>
+              <w:top w:val="single" w:sz="2" w:space="0" w:color="000000"/>
+              <w:left w:val="single" w:sz="2" w:space="0" w:color="000000"/>
+              <w:bottom w:val="single" w:sz="2" w:space="0" w:color="000000"/>
+              <w:right w:val="single" w:sz="2" w:space="0" w:color="000000"/>
+            </w:tcBorders>
+            <w:shd w:val="clear" w:color="auto" w:fill="EEEEEE"/>
+            <w:tcMar>
+              <w:top w:w="80" w:type="dxa"/>
+              <w:left w:w="80" w:type="dxa"/>
+              <w:bottom w:w="80" w:type="dxa"/>
+              <w:right w:w="80" w:type="dxa"/>
+            </w:tcMar>
+          </w:tcPr>
+          <w:p>
+            <w:pPr>
+              <w:pStyle w:val="FreeForm"/>
+              <w:rPr>
+                <w:rFonts w:ascii="Courier" w:hAnsi="Courier"/>
+                <w:b/>
+                <w:bCs/>
+              </w:rPr>
+            </w:pPr>
+            <w:r>
+              <w:rPr>
+                <w:rFonts w:ascii="Courier" w:hAnsi="Courier"/>
+                <w:b/>
+                <w:bCs/>
+              </w:rPr>
+              <w:t>-44</w:t>
+            </w:r>
+          </w:p>
+        </w:tc>
+      </w:tr>
+      <w:tr>
+        <w:tblPrEx>
+          <w:shd w:val="clear" w:color="auto" w:fill="auto"/>
+        </w:tblPrEx>
+        <w:trPr>
+          <w:trHeight w:val="338"/>
+        </w:trPr>
+        <w:tc>
+          <w:tcPr>
+            <w:tcW w:w="2502" w:type="dxa"/>
+            <w:tcBorders>
+              <w:top w:val="single" w:sz="2" w:space="0" w:color="000000"/>
+              <w:left w:val="single" w:sz="2" w:space="0" w:color="000000"/>
+              <w:bottom w:val="single" w:sz="2" w:space="0" w:color="000000"/>
+              <w:right w:val="single" w:sz="4" w:space="0" w:color="000000"/>
+            </w:tcBorders>
+            <w:shd w:val="clear" w:color="auto" w:fill="E2E4E3"/>
+            <w:tcMar>
+              <w:top w:w="80" w:type="dxa"/>
+              <w:left w:w="80" w:type="dxa"/>
+              <w:bottom w:w="80" w:type="dxa"/>
+              <w:right w:w="80" w:type="dxa"/>
+            </w:tcMar>
+          </w:tcPr>
+          <w:p>
+            <w:pPr>
+              <w:pStyle w:val="FreeForm"/>
+            </w:pPr>
+            <w:r>
+              <w:t>D</w:t>
+            </w:r>
+          </w:p>
+        </w:tc>
+        <w:tc>
+          <w:tcPr>
+            <w:tcW w:w="5236" w:type="dxa"/>
+            <w:tcBorders>
+              <w:top w:val="single" w:sz="2" w:space="0" w:color="000000"/>
+              <w:left w:val="single" w:sz="4" w:space="0" w:color="000000"/>
+              <w:bottom w:val="single" w:sz="2" w:space="0" w:color="000000"/>
+              <w:right w:val="single" w:sz="2" w:space="0" w:color="000000"/>
+            </w:tcBorders>
+            <w:shd w:val="clear" w:color="auto" w:fill="EEEEEE"/>
+            <w:tcMar>
+              <w:top w:w="80" w:type="dxa"/>
+              <w:left w:w="80" w:type="dxa"/>
+              <w:bottom w:w="80" w:type="dxa"/>
+              <w:right w:w="80" w:type="dxa"/>
+            </w:tcMar>
+          </w:tcPr>
+          <w:p>
+            <w:pPr>
+              <w:pStyle w:val="FreeForm"/>
+              <w:rPr>
+                <w:rFonts w:ascii="Courier" w:hAnsi="Courier"/>
+                <w:b/>
+                <w:bCs/>
+              </w:rPr>
+            </w:pPr>
+            <w:r>
+              <w:rPr>
+                <w:rFonts w:ascii="Courier" w:hAnsi="Courier"/>
+                <w:b/>
+                <w:bCs/>
+              </w:rPr>
+              <w:t>C10-4=</w:t>
+            </w:r>
+            <w:r>
+              <w:rPr>
+                <w:rFonts w:ascii="Courier" w:hAnsi="Courier"/>
+                <w:b/>
+                <w:bCs/>
+              </w:rPr>
+              <w:t>±</w:t>
+            </w:r>
+          </w:p>
+        </w:tc>
+        <w:tc>
+          <w:tcPr>
+            <w:tcW w:w="5238" w:type="dxa"/>
+            <w:tcBorders>
+              <w:top w:val="single" w:sz="2" w:space="0" w:color="000000"/>
+              <w:left w:val="single" w:sz="2" w:space="0" w:color="000000"/>
+              <w:bottom w:val="single" w:sz="2" w:space="0" w:color="000000"/>
+              <w:right w:val="single" w:sz="2" w:space="0" w:color="000000"/>
+            </w:tcBorders>
+            <w:shd w:val="clear" w:color="auto" w:fill="EEEEEE"/>
+            <w:tcMar>
+              <w:top w:w="80" w:type="dxa"/>
+              <w:left w:w="80" w:type="dxa"/>
+              <w:bottom w:w="80" w:type="dxa"/>
+              <w:right w:w="80" w:type="dxa"/>
+            </w:tcMar>
+          </w:tcPr>
+          <w:p>
+            <w:pPr>
+              <w:pStyle w:val="FreeForm"/>
+              <w:rPr>
+                <w:rFonts w:ascii="Courier" w:hAnsi="Courier"/>
+                <w:b/>
+                <w:bCs/>
+              </w:rPr>
+            </w:pPr>
+            <w:r>
+              <w:rPr>
+                <w:rFonts w:ascii="Courier" w:hAnsi="Courier"/>
+                <w:b/>
+                <w:bCs/>
+              </w:rPr>
+              <w:t>-6</w:t>
+            </w:r>
+          </w:p>
+        </w:tc>
+      </w:tr>
+      <w:tr>
+        <w:tblPrEx>
+          <w:shd w:val="clear" w:color="auto" w:fill="auto"/>
+        </w:tblPrEx>
+        <w:trPr>
+          <w:trHeight w:val="284"/>
+        </w:trPr>
+        <w:tc>
+          <w:tcPr>
+            <w:tcW w:w="2502" w:type="dxa"/>
+            <w:tcBorders>
+              <w:top w:val="single" w:sz="2" w:space="0" w:color="000000"/>
+              <w:left w:val="single" w:sz="2" w:space="0" w:color="000000"/>
+              <w:bottom w:val="single" w:sz="2" w:space="0" w:color="000000"/>
+              <w:right w:val="single" w:sz="4" w:space="0" w:color="000000"/>
+            </w:tcBorders>
+            <w:shd w:val="clear" w:color="auto" w:fill="E2E4E3"/>
+            <w:tcMar>
+              <w:top w:w="80" w:type="dxa"/>
+              <w:left w:w="80" w:type="dxa"/>
+              <w:bottom w:w="80" w:type="dxa"/>
+              <w:right w:w="80" w:type="dxa"/>
+            </w:tcMar>
+          </w:tcPr>
+          <w:p>
+            <w:pPr>
+              <w:pStyle w:val="FreeForm"/>
+            </w:pPr>
+            <w:r>
+              <w:t>D</w:t>
+            </w:r>
+          </w:p>
+        </w:tc>
+        <w:tc>
+          <w:tcPr>
+            <w:tcW w:w="5236" w:type="dxa"/>
+            <w:tcBorders>
+              <w:top w:val="single" w:sz="2" w:space="0" w:color="000000"/>
+              <w:left w:val="single" w:sz="4" w:space="0" w:color="000000"/>
+              <w:bottom w:val="single" w:sz="2" w:space="0" w:color="000000"/>
+              <w:right w:val="single" w:sz="2" w:space="0" w:color="000000"/>
+            </w:tcBorders>
+            <w:shd w:val="clear" w:color="auto" w:fill="EEEEEE"/>
+            <w:tcMar>
+              <w:top w:w="80" w:type="dxa"/>
+              <w:left w:w="80" w:type="dxa"/>
+              <w:bottom w:w="80" w:type="dxa"/>
+              <w:right w:w="80" w:type="dxa"/>
+            </w:tcMar>
+          </w:tcPr>
+          <w:p>
+            <w:pPr>
+              <w:pStyle w:val="FreeForm"/>
+              <w:rPr>
+                <w:rFonts w:ascii="Courier" w:hAnsi="Courier"/>
+                <w:b/>
+                <w:bCs/>
+              </w:rPr>
+            </w:pPr>
+            <w:r>
+              <w:rPr>
+                <w:rFonts w:ascii="Courier" w:hAnsi="Courier"/>
+                <w:b/>
+                <w:bCs/>
+              </w:rPr>
+              <w:t>C10-3=</w:t>
+            </w:r>
+            <w:r>
+              <w:rPr>
+                <w:rFonts w:ascii="Courier" w:hAnsi="Courier"/>
+                <w:b/>
+                <w:bCs/>
+              </w:rPr>
+              <w:t>±±</w:t>
+            </w:r>
+          </w:p>
+        </w:tc>
+        <w:tc>
+          <w:tcPr>
+            <w:tcW w:w="5238" w:type="dxa"/>
+            <w:tcBorders>
+              <w:top w:val="single" w:sz="2" w:space="0" w:color="000000"/>
+              <w:left w:val="single" w:sz="2" w:space="0" w:color="000000"/>
+              <w:bottom w:val="single" w:sz="2" w:space="0" w:color="000000"/>
+              <w:right w:val="single" w:sz="2" w:space="0" w:color="000000"/>
+            </w:tcBorders>
+            <w:shd w:val="clear" w:color="auto" w:fill="EEEEEE"/>
+            <w:tcMar>
+              <w:top w:w="80" w:type="dxa"/>
+              <w:left w:w="80" w:type="dxa"/>
+              <w:bottom w:w="80" w:type="dxa"/>
+              <w:right w:w="80" w:type="dxa"/>
+            </w:tcMar>
+          </w:tcPr>
+          <w:p>
+            <w:pPr>
+              <w:pStyle w:val="FreeForm"/>
+              <w:rPr>
+                <w:rFonts w:ascii="Courier" w:hAnsi="Courier"/>
+                <w:b/>
+                <w:bCs/>
+              </w:rPr>
+            </w:pPr>
+            <w:r>
+              <w:rPr>
+                <w:rFonts w:ascii="Courier" w:hAnsi="Courier"/>
+                <w:b/>
+                <w:bCs/>
+              </w:rPr>
+              <w:t>-7</w:t>
+            </w:r>
+          </w:p>
+        </w:tc>
+      </w:tr>
+      <w:tr>
+        <w:tblPrEx>
+          <w:shd w:val="clear" w:color="auto" w:fill="auto"/>
+        </w:tblPrEx>
+        <w:trPr>
+          <w:trHeight w:val="284"/>
+        </w:trPr>
+        <w:tc>
+          <w:tcPr>
+            <w:tcW w:w="2502" w:type="dxa"/>
+            <w:tcBorders>
+              <w:top w:val="single" w:sz="2" w:space="0" w:color="000000"/>
+              <w:left w:val="single" w:sz="2" w:space="0" w:color="000000"/>
+              <w:bottom w:val="single" w:sz="2" w:space="0" w:color="000000"/>
+              <w:right w:val="single" w:sz="4" w:space="0" w:color="000000"/>
+            </w:tcBorders>
+            <w:shd w:val="clear" w:color="auto" w:fill="E2E4E3"/>
+            <w:tcMar>
+              <w:top w:w="80" w:type="dxa"/>
+              <w:left w:w="80" w:type="dxa"/>
+              <w:bottom w:w="80" w:type="dxa"/>
+              <w:right w:w="80" w:type="dxa"/>
+            </w:tcMar>
+          </w:tcPr>
+          <w:p>
+            <w:pPr>
+              <w:pStyle w:val="FreeForm"/>
+            </w:pPr>
+            <w:r>
+              <w:t>B5</w:t>
+            </w:r>
+          </w:p>
+        </w:tc>
+        <w:tc>
+          <w:tcPr>
+            <w:tcW w:w="5236" w:type="dxa"/>
+            <w:tcBorders>
+              <w:top w:val="single" w:sz="2" w:space="0" w:color="000000"/>
+              <w:left w:val="single" w:sz="4" w:space="0" w:color="000000"/>
+              <w:bottom w:val="single" w:sz="2" w:space="0" w:color="000000"/>
+              <w:right w:val="single" w:sz="2" w:space="0" w:color="000000"/>
+            </w:tcBorders>
+            <w:shd w:val="clear" w:color="auto" w:fill="EEEEEE"/>
+            <w:tcMar>
+              <w:top w:w="80" w:type="dxa"/>
+              <w:left w:w="80" w:type="dxa"/>
+              <w:bottom w:w="80" w:type="dxa"/>
+              <w:right w:w="80" w:type="dxa"/>
+            </w:tcMar>
+          </w:tcPr>
+          <w:p>
+            <w:pPr>
+              <w:pStyle w:val="FreeForm"/>
+              <w:rPr>
+                <w:rFonts w:ascii="Courier" w:hAnsi="Courier"/>
+                <w:b/>
+                <w:bCs/>
+                <w:vertAlign w:val="subscript"/>
+              </w:rPr>
+            </w:pPr>
+            <w:r>
+              <w:rPr>
+                <w:rFonts w:ascii="Courier" w:hAnsi="Courier"/>
+                <w:b/>
+                <w:bCs/>
+              </w:rPr>
+              <w:t>C20</w:t>
+            </w:r>
+            <w:r>
+              <w:rPr>
+                <w:rFonts w:ascii="Courier" w:hAnsi="Courier"/>
+                <w:b/>
+                <w:bCs/>
+              </w:rPr>
+              <w:t>%</w:t>
+            </w:r>
+          </w:p>
+        </w:tc>
+        <w:tc>
+          <w:tcPr>
+            <w:tcW w:w="5238" w:type="dxa"/>
+            <w:tcBorders>
+              <w:top w:val="single" w:sz="2" w:space="0" w:color="000000"/>
+              <w:left w:val="single" w:sz="2" w:space="0" w:color="000000"/>
+              <w:bottom w:val="single" w:sz="2" w:space="0" w:color="000000"/>
+              <w:right w:val="single" w:sz="2" w:space="0" w:color="000000"/>
+            </w:tcBorders>
+            <w:shd w:val="clear" w:color="auto" w:fill="EEEEEE"/>
+            <w:tcMar>
+              <w:top w:w="80" w:type="dxa"/>
+              <w:left w:w="80" w:type="dxa"/>
+              <w:bottom w:w="80" w:type="dxa"/>
+              <w:right w:w="80" w:type="dxa"/>
+            </w:tcMar>
+          </w:tcPr>
+          <w:p>
+            <w:pPr>
+              <w:pStyle w:val="FreeForm"/>
+              <w:rPr>
+                <w:rFonts w:ascii="Courier" w:hAnsi="Courier"/>
+                <w:b/>
+                <w:bCs/>
+              </w:rPr>
+            </w:pPr>
+            <w:r>
+              <w:rPr>
+                <w:rFonts w:ascii="Courier" w:hAnsi="Courier"/>
+                <w:b/>
+                <w:bCs/>
+              </w:rPr>
+              <w:t>0.2</w:t>
+            </w:r>
+          </w:p>
+        </w:tc>
+      </w:tr>
+      <w:tr>
+        <w:tblPrEx>
+          <w:shd w:val="clear" w:color="auto" w:fill="auto"/>
+        </w:tblPrEx>
+        <w:trPr>
+          <w:trHeight w:val="284"/>
+        </w:trPr>
+        <w:tc>
+          <w:tcPr>
+            <w:tcW w:w="2502" w:type="dxa"/>
+            <w:tcBorders>
+              <w:top w:val="single" w:sz="2" w:space="0" w:color="000000"/>
+              <w:left w:val="single" w:sz="2" w:space="0" w:color="000000"/>
+              <w:bottom w:val="single" w:sz="2" w:space="0" w:color="000000"/>
+              <w:right w:val="single" w:sz="4" w:space="0" w:color="000000"/>
+            </w:tcBorders>
+            <w:shd w:val="clear" w:color="auto" w:fill="E2E4E3"/>
+            <w:tcMar>
+              <w:top w:w="80" w:type="dxa"/>
+              <w:left w:w="80" w:type="dxa"/>
+              <w:bottom w:w="80" w:type="dxa"/>
+              <w:right w:w="80" w:type="dxa"/>
+            </w:tcMar>
+          </w:tcPr>
+          <w:p>
+            <w:pPr>
+              <w:pStyle w:val="FreeForm"/>
+            </w:pPr>
+            <w:r>
+              <w:t>B5, E</w:t>
+            </w:r>
+          </w:p>
+        </w:tc>
+        <w:tc>
+          <w:tcPr>
+            <w:tcW w:w="5236" w:type="dxa"/>
+            <w:tcBorders>
+              <w:top w:val="single" w:sz="2" w:space="0" w:color="000000"/>
+              <w:left w:val="single" w:sz="4" w:space="0" w:color="000000"/>
+              <w:bottom w:val="single" w:sz="2" w:space="0" w:color="000000"/>
+              <w:right w:val="single" w:sz="2" w:space="0" w:color="000000"/>
+            </w:tcBorders>
+            <w:shd w:val="clear" w:color="auto" w:fill="EEEEEE"/>
+            <w:tcMar>
+              <w:top w:w="80" w:type="dxa"/>
+              <w:left w:w="80" w:type="dxa"/>
+              <w:bottom w:w="80" w:type="dxa"/>
+              <w:right w:w="80" w:type="dxa"/>
+            </w:tcMar>
+          </w:tcPr>
+          <w:p>
+            <w:pPr>
+              <w:pStyle w:val="FreeForm"/>
+              <w:rPr>
+                <w:rFonts w:ascii="Courier" w:hAnsi="Courier"/>
+                <w:b/>
+                <w:bCs/>
+              </w:rPr>
+            </w:pPr>
+            <w:r>
+              <w:rPr>
+                <w:rFonts w:ascii="Courier" w:hAnsi="Courier"/>
+                <w:b/>
+                <w:bCs/>
+              </w:rPr>
+              <w:t>C370.5%</w:t>
+            </w:r>
+          </w:p>
+        </w:tc>
+        <w:tc>
+          <w:tcPr>
+            <w:tcW w:w="5238" w:type="dxa"/>
+            <w:tcBorders>
+              <w:top w:val="single" w:sz="2" w:space="0" w:color="000000"/>
+              <w:left w:val="single" w:sz="2" w:space="0" w:color="000000"/>
+              <w:bottom w:val="single" w:sz="2" w:space="0" w:color="000000"/>
+              <w:right w:val="single" w:sz="2" w:space="0" w:color="000000"/>
+            </w:tcBorders>
+            <w:shd w:val="clear" w:color="auto" w:fill="EEEEEE"/>
+            <w:tcMar>
+              <w:top w:w="80" w:type="dxa"/>
+              <w:left w:w="80" w:type="dxa"/>
+              <w:bottom w:w="80" w:type="dxa"/>
+              <w:right w:w="80" w:type="dxa"/>
+            </w:tcMar>
+          </w:tcPr>
+          <w:p>
+            <w:pPr>
+              <w:pStyle w:val="FreeForm"/>
+              <w:rPr>
+                <w:rFonts w:ascii="Courier" w:hAnsi="Courier"/>
+                <w:b/>
+                <w:bCs/>
+              </w:rPr>
+            </w:pPr>
+            <w:r>
+              <w:rPr>
+                <w:rFonts w:ascii="Courier" w:hAnsi="Courier"/>
+                <w:b/>
+                <w:bCs/>
+              </w:rPr>
+              <w:t>3.705</w:t>
+            </w:r>
+          </w:p>
+        </w:tc>
+      </w:tr>
+      <w:tr>
+        <w:tblPrEx>
+          <w:shd w:val="clear" w:color="auto" w:fill="auto"/>
+        </w:tblPrEx>
+        <w:trPr>
+          <w:trHeight w:val="284"/>
+        </w:trPr>
+        <w:tc>
+          <w:tcPr>
+            <w:tcW w:w="2502" w:type="dxa"/>
+            <w:tcBorders>
+              <w:top w:val="single" w:sz="2" w:space="0" w:color="000000"/>
+              <w:left w:val="single" w:sz="2" w:space="0" w:color="000000"/>
+              <w:bottom w:val="single" w:sz="2" w:space="0" w:color="000000"/>
+              <w:right w:val="single" w:sz="4" w:space="0" w:color="000000"/>
+            </w:tcBorders>
+            <w:shd w:val="clear" w:color="auto" w:fill="E2E4E3"/>
+            <w:tcMar>
+              <w:top w:w="80" w:type="dxa"/>
+              <w:left w:w="80" w:type="dxa"/>
+              <w:bottom w:w="80" w:type="dxa"/>
+              <w:right w:w="80" w:type="dxa"/>
+            </w:tcMar>
+          </w:tcPr>
+          <w:p>
+            <w:pPr>
+              <w:pStyle w:val="FreeForm"/>
+            </w:pPr>
+            <w:r>
+              <w:t>B5</w:t>
+            </w:r>
+          </w:p>
+        </w:tc>
+        <w:tc>
+          <w:tcPr>
+            <w:tcW w:w="5236" w:type="dxa"/>
+            <w:tcBorders>
+              <w:top w:val="single" w:sz="2" w:space="0" w:color="000000"/>
+              <w:left w:val="single" w:sz="4" w:space="0" w:color="000000"/>
+              <w:bottom w:val="single" w:sz="2" w:space="0" w:color="000000"/>
+              <w:right w:val="single" w:sz="2" w:space="0" w:color="000000"/>
+            </w:tcBorders>
+            <w:shd w:val="clear" w:color="auto" w:fill="EEEEEE"/>
+            <w:tcMar>
+              <w:top w:w="80" w:type="dxa"/>
+              <w:left w:w="80" w:type="dxa"/>
+              <w:bottom w:w="80" w:type="dxa"/>
+              <w:right w:w="80" w:type="dxa"/>
+            </w:tcMar>
+          </w:tcPr>
+          <w:p>
+            <w:pPr>
+              <w:pStyle w:val="FreeForm"/>
+              <w:rPr>
+                <w:rFonts w:ascii="Courier" w:hAnsi="Courier"/>
+                <w:b/>
+                <w:bCs/>
+              </w:rPr>
+            </w:pPr>
+            <w:r>
+              <w:rPr>
+                <w:rFonts w:ascii="Courier" w:hAnsi="Courier"/>
+                <w:b/>
+                <w:bCs/>
+              </w:rPr>
+              <w:t>C40</w:t>
+            </w:r>
+            <w:r>
+              <w:rPr>
+                <w:rFonts w:ascii="Courier" w:hAnsi="Courier"/>
+                <w:b/>
+                <w:bCs/>
+              </w:rPr>
+              <w:t>±</w:t>
+            </w:r>
+            <w:r>
+              <w:rPr>
+                <w:rFonts w:ascii="Courier" w:hAnsi="Courier"/>
+                <w:b/>
+                <w:bCs/>
+              </w:rPr>
+              <w:t>%</w:t>
+            </w:r>
+          </w:p>
+        </w:tc>
+        <w:tc>
+          <w:tcPr>
+            <w:tcW w:w="5238" w:type="dxa"/>
+            <w:tcBorders>
+              <w:top w:val="single" w:sz="2" w:space="0" w:color="000000"/>
+              <w:left w:val="single" w:sz="2" w:space="0" w:color="000000"/>
+              <w:bottom w:val="single" w:sz="2" w:space="0" w:color="000000"/>
+              <w:right w:val="single" w:sz="2" w:space="0" w:color="000000"/>
+            </w:tcBorders>
+            <w:shd w:val="clear" w:color="auto" w:fill="EEEEEE"/>
+            <w:tcMar>
+              <w:top w:w="80" w:type="dxa"/>
+              <w:left w:w="80" w:type="dxa"/>
+              <w:bottom w:w="80" w:type="dxa"/>
+              <w:right w:w="80" w:type="dxa"/>
+            </w:tcMar>
+          </w:tcPr>
+          <w:p>
+            <w:pPr>
+              <w:pStyle w:val="FreeForm"/>
+              <w:rPr>
+                <w:rFonts w:ascii="Courier" w:hAnsi="Courier"/>
+                <w:b/>
+                <w:bCs/>
+              </w:rPr>
+            </w:pPr>
+            <w:r>
+              <w:rPr>
+                <w:rFonts w:ascii="Courier" w:hAnsi="Courier"/>
+                <w:b/>
+                <w:bCs/>
+              </w:rPr>
+              <w:t>-0.4</w:t>
+            </w:r>
+          </w:p>
+        </w:tc>
+      </w:tr>
+      <w:tr>
+        <w:tblPrEx>
+          <w:shd w:val="clear" w:color="auto" w:fill="auto"/>
+        </w:tblPrEx>
+        <w:trPr>
+          <w:trHeight w:val="284"/>
+        </w:trPr>
+        <w:tc>
+          <w:tcPr>
+            <w:tcW w:w="2502" w:type="dxa"/>
+            <w:tcBorders>
+              <w:top w:val="single" w:sz="2" w:space="0" w:color="000000"/>
+              <w:left w:val="single" w:sz="2" w:space="0" w:color="000000"/>
+              <w:bottom w:val="single" w:sz="2" w:space="0" w:color="000000"/>
+              <w:right w:val="single" w:sz="4" w:space="0" w:color="000000"/>
+            </w:tcBorders>
+            <w:shd w:val="clear" w:color="auto" w:fill="E2E4E3"/>
+            <w:tcMar>
+              <w:top w:w="80" w:type="dxa"/>
+              <w:left w:w="80" w:type="dxa"/>
+              <w:bottom w:w="80" w:type="dxa"/>
+              <w:right w:w="80" w:type="dxa"/>
+            </w:tcMar>
+          </w:tcPr>
+          <w:p>
+            <w:pPr>
+              <w:pStyle w:val="FreeForm"/>
+            </w:pPr>
+            <w:r>
+              <w:t>B5, D</w:t>
+            </w:r>
+          </w:p>
+        </w:tc>
+        <w:tc>
+          <w:tcPr>
+            <w:tcW w:w="5236" w:type="dxa"/>
+            <w:tcBorders>
+              <w:top w:val="single" w:sz="2" w:space="0" w:color="000000"/>
+              <w:left w:val="single" w:sz="4" w:space="0" w:color="000000"/>
+              <w:bottom w:val="single" w:sz="2" w:space="0" w:color="000000"/>
+              <w:right w:val="single" w:sz="2" w:space="0" w:color="000000"/>
+            </w:tcBorders>
+            <w:shd w:val="clear" w:color="auto" w:fill="EEEEEE"/>
+            <w:tcMar>
+              <w:top w:w="80" w:type="dxa"/>
+              <w:left w:w="80" w:type="dxa"/>
+              <w:bottom w:w="80" w:type="dxa"/>
+              <w:right w:w="80" w:type="dxa"/>
+            </w:tcMar>
+          </w:tcPr>
+          <w:p>
+            <w:pPr>
+              <w:pStyle w:val="FreeForm"/>
+              <w:rPr>
+                <w:rFonts w:ascii="Courier" w:hAnsi="Courier"/>
+                <w:b/>
+                <w:bCs/>
+              </w:rPr>
+            </w:pPr>
+            <w:r>
+              <w:rPr>
+                <w:rFonts w:ascii="Courier" w:hAnsi="Courier"/>
+                <w:b/>
+                <w:bCs/>
+              </w:rPr>
+              <w:t>C100%</w:t>
+            </w:r>
+            <w:r>
+              <w:rPr>
+                <w:rFonts w:ascii="Courier" w:hAnsi="Courier"/>
+                <w:b/>
+                <w:bCs/>
+              </w:rPr>
+              <w:t>=</w:t>
+            </w:r>
+            <w:r>
+              <w:rPr>
+                <w:rFonts w:ascii="Courier" w:hAnsi="Courier"/>
+                <w:b/>
+                <w:bCs/>
+              </w:rPr>
+              <w:t>±</w:t>
+            </w:r>
+          </w:p>
+        </w:tc>
+        <w:tc>
+          <w:tcPr>
+            <w:tcW w:w="5238" w:type="dxa"/>
+            <w:tcBorders>
+              <w:top w:val="single" w:sz="2" w:space="0" w:color="000000"/>
+              <w:left w:val="single" w:sz="2" w:space="0" w:color="000000"/>
+              <w:bottom w:val="single" w:sz="2" w:space="0" w:color="000000"/>
+              <w:right w:val="single" w:sz="2" w:space="0" w:color="000000"/>
+            </w:tcBorders>
+            <w:shd w:val="clear" w:color="auto" w:fill="EEEEEE"/>
+            <w:tcMar>
+              <w:top w:w="80" w:type="dxa"/>
+              <w:left w:w="80" w:type="dxa"/>
+              <w:bottom w:w="80" w:type="dxa"/>
+              <w:right w:w="80" w:type="dxa"/>
+            </w:tcMar>
+          </w:tcPr>
+          <w:p>
+            <w:pPr>
+              <w:pStyle w:val="FreeForm"/>
+              <w:rPr>
+                <w:rFonts w:ascii="Courier" w:hAnsi="Courier"/>
+                <w:b/>
+                <w:bCs/>
+              </w:rPr>
+            </w:pPr>
+            <w:r>
+              <w:rPr>
+                <w:rFonts w:ascii="Courier" w:hAnsi="Courier"/>
+                <w:b/>
+                <w:bCs/>
+              </w:rPr>
+              <w:t>-1</w:t>
+            </w:r>
+          </w:p>
+        </w:tc>
+      </w:tr>
+      <w:tr>
+        <w:tblPrEx>
+          <w:shd w:val="clear" w:color="auto" w:fill="auto"/>
+        </w:tblPrEx>
+        <w:trPr>
+          <w:trHeight w:val="284"/>
         </w:trPr>
         <w:tc>
           <w:tcPr>
@@ -5979,13 +8416,23 @@
               </w:rPr>
               <w:t xml:space="preserve">       </w:t>
             </w:r>
+            <w:proofErr w:type="gramStart"/>
             <w:r>
               <w:rPr>
                 <w:rFonts w:ascii="Courier" w:hAnsi="Courier"/>
                 <w:sz w:val="18"/>
                 <w:szCs w:val="18"/>
               </w:rPr>
-              <w:t>11  12  13  14  15  16  17  18  19   20 +              <w:t>11  12</w:t>
+            </w:r>
+            <w:proofErr w:type="gramEnd"/>
+            <w:r>
+              <w:rPr>
+                <w:rFonts w:ascii="Courier" w:hAnsi="Courier"/>
+                <w:sz w:val="18"/>
+                <w:szCs w:val="18"/>
+              </w:rPr>
+              <w:t xml:space="preserve">  13  14  15  16  17  18  19   20  </w:t>
             </w:r>
           </w:p>
@@ -6204,6 +8651,7 @@
             <w:pPr>
               <w:pStyle w:val="FreeForm"/>
             </w:pPr>
+            <w:proofErr w:type="spellStart"/>
             <w:r>
               <w:rPr>
                 <w:b/>
@@ -6212,7 +8660,18 @@
                 <w:szCs w:val="18"/>
                 <w:lang w:val="pt-PT"/>
               </w:rPr>
-              <w:t xml:space="preserve">Program passes a </w:t>
+              <w:t>Program</w:t>
+            </w:r>
+            <w:proofErr w:type="spellEnd"/>
+            <w:r>
+              <w:rPr>
+                <w:b/>
+                <w:bCs/>
+                <w:sz w:val="18"/>
+                <w:szCs w:val="18"/>
+                <w:lang w:val="pt-PT"/>
+              </w:rPr>
+              <w:t xml:space="preserve"> passes a </w:t>
             </w:r>
             <w:r>
               <w:rPr>
@@ -6569,7 +9028,6 @@
               <w:pStyle w:val="Heading2"/>
             </w:pPr>
             <w:r>
-              <w:lastRenderedPageBreak/>
               <w:t>Evaluation Criteria</w:t>
             </w:r>
           </w:p>
@@ -6990,8 +9448,13 @@
     </w:r>
     <w:r>
       <w:tab/>
-      <w:t xml:space="preserve">                                                         Writing iOS Apps with UIKit</w:t>
+      <w:t xml:space="preserve">                                                         Writing iOS Apps with </w:t>
     </w:r>
+    <w:proofErr w:type="spellStart"/>
+    <w:r>
+      <w:t>UIKit</w:t>
+    </w:r>
+    <w:proofErr w:type="spellEnd"/>
     <w:r>
       <w:tab/>
     </w:r>
@@ -7024,7 +9487,7 @@
       <w:rPr>
         <w:noProof/>
       </w:rPr>
-      <w:t>2</w:t>
+      <w:t>6</w:t>
     </w:r>
     <w:r>
       <w:fldChar w:fldCharType="end"/>
@@ -7037,7 +9500,7 @@
         <w:rPr>
           <w:noProof/>
         </w:rPr>
-        <w:t>6</w:t>
+        <w:t>7</w:t>
       </w:r>
     </w:fldSimple>
   </w:p>
@@ -9437,7 +11900,7 @@
 </file>
 
 <file path=customXml/itemProps1.xml><?xml version="1.0" encoding="utf-8"?>
-<ds:datastoreItem xmlns:ds="http://schemas.openxmlformats.org/officeDocument/2006/customXml" ds:itemID="{7BD78D1A-0DAC-E043-8A9F-CBC089623C54}">
+<ds:datastoreItem xmlns:ds="http://schemas.openxmlformats.org/officeDocument/2006/customXml" ds:itemID="{B4F94A9A-72B7-FC41-86BA-8F08A7787277}">
   <ds:schemaRefs>
     <ds:schemaRef ds:uri="http://schemas.openxmlformats.org/officeDocument/2006/bibliography"/>
   </ds:schemaRefs>

</xml_diff>

<commit_message>
Finished plan! For all I know currently, project is complete!
</commit_message>
<xml_diff>
--- a/Calculator/Assignment_–_Writing_iOS_Apps_with_UIKit.docx
+++ b/Calculator/Assignment_–_Writing_iOS_Apps_with_UIKit.docx
@@ -7,13 +7,8 @@
         <w:pStyle w:val="Heading1"/>
       </w:pPr>
       <w:r>
-        <w:t xml:space="preserve">Assignment – Writing iOS Apps with </w:t>
-      </w:r>
-      <w:proofErr w:type="spellStart"/>
-      <w:r>
-        <w:t>UIKit</w:t>
-      </w:r>
-      <w:proofErr w:type="spellEnd"/>
+        <w:t>Assignment – Writing iOS Apps with UIKit</w:t>
+      </w:r>
     </w:p>
     <w:p>
       <w:pPr>
@@ -33,13 +28,8 @@
         <w:pStyle w:val="Body"/>
       </w:pPr>
       <w:r>
-        <w:t xml:space="preserve">The purpose of this assignment is to develop a beginning understanding of how </w:t>
-      </w:r>
-      <w:proofErr w:type="gramStart"/>
-      <w:r>
-        <w:t>to :</w:t>
-      </w:r>
-      <w:proofErr w:type="gramEnd"/>
+        <w:t>The purpose of this assignment is to develop a beginning understanding of how to :</w:t>
+      </w:r>
     </w:p>
     <w:p>
       <w:pPr>
@@ -332,7 +322,7 @@
         <w:pStyle w:val="Body"/>
         <w:numPr>
           <w:ilvl w:val="1"/>
-          <w:numId w:val="4"/>
+          <w:numId w:val="5"/>
         </w:numPr>
       </w:pPr>
       <w:r>
@@ -344,7 +334,7 @@
         <w:pStyle w:val="Body"/>
         <w:numPr>
           <w:ilvl w:val="1"/>
-          <w:numId w:val="4"/>
+          <w:numId w:val="5"/>
         </w:numPr>
       </w:pPr>
       <w:r>
@@ -356,7 +346,7 @@
         <w:pStyle w:val="Body"/>
         <w:numPr>
           <w:ilvl w:val="1"/>
-          <w:numId w:val="4"/>
+          <w:numId w:val="5"/>
         </w:numPr>
       </w:pPr>
       <w:r>
@@ -368,7 +358,7 @@
         <w:pStyle w:val="Body"/>
         <w:numPr>
           <w:ilvl w:val="1"/>
-          <w:numId w:val="4"/>
+          <w:numId w:val="5"/>
         </w:numPr>
       </w:pPr>
       <w:r>
@@ -380,7 +370,7 @@
         <w:pStyle w:val="Body"/>
         <w:numPr>
           <w:ilvl w:val="1"/>
-          <w:numId w:val="4"/>
+          <w:numId w:val="5"/>
         </w:numPr>
       </w:pPr>
       <w:r>
@@ -737,7 +727,6 @@
           <w:szCs w:val="20"/>
         </w:rPr>
       </w:pPr>
-      <w:proofErr w:type="spellStart"/>
       <w:r>
         <w:rPr>
           <w:i/>
@@ -747,7 +736,6 @@
         </w:rPr>
         <w:t>labelDisplay</w:t>
       </w:r>
-      <w:proofErr w:type="spellEnd"/>
       <w:r>
         <w:rPr>
           <w:i/>
@@ -756,18 +744,8 @@
           <w:szCs w:val="20"/>
         </w:rPr>
         <w:tab/>
-      </w:r>
-      <w:proofErr w:type="spellStart"/>
-      <w:r>
-        <w:rPr>
-          <w:i/>
-          <w:iCs/>
-          <w:sz w:val="20"/>
-          <w:szCs w:val="20"/>
-        </w:rPr>
         <w:t>onePressed</w:t>
       </w:r>
-      <w:proofErr w:type="spellEnd"/>
       <w:r>
         <w:rPr>
           <w:i/>
@@ -776,37 +754,7 @@
           <w:szCs w:val="20"/>
         </w:rPr>
         <w:tab/>
-      </w:r>
-      <w:proofErr w:type="spellStart"/>
-      <w:proofErr w:type="gramStart"/>
-      <w:r>
-        <w:rPr>
-          <w:i/>
-          <w:iCs/>
-          <w:sz w:val="20"/>
-          <w:szCs w:val="20"/>
-        </w:rPr>
-        <w:t>computedValue</w:t>
-      </w:r>
-      <w:proofErr w:type="spellEnd"/>
-      <w:r>
-        <w:rPr>
-          <w:i/>
-          <w:iCs/>
-          <w:sz w:val="20"/>
-          <w:szCs w:val="20"/>
-        </w:rPr>
-        <w:t xml:space="preserve"> :</w:t>
-      </w:r>
-      <w:proofErr w:type="gramEnd"/>
-      <w:r>
-        <w:rPr>
-          <w:i/>
-          <w:iCs/>
-          <w:sz w:val="20"/>
-          <w:szCs w:val="20"/>
-        </w:rPr>
-        <w:t xml:space="preserve"> Double</w:t>
+        <w:t>computedValue : Double</w:t>
       </w:r>
       <w:r>
         <w:rPr>
@@ -816,26 +764,7 @@
           <w:szCs w:val="20"/>
         </w:rPr>
         <w:tab/>
-      </w:r>
-      <w:proofErr w:type="spellStart"/>
-      <w:r>
-        <w:rPr>
-          <w:i/>
-          <w:iCs/>
-          <w:sz w:val="20"/>
-          <w:szCs w:val="20"/>
-        </w:rPr>
-        <w:t>addToNewValue</w:t>
-      </w:r>
-      <w:proofErr w:type="spellEnd"/>
-      <w:r>
-        <w:rPr>
-          <w:i/>
-          <w:iCs/>
-          <w:sz w:val="20"/>
-          <w:szCs w:val="20"/>
-        </w:rPr>
-        <w:t>(digit : string)</w:t>
+        <w:t>addToNewValue(digit : string)</w:t>
       </w:r>
     </w:p>
     <w:p>
@@ -861,18 +790,8 @@
           <w:szCs w:val="20"/>
         </w:rPr>
         <w:tab/>
-      </w:r>
-      <w:proofErr w:type="spellStart"/>
-      <w:r>
-        <w:rPr>
-          <w:i/>
-          <w:iCs/>
-          <w:sz w:val="20"/>
-          <w:szCs w:val="20"/>
-        </w:rPr>
         <w:t>twoPressed</w:t>
       </w:r>
-      <w:proofErr w:type="spellEnd"/>
       <w:r>
         <w:rPr>
           <w:i/>
@@ -881,37 +800,7 @@
           <w:szCs w:val="20"/>
         </w:rPr>
         <w:tab/>
-      </w:r>
-      <w:proofErr w:type="spellStart"/>
-      <w:proofErr w:type="gramStart"/>
-      <w:r>
-        <w:rPr>
-          <w:i/>
-          <w:iCs/>
-          <w:sz w:val="20"/>
-          <w:szCs w:val="20"/>
-        </w:rPr>
-        <w:t>providedValue</w:t>
-      </w:r>
-      <w:proofErr w:type="spellEnd"/>
-      <w:r>
-        <w:rPr>
-          <w:i/>
-          <w:iCs/>
-          <w:sz w:val="20"/>
-          <w:szCs w:val="20"/>
-        </w:rPr>
-        <w:t xml:space="preserve"> :</w:t>
-      </w:r>
-      <w:proofErr w:type="gramEnd"/>
-      <w:r>
-        <w:rPr>
-          <w:i/>
-          <w:iCs/>
-          <w:sz w:val="20"/>
-          <w:szCs w:val="20"/>
-        </w:rPr>
-        <w:t xml:space="preserve"> String?</w:t>
+        <w:t>providedValue : String?</w:t>
       </w:r>
       <w:r>
         <w:rPr>
@@ -948,7 +837,6 @@
         </w:rPr>
         <w:tab/>
       </w:r>
-      <w:proofErr w:type="spellStart"/>
       <w:r>
         <w:rPr>
           <w:i/>
@@ -967,7 +855,6 @@
         </w:rPr>
         <w:t>Pressed</w:t>
       </w:r>
-      <w:proofErr w:type="spellEnd"/>
       <w:r>
         <w:rPr>
           <w:i/>
@@ -976,46 +863,7 @@
           <w:szCs w:val="20"/>
         </w:rPr>
         <w:tab/>
-      </w:r>
-      <w:proofErr w:type="gramStart"/>
-      <w:r>
-        <w:rPr>
-          <w:i/>
-          <w:iCs/>
-          <w:sz w:val="20"/>
-          <w:szCs w:val="20"/>
-        </w:rPr>
-        <w:t>operation :</w:t>
-      </w:r>
-      <w:proofErr w:type="gramEnd"/>
-      <w:r>
-        <w:rPr>
-          <w:i/>
-          <w:iCs/>
-          <w:sz w:val="20"/>
-          <w:szCs w:val="20"/>
-        </w:rPr>
-        <w:t xml:space="preserve"> </w:t>
-      </w:r>
-      <w:proofErr w:type="spellStart"/>
-      <w:r>
-        <w:rPr>
-          <w:i/>
-          <w:iCs/>
-          <w:sz w:val="20"/>
-          <w:szCs w:val="20"/>
-        </w:rPr>
-        <w:t>Operation</w:t>
-      </w:r>
-      <w:proofErr w:type="spellEnd"/>
-      <w:r>
-        <w:rPr>
-          <w:i/>
-          <w:iCs/>
-          <w:sz w:val="20"/>
-          <w:szCs w:val="20"/>
-        </w:rPr>
-        <w:t>?</w:t>
+        <w:t>operation : Operation?</w:t>
       </w:r>
       <w:r>
         <w:rPr>
@@ -1052,7 +900,6 @@
         </w:rPr>
         <w:tab/>
       </w:r>
-      <w:proofErr w:type="spellStart"/>
       <w:r>
         <w:rPr>
           <w:i/>
@@ -1071,7 +918,6 @@
         </w:rPr>
         <w:t>Pressed</w:t>
       </w:r>
-      <w:proofErr w:type="spellEnd"/>
       <w:r>
         <w:rPr>
           <w:i/>
@@ -1089,18 +935,8 @@
           <w:szCs w:val="20"/>
         </w:rPr>
         <w:tab/>
-      </w:r>
-      <w:proofErr w:type="spellStart"/>
-      <w:r>
-        <w:rPr>
-          <w:i/>
-          <w:iCs/>
-          <w:sz w:val="20"/>
-          <w:szCs w:val="20"/>
-        </w:rPr>
         <w:t>updateState</w:t>
       </w:r>
-      <w:proofErr w:type="spellEnd"/>
     </w:p>
     <w:p>
       <w:pPr>
@@ -1126,7 +962,6 @@
         </w:rPr>
         <w:tab/>
       </w:r>
-      <w:proofErr w:type="spellStart"/>
       <w:r>
         <w:rPr>
           <w:i/>
@@ -1145,7 +980,6 @@
         </w:rPr>
         <w:t>Pressed</w:t>
       </w:r>
-      <w:proofErr w:type="spellEnd"/>
       <w:r>
         <w:rPr>
           <w:i/>
@@ -1190,7 +1024,6 @@
         </w:rPr>
         <w:tab/>
       </w:r>
-      <w:proofErr w:type="spellStart"/>
       <w:r>
         <w:rPr>
           <w:i/>
@@ -1209,7 +1042,6 @@
         </w:rPr>
         <w:t>Pressed</w:t>
       </w:r>
-      <w:proofErr w:type="spellEnd"/>
       <w:r>
         <w:rPr>
           <w:i/>
@@ -1227,18 +1059,8 @@
           <w:szCs w:val="20"/>
         </w:rPr>
         <w:tab/>
-      </w:r>
-      <w:proofErr w:type="spellStart"/>
-      <w:r>
-        <w:rPr>
-          <w:i/>
-          <w:iCs/>
-          <w:sz w:val="20"/>
-          <w:szCs w:val="20"/>
-        </w:rPr>
         <w:t>makeProvidedValueCompletedValue</w:t>
       </w:r>
-      <w:proofErr w:type="spellEnd"/>
     </w:p>
     <w:p>
       <w:pPr>
@@ -1264,7 +1086,6 @@
         </w:rPr>
         <w:tab/>
       </w:r>
-      <w:proofErr w:type="spellStart"/>
       <w:r>
         <w:rPr>
           <w:i/>
@@ -1283,7 +1104,6 @@
         </w:rPr>
         <w:t>Pressed</w:t>
       </w:r>
-      <w:proofErr w:type="spellEnd"/>
       <w:r>
         <w:rPr>
           <w:i/>
@@ -1332,7 +1152,6 @@
         <w:tab/>
         <w:t xml:space="preserve">    </w:t>
       </w:r>
-      <w:proofErr w:type="spellStart"/>
       <w:r>
         <w:rPr>
           <w:i/>
@@ -1350,7 +1169,6 @@
         </w:rPr>
         <w:t>Pressed</w:t>
       </w:r>
-      <w:proofErr w:type="spellEnd"/>
       <w:r>
         <w:rPr>
           <w:i/>
@@ -1394,7 +1212,6 @@
         <w:tab/>
         <w:t xml:space="preserve">    </w:t>
       </w:r>
-      <w:proofErr w:type="spellStart"/>
       <w:r>
         <w:rPr>
           <w:i/>
@@ -1412,7 +1229,6 @@
         </w:rPr>
         <w:t>Pressed</w:t>
       </w:r>
-      <w:proofErr w:type="spellEnd"/>
       <w:r>
         <w:rPr>
           <w:i/>
@@ -1456,7 +1272,6 @@
         <w:tab/>
         <w:t xml:space="preserve">    </w:t>
       </w:r>
-      <w:proofErr w:type="spellStart"/>
       <w:r>
         <w:rPr>
           <w:i/>
@@ -1474,7 +1289,6 @@
         </w:rPr>
         <w:t>Pressed</w:t>
       </w:r>
-      <w:proofErr w:type="spellEnd"/>
       <w:r>
         <w:rPr>
           <w:i/>
@@ -1518,7 +1332,6 @@
         <w:tab/>
         <w:t xml:space="preserve">    </w:t>
       </w:r>
-      <w:proofErr w:type="spellStart"/>
       <w:r>
         <w:rPr>
           <w:i/>
@@ -1536,7 +1349,6 @@
         </w:rPr>
         <w:t>Pressed</w:t>
       </w:r>
-      <w:proofErr w:type="spellEnd"/>
       <w:r>
         <w:rPr>
           <w:i/>
@@ -1563,7 +1375,6 @@
         <w:tab/>
         <w:t xml:space="preserve">    </w:t>
       </w:r>
-      <w:proofErr w:type="spellStart"/>
       <w:r>
         <w:rPr>
           <w:i/>
@@ -1581,7 +1392,6 @@
         </w:rPr>
         <w:t>Pressed</w:t>
       </w:r>
-      <w:proofErr w:type="spellEnd"/>
       <w:r>
         <w:rPr>
           <w:i/>
@@ -1590,18 +1400,8 @@
           <w:szCs w:val="20"/>
         </w:rPr>
         <w:tab/>
-      </w:r>
-      <w:proofErr w:type="spellStart"/>
-      <w:r>
-        <w:rPr>
-          <w:i/>
-          <w:iCs/>
-          <w:sz w:val="20"/>
-          <w:szCs w:val="20"/>
-        </w:rPr>
         <w:t>plusMinus</w:t>
       </w:r>
-      <w:proofErr w:type="spellEnd"/>
     </w:p>
     <w:p>
       <w:pPr>
@@ -1642,17 +1442,7 @@
           <w:szCs w:val="20"/>
         </w:rPr>
         <w:tab/>
-        <w:t xml:space="preserve">    </w:t>
-      </w:r>
-      <w:proofErr w:type="spellStart"/>
-      <w:r>
-        <w:rPr>
-          <w:i/>
-          <w:iCs/>
-          <w:sz w:val="20"/>
-          <w:szCs w:val="20"/>
-        </w:rPr>
-        <w:t>subtraction</w:t>
+        <w:t xml:space="preserve">    subtraction</w:t>
       </w:r>
       <w:r>
         <w:rPr>
@@ -1663,7 +1453,6 @@
         </w:rPr>
         <w:t>Pressed</w:t>
       </w:r>
-      <w:proofErr w:type="spellEnd"/>
     </w:p>
     <w:p>
       <w:pPr>
@@ -1686,15 +1475,6 @@
           <w:szCs w:val="20"/>
         </w:rPr>
         <w:tab/>
-      </w:r>
-      <w:proofErr w:type="spellStart"/>
-      <w:r>
-        <w:rPr>
-          <w:i/>
-          <w:iCs/>
-          <w:sz w:val="20"/>
-          <w:szCs w:val="20"/>
-        </w:rPr>
         <w:t>multiply</w:t>
       </w:r>
       <w:r>
@@ -1706,7 +1486,6 @@
         </w:rPr>
         <w:t>Pressed</w:t>
       </w:r>
-      <w:proofErr w:type="spellEnd"/>
     </w:p>
     <w:p>
       <w:pPr>
@@ -1729,15 +1508,6 @@
           <w:szCs w:val="20"/>
         </w:rPr>
         <w:tab/>
-      </w:r>
-      <w:proofErr w:type="spellStart"/>
-      <w:r>
-        <w:rPr>
-          <w:i/>
-          <w:iCs/>
-          <w:sz w:val="20"/>
-          <w:szCs w:val="20"/>
-        </w:rPr>
         <w:t>division</w:t>
       </w:r>
       <w:r>
@@ -1749,7 +1519,6 @@
         </w:rPr>
         <w:t>Pressed</w:t>
       </w:r>
-      <w:proofErr w:type="spellEnd"/>
     </w:p>
     <w:p>
       <w:pPr>
@@ -1772,15 +1541,6 @@
           <w:szCs w:val="20"/>
         </w:rPr>
         <w:tab/>
-      </w:r>
-      <w:proofErr w:type="spellStart"/>
-      <w:r>
-        <w:rPr>
-          <w:i/>
-          <w:iCs/>
-          <w:sz w:val="20"/>
-          <w:szCs w:val="20"/>
-        </w:rPr>
         <w:t>clear</w:t>
       </w:r>
       <w:r>
@@ -1792,7 +1552,6 @@
         </w:rPr>
         <w:t>Pressed</w:t>
       </w:r>
-      <w:proofErr w:type="spellEnd"/>
     </w:p>
     <w:p>
       <w:pPr>
@@ -1815,15 +1574,6 @@
           <w:szCs w:val="20"/>
         </w:rPr>
         <w:tab/>
-      </w:r>
-      <w:proofErr w:type="spellStart"/>
-      <w:r>
-        <w:rPr>
-          <w:i/>
-          <w:iCs/>
-          <w:sz w:val="20"/>
-          <w:szCs w:val="20"/>
-        </w:rPr>
         <w:t>percentage</w:t>
       </w:r>
       <w:r>
@@ -1835,7 +1585,6 @@
         </w:rPr>
         <w:t>Pressed</w:t>
       </w:r>
-      <w:proofErr w:type="spellEnd"/>
     </w:p>
     <w:p>
       <w:pPr>
@@ -1858,15 +1607,6 @@
           <w:szCs w:val="20"/>
         </w:rPr>
         <w:tab/>
-      </w:r>
-      <w:proofErr w:type="spellStart"/>
-      <w:r>
-        <w:rPr>
-          <w:i/>
-          <w:iCs/>
-          <w:sz w:val="20"/>
-          <w:szCs w:val="20"/>
-        </w:rPr>
         <w:t>plusMinus</w:t>
       </w:r>
       <w:r>
@@ -1878,7 +1618,6 @@
         </w:rPr>
         <w:t>Pressed</w:t>
       </w:r>
-      <w:proofErr w:type="spellEnd"/>
     </w:p>
     <w:p>
       <w:pPr>
@@ -1901,15 +1640,6 @@
           <w:szCs w:val="20"/>
         </w:rPr>
         <w:tab/>
-      </w:r>
-      <w:proofErr w:type="spellStart"/>
-      <w:r>
-        <w:rPr>
-          <w:i/>
-          <w:iCs/>
-          <w:sz w:val="20"/>
-          <w:szCs w:val="20"/>
-        </w:rPr>
         <w:t>equals</w:t>
       </w:r>
       <w:r>
@@ -1921,7 +1651,6 @@
         </w:rPr>
         <w:t>Pressed</w:t>
       </w:r>
-      <w:proofErr w:type="spellEnd"/>
     </w:p>
     <w:tbl>
       <w:tblPr>
@@ -3583,7 +3312,13 @@
               <w:pStyle w:val="FreeForm"/>
             </w:pPr>
             <w:r>
-              <w:t>CA</w:t>
+              <w:t>C</w:t>
+            </w:r>
+            <w:r>
+              <w:t>1</w:t>
+            </w:r>
+            <w:r>
+              <w:t>, D</w:t>
             </w:r>
           </w:p>
         </w:tc>
@@ -3721,7 +3456,152 @@
               <w:pStyle w:val="FreeForm"/>
             </w:pPr>
             <w:r>
-              <w:t>CA</w:t>
+              <w:t>C1</w:t>
+            </w:r>
+          </w:p>
+        </w:tc>
+        <w:tc>
+          <w:tcPr>
+            <w:tcW w:w="5236" w:type="dxa"/>
+            <w:tcBorders>
+              <w:top w:val="single" w:sz="2" w:space="0" w:color="000000"/>
+              <w:left w:val="single" w:sz="4" w:space="0" w:color="000000"/>
+              <w:bottom w:val="single" w:sz="2" w:space="0" w:color="000000"/>
+              <w:right w:val="single" w:sz="2" w:space="0" w:color="000000"/>
+            </w:tcBorders>
+            <w:shd w:val="clear" w:color="auto" w:fill="auto"/>
+            <w:tcMar>
+              <w:top w:w="80" w:type="dxa"/>
+              <w:left w:w="80" w:type="dxa"/>
+              <w:bottom w:w="80" w:type="dxa"/>
+              <w:right w:w="80" w:type="dxa"/>
+            </w:tcMar>
+          </w:tcPr>
+          <w:p>
+            <w:pPr>
+              <w:pStyle w:val="FreeForm"/>
+              <w:rPr>
+                <w:rFonts w:ascii="Courier" w:hAnsi="Courier"/>
+                <w:b/>
+                <w:bCs/>
+              </w:rPr>
+            </w:pPr>
+            <w:r>
+              <w:rPr>
+                <w:rFonts w:ascii="Courier" w:hAnsi="Courier"/>
+                <w:b/>
+                <w:bCs/>
+              </w:rPr>
+              <w:t>C10</w:t>
+            </w:r>
+            <w:r>
+              <w:rPr>
+                <w:rFonts w:ascii="Courier" w:hAnsi="Courier"/>
+                <w:b/>
+                <w:bCs/>
+              </w:rPr>
+              <w:t>×</w:t>
+            </w:r>
+            <w:r>
+              <w:rPr>
+                <w:rFonts w:ascii="Courier" w:hAnsi="Courier"/>
+                <w:b/>
+                <w:bCs/>
+              </w:rPr>
+              <w:t>30=</w:t>
+            </w:r>
+            <w:r>
+              <w:rPr>
+                <w:rFonts w:ascii="Courier" w:hAnsi="Courier"/>
+                <w:b/>
+                <w:bCs/>
+              </w:rPr>
+              <w:t>×</w:t>
+            </w:r>
+            <w:r>
+              <w:rPr>
+                <w:rFonts w:ascii="Courier" w:hAnsi="Courier"/>
+                <w:b/>
+                <w:bCs/>
+              </w:rPr>
+              <w:t>3</w:t>
+            </w:r>
+          </w:p>
+        </w:tc>
+        <w:tc>
+          <w:tcPr>
+            <w:tcW w:w="5238" w:type="dxa"/>
+            <w:tcBorders>
+              <w:top w:val="single" w:sz="2" w:space="0" w:color="000000"/>
+              <w:left w:val="single" w:sz="2" w:space="0" w:color="000000"/>
+              <w:bottom w:val="single" w:sz="2" w:space="0" w:color="000000"/>
+              <w:right w:val="single" w:sz="2" w:space="0" w:color="000000"/>
+            </w:tcBorders>
+            <w:shd w:val="clear" w:color="auto" w:fill="auto"/>
+            <w:tcMar>
+              <w:top w:w="80" w:type="dxa"/>
+              <w:left w:w="80" w:type="dxa"/>
+              <w:bottom w:w="80" w:type="dxa"/>
+              <w:right w:w="80" w:type="dxa"/>
+            </w:tcMar>
+          </w:tcPr>
+          <w:p>
+            <w:pPr>
+              <w:pStyle w:val="FreeForm"/>
+              <w:rPr>
+                <w:rFonts w:ascii="Courier" w:hAnsi="Courier"/>
+                <w:b/>
+                <w:bCs/>
+              </w:rPr>
+            </w:pPr>
+            <w:r>
+              <w:rPr>
+                <w:rFonts w:ascii="Courier" w:hAnsi="Courier"/>
+                <w:b/>
+                <w:bCs/>
+              </w:rPr>
+              <w:t>900</w:t>
+            </w:r>
+          </w:p>
+        </w:tc>
+      </w:tr>
+      <w:tr>
+        <w:tblPrEx>
+          <w:shd w:val="clear" w:color="auto" w:fill="auto"/>
+        </w:tblPrEx>
+        <w:trPr>
+          <w:trHeight w:val="338"/>
+        </w:trPr>
+        <w:tc>
+          <w:tcPr>
+            <w:tcW w:w="2502" w:type="dxa"/>
+            <w:tcBorders>
+              <w:top w:val="single" w:sz="2" w:space="0" w:color="000000"/>
+              <w:left w:val="single" w:sz="2" w:space="0" w:color="000000"/>
+              <w:bottom w:val="single" w:sz="2" w:space="0" w:color="000000"/>
+              <w:right w:val="single" w:sz="4" w:space="0" w:color="000000"/>
+            </w:tcBorders>
+            <w:shd w:val="clear" w:color="auto" w:fill="E2E4E3"/>
+            <w:tcMar>
+              <w:top w:w="80" w:type="dxa"/>
+              <w:left w:w="80" w:type="dxa"/>
+              <w:bottom w:w="80" w:type="dxa"/>
+              <w:right w:w="80" w:type="dxa"/>
+            </w:tcMar>
+          </w:tcPr>
+          <w:p>
+            <w:pPr>
+              <w:pStyle w:val="FreeForm"/>
+            </w:pPr>
+            <w:r>
+              <w:lastRenderedPageBreak/>
+              <w:t>C</w:t>
+            </w:r>
+            <w:r>
+              <w:t>1</w:t>
+            </w:r>
+            <w:r>
+              <w:t>, E</w:t>
             </w:r>
           </w:p>
         </w:tc>
@@ -3859,7 +3739,6 @@
               <w:pStyle w:val="FreeForm"/>
             </w:pPr>
             <w:r>
-              <w:lastRenderedPageBreak/>
               <w:t>D</w:t>
             </w:r>
           </w:p>
@@ -5198,7 +5077,7 @@
               <w:pStyle w:val="FreeForm"/>
             </w:pPr>
             <w:r>
-              <w:t>CB</w:t>
+              <w:t>C2</w:t>
             </w:r>
           </w:p>
         </w:tc>
@@ -5234,23 +5113,7 @@
                 <w:b/>
                 <w:bCs/>
               </w:rPr>
-              <w:t>C</w:t>
-            </w:r>
-            <w:r>
-              <w:rPr>
-                <w:rFonts w:ascii="Courier" w:hAnsi="Courier"/>
-                <w:b/>
-                <w:bCs/>
-              </w:rPr>
-              <w:t>25</w:t>
-            </w:r>
-            <w:r>
-              <w:rPr>
-                <w:rFonts w:ascii="Courier" w:hAnsi="Courier"/>
-                <w:b/>
-                <w:bCs/>
-              </w:rPr>
-              <w:t>±</w:t>
+              <w:t>C20</w:t>
             </w:r>
             <w:r>
               <w:rPr>
@@ -5264,7 +5127,7 @@
                 <w:b/>
                 <w:bCs/>
               </w:rPr>
-              <w:t>4=</w:t>
+              <w:t>5=</w:t>
             </w:r>
             <w:r>
               <w:rPr>
@@ -5314,7 +5177,7 @@
                 <w:b/>
                 <w:bCs/>
               </w:rPr>
-              <w:t>-3.125</w:t>
+              <w:t>2</w:t>
             </w:r>
           </w:p>
         </w:tc>
@@ -5348,7 +5211,13 @@
               <w:pStyle w:val="FreeForm"/>
             </w:pPr>
             <w:r>
-              <w:t>CB</w:t>
+              <w:t>C</w:t>
+            </w:r>
+            <w:r>
+              <w:t>2</w:t>
+            </w:r>
+            <w:r>
+              <w:t>, D</w:t>
             </w:r>
           </w:p>
         </w:tc>
@@ -5392,7 +5261,15 @@
                 <w:b/>
                 <w:bCs/>
               </w:rPr>
-              <w:t>201.25</w:t>
+              <w:t>25</w:t>
+            </w:r>
+            <w:r>
+              <w:rPr>
+                <w:rFonts w:ascii="Courier" w:hAnsi="Courier"/>
+                <w:b/>
+                <w:bCs/>
+              </w:rPr>
+              <w:t>±</w:t>
             </w:r>
             <w:r>
               <w:rPr>
@@ -5406,15 +5283,7 @@
                 <w:b/>
                 <w:bCs/>
               </w:rPr>
-              <w:t>80.5</w:t>
-            </w:r>
-            <w:r>
-              <w:rPr>
-                <w:rFonts w:ascii="Courier" w:hAnsi="Courier"/>
-                <w:b/>
-                <w:bCs/>
-              </w:rPr>
-              <w:t>=</w:t>
+              <w:t>4=</w:t>
             </w:r>
             <w:r>
               <w:rPr>
@@ -5424,17 +5293,11 @@
             </w:r>
             <w:r>
               <w:rPr>
-                <w:rFonts w:ascii="Arial Unicode MS" w:eastAsia="Arial Unicode MS" w:hAnsi="Arial Unicode MS" w:cs="Arial Unicode MS"/>
-              </w:rPr>
-              <w:t>0</w:t>
-            </w:r>
-            <w:r>
-              <w:rPr>
-                <w:rFonts w:ascii="Courier" w:hAnsi="Courier"/>
-                <w:b/>
-                <w:bCs/>
-              </w:rPr>
-              <w:t>.5</w:t>
+                <w:rFonts w:ascii="Courier" w:hAnsi="Courier"/>
+                <w:b/>
+                <w:bCs/>
+              </w:rPr>
+              <w:t>2</w:t>
             </w:r>
           </w:p>
         </w:tc>
@@ -5470,7 +5333,7 @@
                 <w:b/>
                 <w:bCs/>
               </w:rPr>
-              <w:t>5</w:t>
+              <w:t>-3.125</w:t>
             </w:r>
           </w:p>
         </w:tc>
@@ -5504,7 +5367,13 @@
               <w:pStyle w:val="FreeForm"/>
             </w:pPr>
             <w:r>
-              <w:t>D</w:t>
+              <w:t>C</w:t>
+            </w:r>
+            <w:r>
+              <w:t>2</w:t>
+            </w:r>
+            <w:r>
+              <w:t>, E</w:t>
             </w:r>
           </w:p>
         </w:tc>
@@ -5540,15 +5409,15 @@
                 <w:b/>
                 <w:bCs/>
               </w:rPr>
-              <w:t>C10</w:t>
-            </w:r>
-            <w:r>
-              <w:rPr>
-                <w:rFonts w:ascii="Courier" w:hAnsi="Courier"/>
-                <w:b/>
-                <w:bCs/>
-              </w:rPr>
-              <w:t>±</w:t>
+              <w:t>C</w:t>
+            </w:r>
+            <w:r>
+              <w:rPr>
+                <w:rFonts w:ascii="Courier" w:hAnsi="Courier"/>
+                <w:b/>
+                <w:bCs/>
+              </w:rPr>
+              <w:t>201.25</w:t>
             </w:r>
             <w:r>
               <w:rPr>
@@ -5562,15 +5431,35 @@
                 <w:b/>
                 <w:bCs/>
               </w:rPr>
-              <w:t>5=</w:t>
-            </w:r>
-            <w:r>
-              <w:rPr>
-                <w:rFonts w:ascii="Courier" w:hAnsi="Courier"/>
-                <w:b/>
-                <w:bCs/>
-              </w:rPr>
-              <w:t>±</w:t>
+              <w:t>80.5</w:t>
+            </w:r>
+            <w:r>
+              <w:rPr>
+                <w:rFonts w:ascii="Courier" w:hAnsi="Courier"/>
+                <w:b/>
+                <w:bCs/>
+              </w:rPr>
+              <w:t>=</w:t>
+            </w:r>
+            <w:r>
+              <w:rPr>
+                <w:rFonts w:ascii="Arial Unicode MS" w:eastAsia="Arial Unicode MS" w:hAnsi="Arial Unicode MS" w:cs="Arial Unicode MS"/>
+              </w:rPr>
+              <w:t>÷</w:t>
+            </w:r>
+            <w:r>
+              <w:rPr>
+                <w:rFonts w:ascii="Arial Unicode MS" w:eastAsia="Arial Unicode MS" w:hAnsi="Arial Unicode MS" w:cs="Arial Unicode MS"/>
+              </w:rPr>
+              <w:t>0</w:t>
+            </w:r>
+            <w:r>
+              <w:rPr>
+                <w:rFonts w:ascii="Courier" w:hAnsi="Courier"/>
+                <w:b/>
+                <w:bCs/>
+              </w:rPr>
+              <w:t>.5</w:t>
             </w:r>
           </w:p>
         </w:tc>
@@ -5606,7 +5495,7 @@
                 <w:b/>
                 <w:bCs/>
               </w:rPr>
-              <w:t>2</w:t>
+              <w:t>5</w:t>
             </w:r>
           </w:p>
         </w:tc>
@@ -5676,7 +5565,15 @@
                 <w:b/>
                 <w:bCs/>
               </w:rPr>
-              <w:t>C10±</w:t>
+              <w:t>C10</w:t>
+            </w:r>
+            <w:r>
+              <w:rPr>
+                <w:rFonts w:ascii="Courier" w:hAnsi="Courier"/>
+                <w:b/>
+                <w:bCs/>
+              </w:rPr>
+              <w:t>±</w:t>
             </w:r>
             <w:r>
               <w:rPr>
@@ -5690,7 +5587,15 @@
                 <w:b/>
                 <w:bCs/>
               </w:rPr>
-              <w:t>5=±±</w:t>
+              <w:t>5=</w:t>
+            </w:r>
+            <w:r>
+              <w:rPr>
+                <w:rFonts w:ascii="Courier" w:hAnsi="Courier"/>
+                <w:b/>
+                <w:bCs/>
+              </w:rPr>
+              <w:t>±</w:t>
             </w:r>
           </w:p>
         </w:tc>
@@ -5726,7 +5631,7 @@
                 <w:b/>
                 <w:bCs/>
               </w:rPr>
-              <w:t>-2</w:t>
+              <w:t>2</w:t>
             </w:r>
           </w:p>
         </w:tc>
@@ -5810,15 +5715,7 @@
                 <w:b/>
                 <w:bCs/>
               </w:rPr>
-              <w:t>2.5</w:t>
-            </w:r>
-            <w:r>
-              <w:rPr>
-                <w:rFonts w:ascii="Courier" w:hAnsi="Courier"/>
-                <w:b/>
-                <w:bCs/>
-              </w:rPr>
-              <w:t>=±±</w:t>
+              <w:t>5=±±</w:t>
             </w:r>
           </w:p>
         </w:tc>
@@ -5854,7 +5751,7 @@
                 <w:b/>
                 <w:bCs/>
               </w:rPr>
-              <w:t>4</w:t>
+              <w:t>-2</w:t>
             </w:r>
           </w:p>
         </w:tc>
@@ -5888,7 +5785,7 @@
               <w:pStyle w:val="FreeForm"/>
             </w:pPr>
             <w:r>
-              <w:t>B3</w:t>
+              <w:t>D</w:t>
             </w:r>
           </w:p>
         </w:tc>
@@ -5924,7 +5821,29 @@
                 <w:b/>
                 <w:bCs/>
               </w:rPr>
-              <w:t>C120+140=</w:t>
+              <w:t>C10±</w:t>
+            </w:r>
+            <w:r>
+              <w:rPr>
+                <w:rFonts w:ascii="Arial Unicode MS" w:eastAsia="Arial Unicode MS" w:hAnsi="Arial Unicode MS" w:cs="Arial Unicode MS"/>
+              </w:rPr>
+              <w:t>÷</w:t>
+            </w:r>
+            <w:r>
+              <w:rPr>
+                <w:rFonts w:ascii="Courier" w:hAnsi="Courier"/>
+                <w:b/>
+                <w:bCs/>
+              </w:rPr>
+              <w:t>2.5</w:t>
+            </w:r>
+            <w:r>
+              <w:rPr>
+                <w:rFonts w:ascii="Courier" w:hAnsi="Courier"/>
+                <w:b/>
+                <w:bCs/>
+              </w:rPr>
+              <w:t>=±±</w:t>
             </w:r>
           </w:p>
         </w:tc>
@@ -5960,7 +5879,7 @@
                 <w:b/>
                 <w:bCs/>
               </w:rPr>
-              <w:t>260</w:t>
+              <w:t>4</w:t>
             </w:r>
           </w:p>
         </w:tc>
@@ -5994,6 +5913,7 @@
               <w:pStyle w:val="FreeForm"/>
             </w:pPr>
             <w:r>
+              <w:lastRenderedPageBreak/>
               <w:t>B3</w:t>
             </w:r>
           </w:p>
@@ -6030,23 +5950,7 @@
                 <w:b/>
                 <w:bCs/>
               </w:rPr>
-              <w:t>C10</w:t>
-            </w:r>
-            <w:r>
-              <w:rPr>
-                <w:rFonts w:ascii="Courier" w:hAnsi="Courier"/>
-                <w:b/>
-                <w:bCs/>
-              </w:rPr>
-              <w:t>±</w:t>
-            </w:r>
-            <w:r>
-              <w:rPr>
-                <w:rFonts w:ascii="Courier" w:hAnsi="Courier"/>
-                <w:b/>
-                <w:bCs/>
-              </w:rPr>
-              <w:t>+34=</w:t>
+              <w:t>C120+140=</w:t>
             </w:r>
           </w:p>
         </w:tc>
@@ -6082,7 +5986,7 @@
                 <w:b/>
                 <w:bCs/>
               </w:rPr>
-              <w:t>24</w:t>
+              <w:t>260</w:t>
             </w:r>
           </w:p>
         </w:tc>
@@ -6116,8 +6020,7 @@
               <w:pStyle w:val="FreeForm"/>
             </w:pPr>
             <w:r>
-              <w:lastRenderedPageBreak/>
-              <w:t>B3, E</w:t>
+              <w:t>B3</w:t>
             </w:r>
           </w:p>
         </w:tc>
@@ -6153,15 +6056,23 @@
                 <w:b/>
                 <w:bCs/>
               </w:rPr>
-              <w:t>C12.5+24</w:t>
-            </w:r>
-            <w:r>
-              <w:rPr>
-                <w:rFonts w:ascii="Courier" w:hAnsi="Courier"/>
-                <w:b/>
-                <w:bCs/>
-              </w:rPr>
-              <w:t>=</w:t>
+              <w:t>C10</w:t>
+            </w:r>
+            <w:r>
+              <w:rPr>
+                <w:rFonts w:ascii="Courier" w:hAnsi="Courier"/>
+                <w:b/>
+                <w:bCs/>
+              </w:rPr>
+              <w:t>±</w:t>
+            </w:r>
+            <w:r>
+              <w:rPr>
+                <w:rFonts w:ascii="Courier" w:hAnsi="Courier"/>
+                <w:b/>
+                <w:bCs/>
+              </w:rPr>
+              <w:t>+34=</w:t>
             </w:r>
           </w:p>
         </w:tc>
@@ -6197,7 +6108,7 @@
                 <w:b/>
                 <w:bCs/>
               </w:rPr>
-              <w:t>36.5</w:t>
+              <w:t>24</w:t>
             </w:r>
           </w:p>
         </w:tc>
@@ -6267,6 +6178,120 @@
                 <w:b/>
                 <w:bCs/>
               </w:rPr>
+              <w:t>C12.5+24</w:t>
+            </w:r>
+            <w:r>
+              <w:rPr>
+                <w:rFonts w:ascii="Courier" w:hAnsi="Courier"/>
+                <w:b/>
+                <w:bCs/>
+              </w:rPr>
+              <w:t>=</w:t>
+            </w:r>
+          </w:p>
+        </w:tc>
+        <w:tc>
+          <w:tcPr>
+            <w:tcW w:w="5238" w:type="dxa"/>
+            <w:tcBorders>
+              <w:top w:val="single" w:sz="2" w:space="0" w:color="000000"/>
+              <w:left w:val="single" w:sz="2" w:space="0" w:color="000000"/>
+              <w:bottom w:val="single" w:sz="2" w:space="0" w:color="000000"/>
+              <w:right w:val="single" w:sz="2" w:space="0" w:color="000000"/>
+            </w:tcBorders>
+            <w:shd w:val="clear" w:color="auto" w:fill="EEEEEE"/>
+            <w:tcMar>
+              <w:top w:w="80" w:type="dxa"/>
+              <w:left w:w="80" w:type="dxa"/>
+              <w:bottom w:w="80" w:type="dxa"/>
+              <w:right w:w="80" w:type="dxa"/>
+            </w:tcMar>
+          </w:tcPr>
+          <w:p>
+            <w:pPr>
+              <w:pStyle w:val="FreeForm"/>
+              <w:rPr>
+                <w:rFonts w:ascii="Courier" w:hAnsi="Courier"/>
+                <w:b/>
+                <w:bCs/>
+              </w:rPr>
+            </w:pPr>
+            <w:r>
+              <w:rPr>
+                <w:rFonts w:ascii="Courier" w:hAnsi="Courier"/>
+                <w:b/>
+                <w:bCs/>
+              </w:rPr>
+              <w:t>36.5</w:t>
+            </w:r>
+          </w:p>
+        </w:tc>
+      </w:tr>
+      <w:tr>
+        <w:tblPrEx>
+          <w:shd w:val="clear" w:color="auto" w:fill="auto"/>
+        </w:tblPrEx>
+        <w:trPr>
+          <w:trHeight w:val="305"/>
+        </w:trPr>
+        <w:tc>
+          <w:tcPr>
+            <w:tcW w:w="2502" w:type="dxa"/>
+            <w:tcBorders>
+              <w:top w:val="single" w:sz="2" w:space="0" w:color="000000"/>
+              <w:left w:val="single" w:sz="2" w:space="0" w:color="000000"/>
+              <w:bottom w:val="single" w:sz="2" w:space="0" w:color="000000"/>
+              <w:right w:val="single" w:sz="4" w:space="0" w:color="000000"/>
+            </w:tcBorders>
+            <w:shd w:val="clear" w:color="auto" w:fill="E2E4E3"/>
+            <w:tcMar>
+              <w:top w:w="80" w:type="dxa"/>
+              <w:left w:w="80" w:type="dxa"/>
+              <w:bottom w:w="80" w:type="dxa"/>
+              <w:right w:w="80" w:type="dxa"/>
+            </w:tcMar>
+          </w:tcPr>
+          <w:p>
+            <w:pPr>
+              <w:pStyle w:val="FreeForm"/>
+            </w:pPr>
+            <w:r>
+              <w:t>B3, E</w:t>
+            </w:r>
+          </w:p>
+        </w:tc>
+        <w:tc>
+          <w:tcPr>
+            <w:tcW w:w="5236" w:type="dxa"/>
+            <w:tcBorders>
+              <w:top w:val="single" w:sz="2" w:space="0" w:color="000000"/>
+              <w:left w:val="single" w:sz="4" w:space="0" w:color="000000"/>
+              <w:bottom w:val="single" w:sz="2" w:space="0" w:color="000000"/>
+              <w:right w:val="single" w:sz="2" w:space="0" w:color="000000"/>
+            </w:tcBorders>
+            <w:shd w:val="clear" w:color="auto" w:fill="EEEEEE"/>
+            <w:tcMar>
+              <w:top w:w="80" w:type="dxa"/>
+              <w:left w:w="80" w:type="dxa"/>
+              <w:bottom w:w="80" w:type="dxa"/>
+              <w:right w:w="80" w:type="dxa"/>
+            </w:tcMar>
+          </w:tcPr>
+          <w:p>
+            <w:pPr>
+              <w:pStyle w:val="FreeForm"/>
+              <w:rPr>
+                <w:rFonts w:ascii="Courier" w:hAnsi="Courier"/>
+                <w:b/>
+                <w:bCs/>
+              </w:rPr>
+            </w:pPr>
+            <w:r>
+              <w:rPr>
+                <w:rFonts w:ascii="Courier" w:hAnsi="Courier"/>
+                <w:b/>
+                <w:bCs/>
+              </w:rPr>
               <w:t>C120.45+20.323=</w:t>
             </w:r>
           </w:p>
@@ -6441,7 +6466,7 @@
           <w:shd w:val="clear" w:color="auto" w:fill="auto"/>
         </w:tblPrEx>
         <w:trPr>
-          <w:trHeight w:val="338"/>
+          <w:trHeight w:val="248"/>
         </w:trPr>
         <w:tc>
           <w:tcPr>
@@ -6465,7 +6490,10 @@
               <w:pStyle w:val="FreeForm"/>
             </w:pPr>
             <w:r>
-              <w:t>CC</w:t>
+              <w:t>C</w:t>
+            </w:r>
+            <w:r>
+              <w:t>3</w:t>
             </w:r>
           </w:p>
         </w:tc>
@@ -6501,7 +6529,23 @@
                 <w:b/>
                 <w:bCs/>
               </w:rPr>
-              <w:t>C130+2=+30</w:t>
+              <w:t>C130</w:t>
+            </w:r>
+            <w:r>
+              <w:rPr>
+                <w:rFonts w:ascii="Courier" w:hAnsi="Courier"/>
+                <w:b/>
+                <w:bCs/>
+              </w:rPr>
+              <w:t>±</w:t>
+            </w:r>
+            <w:r>
+              <w:rPr>
+                <w:rFonts w:ascii="Courier" w:hAnsi="Courier"/>
+                <w:b/>
+                <w:bCs/>
+              </w:rPr>
+              <w:t>+2=+30</w:t>
             </w:r>
           </w:p>
         </w:tc>
@@ -6537,10 +6581,8 @@
                 <w:b/>
                 <w:bCs/>
               </w:rPr>
-              <w:t>162</w:t>
-            </w:r>
-            <w:bookmarkStart w:id="0" w:name="_GoBack"/>
-            <w:bookmarkEnd w:id="0"/>
+              <w:t>-98</w:t>
+            </w:r>
           </w:p>
         </w:tc>
       </w:tr>
@@ -6573,7 +6615,10 @@
               <w:pStyle w:val="FreeForm"/>
             </w:pPr>
             <w:r>
-              <w:t>D</w:t>
+              <w:t>C</w:t>
+            </w:r>
+            <w:r>
+              <w:t>3</w:t>
             </w:r>
           </w:p>
         </w:tc>
@@ -6609,21 +6654,7 @@
                 <w:b/>
                 <w:bCs/>
               </w:rPr>
-              <w:t>C10±</w:t>
-            </w:r>
-            <w:r>
-              <w:rPr>
-                <w:rFonts w:ascii="Arial Unicode MS" w:eastAsia="Arial Unicode MS" w:hAnsi="Arial Unicode MS" w:cs="Arial Unicode MS"/>
-              </w:rPr>
-              <w:t>+</w:t>
-            </w:r>
-            <w:r>
-              <w:rPr>
-                <w:rFonts w:ascii="Courier" w:hAnsi="Courier"/>
-                <w:b/>
-                <w:bCs/>
-              </w:rPr>
-              <w:t>5=±</w:t>
+              <w:t>C120.25+24.34=+23.3</w:t>
             </w:r>
           </w:p>
         </w:tc>
@@ -6659,7 +6690,7 @@
                 <w:b/>
                 <w:bCs/>
               </w:rPr>
-              <w:t>15</w:t>
+              <w:t>167.89</w:t>
             </w:r>
           </w:p>
         </w:tc>
@@ -6743,7 +6774,7 @@
                 <w:b/>
                 <w:bCs/>
               </w:rPr>
-              <w:t>5=±±</w:t>
+              <w:t>5=±</w:t>
             </w:r>
           </w:p>
         </w:tc>
@@ -6779,7 +6810,7 @@
                 <w:b/>
                 <w:bCs/>
               </w:rPr>
-              <w:t>-15</w:t>
+              <w:t>15</w:t>
             </w:r>
           </w:p>
         </w:tc>
@@ -6813,7 +6844,7 @@
               <w:pStyle w:val="FreeForm"/>
             </w:pPr>
             <w:r>
-              <w:t>B4</w:t>
+              <w:t>D</w:t>
             </w:r>
           </w:p>
         </w:tc>
@@ -6849,7 +6880,21 @@
                 <w:b/>
                 <w:bCs/>
               </w:rPr>
-              <w:t>C120-130=</w:t>
+              <w:t>C10±</w:t>
+            </w:r>
+            <w:r>
+              <w:rPr>
+                <w:rFonts w:ascii="Arial Unicode MS" w:eastAsia="Arial Unicode MS" w:hAnsi="Arial Unicode MS" w:cs="Arial Unicode MS"/>
+              </w:rPr>
+              <w:t>+</w:t>
+            </w:r>
+            <w:r>
+              <w:rPr>
+                <w:rFonts w:ascii="Courier" w:hAnsi="Courier"/>
+                <w:b/>
+                <w:bCs/>
+              </w:rPr>
+              <w:t>5=±±</w:t>
             </w:r>
           </w:p>
         </w:tc>
@@ -6885,7 +6930,7 @@
                 <w:b/>
                 <w:bCs/>
               </w:rPr>
-              <w:t>-10</w:t>
+              <w:t>-15</w:t>
             </w:r>
           </w:p>
         </w:tc>
@@ -6955,7 +7000,7 @@
                 <w:b/>
                 <w:bCs/>
               </w:rPr>
-              <w:t>C250-25=</w:t>
+              <w:t>C120-130=</w:t>
             </w:r>
           </w:p>
         </w:tc>
@@ -6991,7 +7036,7 @@
                 <w:b/>
                 <w:bCs/>
               </w:rPr>
-              <w:t>225</w:t>
+              <w:t>-10</w:t>
             </w:r>
           </w:p>
         </w:tc>
@@ -7027,9 +7072,6 @@
             <w:r>
               <w:t>B4</w:t>
             </w:r>
-            <w:r>
-              <w:t>, E</w:t>
-            </w:r>
           </w:p>
         </w:tc>
         <w:tc>
@@ -7064,7 +7106,7 @@
                 <w:b/>
                 <w:bCs/>
               </w:rPr>
-              <w:t>C12.5-5=</w:t>
+              <w:t>C250-25=</w:t>
             </w:r>
           </w:p>
         </w:tc>
@@ -7100,7 +7142,7 @@
                 <w:b/>
                 <w:bCs/>
               </w:rPr>
-              <w:t>7.5</w:t>
+              <w:t>225</w:t>
             </w:r>
           </w:p>
         </w:tc>
@@ -7173,15 +7215,7 @@
                 <w:b/>
                 <w:bCs/>
               </w:rPr>
-              <w:t>C</w:t>
-            </w:r>
-            <w:r>
-              <w:rPr>
-                <w:rFonts w:ascii="Courier" w:hAnsi="Courier"/>
-                <w:b/>
-                <w:bCs/>
-              </w:rPr>
-              <w:t>14.7-35.3</w:t>
+              <w:t>C12.5-5=</w:t>
             </w:r>
           </w:p>
         </w:tc>
@@ -7217,7 +7251,7 @@
                 <w:b/>
                 <w:bCs/>
               </w:rPr>
-              <w:t>20.6</w:t>
+              <w:t>7.5</w:t>
             </w:r>
           </w:p>
         </w:tc>
@@ -7253,6 +7287,9 @@
             <w:r>
               <w:t>B4</w:t>
             </w:r>
+            <w:r>
+              <w:t>, E</w:t>
+            </w:r>
           </w:p>
         </w:tc>
         <w:tc>
@@ -7295,23 +7332,7 @@
                 <w:b/>
                 <w:bCs/>
               </w:rPr>
-              <w:t>10</w:t>
-            </w:r>
-            <w:r>
-              <w:rPr>
-                <w:rFonts w:ascii="Courier" w:hAnsi="Courier"/>
-                <w:b/>
-                <w:bCs/>
-              </w:rPr>
-              <w:t>±</w:t>
-            </w:r>
-            <w:r>
-              <w:rPr>
-                <w:rFonts w:ascii="Courier" w:hAnsi="Courier"/>
-                <w:b/>
-                <w:bCs/>
-              </w:rPr>
-              <w:t>-34</w:t>
+              <w:t>14.7-35.3</w:t>
             </w:r>
           </w:p>
         </w:tc>
@@ -7347,7 +7368,7 @@
                 <w:b/>
                 <w:bCs/>
               </w:rPr>
-              <w:t>-44</w:t>
+              <w:t>20.6</w:t>
             </w:r>
           </w:p>
         </w:tc>
@@ -7381,6 +7402,485 @@
               <w:pStyle w:val="FreeForm"/>
             </w:pPr>
             <w:r>
+              <w:t>B4</w:t>
+            </w:r>
+          </w:p>
+        </w:tc>
+        <w:tc>
+          <w:tcPr>
+            <w:tcW w:w="5236" w:type="dxa"/>
+            <w:tcBorders>
+              <w:top w:val="single" w:sz="2" w:space="0" w:color="000000"/>
+              <w:left w:val="single" w:sz="4" w:space="0" w:color="000000"/>
+              <w:bottom w:val="single" w:sz="2" w:space="0" w:color="000000"/>
+              <w:right w:val="single" w:sz="2" w:space="0" w:color="000000"/>
+            </w:tcBorders>
+            <w:shd w:val="clear" w:color="auto" w:fill="EEEEEE"/>
+            <w:tcMar>
+              <w:top w:w="80" w:type="dxa"/>
+              <w:left w:w="80" w:type="dxa"/>
+              <w:bottom w:w="80" w:type="dxa"/>
+              <w:right w:w="80" w:type="dxa"/>
+            </w:tcMar>
+          </w:tcPr>
+          <w:p>
+            <w:pPr>
+              <w:pStyle w:val="FreeForm"/>
+              <w:rPr>
+                <w:rFonts w:ascii="Courier" w:hAnsi="Courier"/>
+                <w:b/>
+                <w:bCs/>
+              </w:rPr>
+            </w:pPr>
+            <w:r>
+              <w:rPr>
+                <w:rFonts w:ascii="Courier" w:hAnsi="Courier"/>
+                <w:b/>
+                <w:bCs/>
+              </w:rPr>
+              <w:t>C</w:t>
+            </w:r>
+            <w:r>
+              <w:rPr>
+                <w:rFonts w:ascii="Courier" w:hAnsi="Courier"/>
+                <w:b/>
+                <w:bCs/>
+              </w:rPr>
+              <w:t>10</w:t>
+            </w:r>
+            <w:r>
+              <w:rPr>
+                <w:rFonts w:ascii="Courier" w:hAnsi="Courier"/>
+                <w:b/>
+                <w:bCs/>
+              </w:rPr>
+              <w:t>±</w:t>
+            </w:r>
+            <w:r>
+              <w:rPr>
+                <w:rFonts w:ascii="Courier" w:hAnsi="Courier"/>
+                <w:b/>
+                <w:bCs/>
+              </w:rPr>
+              <w:t>-34</w:t>
+            </w:r>
+          </w:p>
+        </w:tc>
+        <w:tc>
+          <w:tcPr>
+            <w:tcW w:w="5238" w:type="dxa"/>
+            <w:tcBorders>
+              <w:top w:val="single" w:sz="2" w:space="0" w:color="000000"/>
+              <w:left w:val="single" w:sz="2" w:space="0" w:color="000000"/>
+              <w:bottom w:val="single" w:sz="2" w:space="0" w:color="000000"/>
+              <w:right w:val="single" w:sz="2" w:space="0" w:color="000000"/>
+            </w:tcBorders>
+            <w:shd w:val="clear" w:color="auto" w:fill="EEEEEE"/>
+            <w:tcMar>
+              <w:top w:w="80" w:type="dxa"/>
+              <w:left w:w="80" w:type="dxa"/>
+              <w:bottom w:w="80" w:type="dxa"/>
+              <w:right w:w="80" w:type="dxa"/>
+            </w:tcMar>
+          </w:tcPr>
+          <w:p>
+            <w:pPr>
+              <w:pStyle w:val="FreeForm"/>
+              <w:rPr>
+                <w:rFonts w:ascii="Courier" w:hAnsi="Courier"/>
+                <w:b/>
+                <w:bCs/>
+              </w:rPr>
+            </w:pPr>
+            <w:r>
+              <w:rPr>
+                <w:rFonts w:ascii="Courier" w:hAnsi="Courier"/>
+                <w:b/>
+                <w:bCs/>
+              </w:rPr>
+              <w:t>-44</w:t>
+            </w:r>
+          </w:p>
+        </w:tc>
+      </w:tr>
+      <w:tr>
+        <w:tblPrEx>
+          <w:shd w:val="clear" w:color="auto" w:fill="auto"/>
+        </w:tblPrEx>
+        <w:trPr>
+          <w:trHeight w:val="338"/>
+        </w:trPr>
+        <w:tc>
+          <w:tcPr>
+            <w:tcW w:w="2502" w:type="dxa"/>
+            <w:tcBorders>
+              <w:top w:val="single" w:sz="2" w:space="0" w:color="000000"/>
+              <w:left w:val="single" w:sz="2" w:space="0" w:color="000000"/>
+              <w:bottom w:val="single" w:sz="2" w:space="0" w:color="000000"/>
+              <w:right w:val="single" w:sz="4" w:space="0" w:color="000000"/>
+            </w:tcBorders>
+            <w:shd w:val="clear" w:color="auto" w:fill="E2E4E3"/>
+            <w:tcMar>
+              <w:top w:w="80" w:type="dxa"/>
+              <w:left w:w="80" w:type="dxa"/>
+              <w:bottom w:w="80" w:type="dxa"/>
+              <w:right w:w="80" w:type="dxa"/>
+            </w:tcMar>
+          </w:tcPr>
+          <w:p>
+            <w:pPr>
+              <w:pStyle w:val="FreeForm"/>
+            </w:pPr>
+            <w:r>
+              <w:t>C4</w:t>
+            </w:r>
+          </w:p>
+        </w:tc>
+        <w:tc>
+          <w:tcPr>
+            <w:tcW w:w="5236" w:type="dxa"/>
+            <w:tcBorders>
+              <w:top w:val="single" w:sz="2" w:space="0" w:color="000000"/>
+              <w:left w:val="single" w:sz="4" w:space="0" w:color="000000"/>
+              <w:bottom w:val="single" w:sz="2" w:space="0" w:color="000000"/>
+              <w:right w:val="single" w:sz="2" w:space="0" w:color="000000"/>
+            </w:tcBorders>
+            <w:shd w:val="clear" w:color="auto" w:fill="EEEEEE"/>
+            <w:tcMar>
+              <w:top w:w="80" w:type="dxa"/>
+              <w:left w:w="80" w:type="dxa"/>
+              <w:bottom w:w="80" w:type="dxa"/>
+              <w:right w:w="80" w:type="dxa"/>
+            </w:tcMar>
+          </w:tcPr>
+          <w:p>
+            <w:pPr>
+              <w:pStyle w:val="FreeForm"/>
+              <w:rPr>
+                <w:rFonts w:ascii="Courier" w:hAnsi="Courier"/>
+                <w:b/>
+                <w:bCs/>
+              </w:rPr>
+            </w:pPr>
+            <w:r>
+              <w:rPr>
+                <w:rFonts w:ascii="Courier" w:hAnsi="Courier"/>
+                <w:b/>
+                <w:bCs/>
+              </w:rPr>
+              <w:t>C102-52=-40</w:t>
+            </w:r>
+          </w:p>
+        </w:tc>
+        <w:tc>
+          <w:tcPr>
+            <w:tcW w:w="5238" w:type="dxa"/>
+            <w:tcBorders>
+              <w:top w:val="single" w:sz="2" w:space="0" w:color="000000"/>
+              <w:left w:val="single" w:sz="2" w:space="0" w:color="000000"/>
+              <w:bottom w:val="single" w:sz="2" w:space="0" w:color="000000"/>
+              <w:right w:val="single" w:sz="2" w:space="0" w:color="000000"/>
+            </w:tcBorders>
+            <w:shd w:val="clear" w:color="auto" w:fill="EEEEEE"/>
+            <w:tcMar>
+              <w:top w:w="80" w:type="dxa"/>
+              <w:left w:w="80" w:type="dxa"/>
+              <w:bottom w:w="80" w:type="dxa"/>
+              <w:right w:w="80" w:type="dxa"/>
+            </w:tcMar>
+          </w:tcPr>
+          <w:p>
+            <w:pPr>
+              <w:pStyle w:val="FreeForm"/>
+              <w:rPr>
+                <w:rFonts w:ascii="Courier" w:hAnsi="Courier"/>
+                <w:b/>
+                <w:bCs/>
+              </w:rPr>
+            </w:pPr>
+            <w:r>
+              <w:rPr>
+                <w:rFonts w:ascii="Courier" w:hAnsi="Courier"/>
+                <w:b/>
+                <w:bCs/>
+              </w:rPr>
+              <w:t>10</w:t>
+            </w:r>
+          </w:p>
+        </w:tc>
+      </w:tr>
+      <w:tr>
+        <w:tblPrEx>
+          <w:shd w:val="clear" w:color="auto" w:fill="auto"/>
+        </w:tblPrEx>
+        <w:trPr>
+          <w:trHeight w:val="338"/>
+        </w:trPr>
+        <w:tc>
+          <w:tcPr>
+            <w:tcW w:w="2502" w:type="dxa"/>
+            <w:tcBorders>
+              <w:top w:val="single" w:sz="2" w:space="0" w:color="000000"/>
+              <w:left w:val="single" w:sz="2" w:space="0" w:color="000000"/>
+              <w:bottom w:val="single" w:sz="2" w:space="0" w:color="000000"/>
+              <w:right w:val="single" w:sz="4" w:space="0" w:color="000000"/>
+            </w:tcBorders>
+            <w:shd w:val="clear" w:color="auto" w:fill="E2E4E3"/>
+            <w:tcMar>
+              <w:top w:w="80" w:type="dxa"/>
+              <w:left w:w="80" w:type="dxa"/>
+              <w:bottom w:w="80" w:type="dxa"/>
+              <w:right w:w="80" w:type="dxa"/>
+            </w:tcMar>
+          </w:tcPr>
+          <w:p>
+            <w:pPr>
+              <w:pStyle w:val="FreeForm"/>
+            </w:pPr>
+            <w:r>
+              <w:t>C4</w:t>
+            </w:r>
+            <w:r>
+              <w:t>, D</w:t>
+            </w:r>
+          </w:p>
+        </w:tc>
+        <w:tc>
+          <w:tcPr>
+            <w:tcW w:w="5236" w:type="dxa"/>
+            <w:tcBorders>
+              <w:top w:val="single" w:sz="2" w:space="0" w:color="000000"/>
+              <w:left w:val="single" w:sz="4" w:space="0" w:color="000000"/>
+              <w:bottom w:val="single" w:sz="2" w:space="0" w:color="000000"/>
+              <w:right w:val="single" w:sz="2" w:space="0" w:color="000000"/>
+            </w:tcBorders>
+            <w:shd w:val="clear" w:color="auto" w:fill="EEEEEE"/>
+            <w:tcMar>
+              <w:top w:w="80" w:type="dxa"/>
+              <w:left w:w="80" w:type="dxa"/>
+              <w:bottom w:w="80" w:type="dxa"/>
+              <w:right w:w="80" w:type="dxa"/>
+            </w:tcMar>
+          </w:tcPr>
+          <w:p>
+            <w:pPr>
+              <w:pStyle w:val="FreeForm"/>
+              <w:rPr>
+                <w:rFonts w:ascii="Courier" w:hAnsi="Courier"/>
+                <w:b/>
+                <w:bCs/>
+              </w:rPr>
+            </w:pPr>
+            <w:r>
+              <w:rPr>
+                <w:rFonts w:ascii="Courier" w:hAnsi="Courier"/>
+                <w:b/>
+                <w:bCs/>
+              </w:rPr>
+              <w:t>C120</w:t>
+            </w:r>
+            <w:r>
+              <w:rPr>
+                <w:rFonts w:ascii="Courier" w:hAnsi="Courier"/>
+                <w:b/>
+                <w:bCs/>
+              </w:rPr>
+              <w:t>±</w:t>
+            </w:r>
+            <w:r>
+              <w:rPr>
+                <w:rFonts w:ascii="Courier" w:hAnsi="Courier"/>
+                <w:b/>
+                <w:bCs/>
+              </w:rPr>
+              <w:t>-20=-30</w:t>
+            </w:r>
+          </w:p>
+        </w:tc>
+        <w:tc>
+          <w:tcPr>
+            <w:tcW w:w="5238" w:type="dxa"/>
+            <w:tcBorders>
+              <w:top w:val="single" w:sz="2" w:space="0" w:color="000000"/>
+              <w:left w:val="single" w:sz="2" w:space="0" w:color="000000"/>
+              <w:bottom w:val="single" w:sz="2" w:space="0" w:color="000000"/>
+              <w:right w:val="single" w:sz="2" w:space="0" w:color="000000"/>
+            </w:tcBorders>
+            <w:shd w:val="clear" w:color="auto" w:fill="EEEEEE"/>
+            <w:tcMar>
+              <w:top w:w="80" w:type="dxa"/>
+              <w:left w:w="80" w:type="dxa"/>
+              <w:bottom w:w="80" w:type="dxa"/>
+              <w:right w:w="80" w:type="dxa"/>
+            </w:tcMar>
+          </w:tcPr>
+          <w:p>
+            <w:pPr>
+              <w:pStyle w:val="FreeForm"/>
+              <w:rPr>
+                <w:rFonts w:ascii="Courier" w:hAnsi="Courier"/>
+                <w:b/>
+                <w:bCs/>
+              </w:rPr>
+            </w:pPr>
+            <w:r>
+              <w:rPr>
+                <w:rFonts w:ascii="Courier" w:hAnsi="Courier"/>
+                <w:b/>
+                <w:bCs/>
+              </w:rPr>
+              <w:t>-1</w:t>
+            </w:r>
+            <w:r>
+              <w:rPr>
+                <w:rFonts w:ascii="Courier" w:hAnsi="Courier"/>
+                <w:b/>
+                <w:bCs/>
+              </w:rPr>
+              <w:t>70</w:t>
+            </w:r>
+          </w:p>
+        </w:tc>
+      </w:tr>
+      <w:tr>
+        <w:tblPrEx>
+          <w:shd w:val="clear" w:color="auto" w:fill="auto"/>
+        </w:tblPrEx>
+        <w:trPr>
+          <w:trHeight w:val="338"/>
+        </w:trPr>
+        <w:tc>
+          <w:tcPr>
+            <w:tcW w:w="2502" w:type="dxa"/>
+            <w:tcBorders>
+              <w:top w:val="single" w:sz="2" w:space="0" w:color="000000"/>
+              <w:left w:val="single" w:sz="2" w:space="0" w:color="000000"/>
+              <w:bottom w:val="single" w:sz="2" w:space="0" w:color="000000"/>
+              <w:right w:val="single" w:sz="4" w:space="0" w:color="000000"/>
+            </w:tcBorders>
+            <w:shd w:val="clear" w:color="auto" w:fill="E2E4E3"/>
+            <w:tcMar>
+              <w:top w:w="80" w:type="dxa"/>
+              <w:left w:w="80" w:type="dxa"/>
+              <w:bottom w:w="80" w:type="dxa"/>
+              <w:right w:w="80" w:type="dxa"/>
+            </w:tcMar>
+          </w:tcPr>
+          <w:p>
+            <w:pPr>
+              <w:pStyle w:val="FreeForm"/>
+            </w:pPr>
+            <w:r>
+              <w:t>C4</w:t>
+            </w:r>
+            <w:r>
+              <w:t>, E</w:t>
+            </w:r>
+          </w:p>
+        </w:tc>
+        <w:tc>
+          <w:tcPr>
+            <w:tcW w:w="5236" w:type="dxa"/>
+            <w:tcBorders>
+              <w:top w:val="single" w:sz="2" w:space="0" w:color="000000"/>
+              <w:left w:val="single" w:sz="4" w:space="0" w:color="000000"/>
+              <w:bottom w:val="single" w:sz="2" w:space="0" w:color="000000"/>
+              <w:right w:val="single" w:sz="2" w:space="0" w:color="000000"/>
+            </w:tcBorders>
+            <w:shd w:val="clear" w:color="auto" w:fill="EEEEEE"/>
+            <w:tcMar>
+              <w:top w:w="80" w:type="dxa"/>
+              <w:left w:w="80" w:type="dxa"/>
+              <w:bottom w:w="80" w:type="dxa"/>
+              <w:right w:w="80" w:type="dxa"/>
+            </w:tcMar>
+          </w:tcPr>
+          <w:p>
+            <w:pPr>
+              <w:pStyle w:val="FreeForm"/>
+              <w:rPr>
+                <w:rFonts w:ascii="Courier" w:hAnsi="Courier"/>
+                <w:b/>
+                <w:bCs/>
+              </w:rPr>
+            </w:pPr>
+            <w:r>
+              <w:rPr>
+                <w:rFonts w:ascii="Courier" w:hAnsi="Courier"/>
+                <w:b/>
+                <w:bCs/>
+              </w:rPr>
+              <w:t>C100.5-35.25=-3.5</w:t>
+            </w:r>
+          </w:p>
+        </w:tc>
+        <w:tc>
+          <w:tcPr>
+            <w:tcW w:w="5238" w:type="dxa"/>
+            <w:tcBorders>
+              <w:top w:val="single" w:sz="2" w:space="0" w:color="000000"/>
+              <w:left w:val="single" w:sz="2" w:space="0" w:color="000000"/>
+              <w:bottom w:val="single" w:sz="2" w:space="0" w:color="000000"/>
+              <w:right w:val="single" w:sz="2" w:space="0" w:color="000000"/>
+            </w:tcBorders>
+            <w:shd w:val="clear" w:color="auto" w:fill="EEEEEE"/>
+            <w:tcMar>
+              <w:top w:w="80" w:type="dxa"/>
+              <w:left w:w="80" w:type="dxa"/>
+              <w:bottom w:w="80" w:type="dxa"/>
+              <w:right w:w="80" w:type="dxa"/>
+            </w:tcMar>
+          </w:tcPr>
+          <w:p>
+            <w:pPr>
+              <w:pStyle w:val="FreeForm"/>
+              <w:rPr>
+                <w:rFonts w:ascii="Courier" w:hAnsi="Courier"/>
+                <w:b/>
+                <w:bCs/>
+              </w:rPr>
+            </w:pPr>
+            <w:r>
+              <w:rPr>
+                <w:rFonts w:ascii="Courier" w:hAnsi="Courier"/>
+                <w:b/>
+                <w:bCs/>
+              </w:rPr>
+              <w:t>61.75</w:t>
+            </w:r>
+          </w:p>
+        </w:tc>
+      </w:tr>
+      <w:tr>
+        <w:tblPrEx>
+          <w:shd w:val="clear" w:color="auto" w:fill="auto"/>
+        </w:tblPrEx>
+        <w:trPr>
+          <w:trHeight w:val="338"/>
+        </w:trPr>
+        <w:tc>
+          <w:tcPr>
+            <w:tcW w:w="2502" w:type="dxa"/>
+            <w:tcBorders>
+              <w:top w:val="single" w:sz="2" w:space="0" w:color="000000"/>
+              <w:left w:val="single" w:sz="2" w:space="0" w:color="000000"/>
+              <w:bottom w:val="single" w:sz="2" w:space="0" w:color="000000"/>
+              <w:right w:val="single" w:sz="4" w:space="0" w:color="000000"/>
+            </w:tcBorders>
+            <w:shd w:val="clear" w:color="auto" w:fill="E2E4E3"/>
+            <w:tcMar>
+              <w:top w:w="80" w:type="dxa"/>
+              <w:left w:w="80" w:type="dxa"/>
+              <w:bottom w:w="80" w:type="dxa"/>
+              <w:right w:w="80" w:type="dxa"/>
+            </w:tcMar>
+          </w:tcPr>
+          <w:p>
+            <w:pPr>
+              <w:pStyle w:val="FreeForm"/>
+            </w:pPr>
+            <w:r>
+              <w:lastRenderedPageBreak/>
               <w:t>D</w:t>
             </w:r>
           </w:p>
@@ -8073,6 +8573,9 @@
             <w:pPr>
               <w:pStyle w:val="FreeForm"/>
             </w:pPr>
+            <w:r>
+              <w:t>C5</w:t>
+            </w:r>
           </w:p>
         </w:tc>
         <w:tc>
@@ -8101,6 +8604,14 @@
                 <w:bCs/>
               </w:rPr>
             </w:pPr>
+            <w:r>
+              <w:rPr>
+                <w:rFonts w:ascii="Courier" w:hAnsi="Courier"/>
+                <w:b/>
+                <w:bCs/>
+              </w:rPr>
+              <w:t>C2+2=%</w:t>
+            </w:r>
           </w:p>
         </w:tc>
         <w:tc>
@@ -8129,6 +8640,255 @@
                 <w:bCs/>
               </w:rPr>
             </w:pPr>
+            <w:r>
+              <w:rPr>
+                <w:rFonts w:ascii="Courier" w:hAnsi="Courier"/>
+                <w:b/>
+                <w:bCs/>
+              </w:rPr>
+              <w:t>0.04</w:t>
+            </w:r>
+          </w:p>
+        </w:tc>
+      </w:tr>
+      <w:tr>
+        <w:tblPrEx>
+          <w:shd w:val="clear" w:color="auto" w:fill="auto"/>
+        </w:tblPrEx>
+        <w:trPr>
+          <w:trHeight w:val="284"/>
+        </w:trPr>
+        <w:tc>
+          <w:tcPr>
+            <w:tcW w:w="2502" w:type="dxa"/>
+            <w:tcBorders>
+              <w:top w:val="single" w:sz="2" w:space="0" w:color="000000"/>
+              <w:left w:val="single" w:sz="2" w:space="0" w:color="000000"/>
+              <w:bottom w:val="single" w:sz="2" w:space="0" w:color="000000"/>
+              <w:right w:val="single" w:sz="4" w:space="0" w:color="000000"/>
+            </w:tcBorders>
+            <w:shd w:val="clear" w:color="auto" w:fill="E2E4E3"/>
+            <w:tcMar>
+              <w:top w:w="80" w:type="dxa"/>
+              <w:left w:w="80" w:type="dxa"/>
+              <w:bottom w:w="80" w:type="dxa"/>
+              <w:right w:w="80" w:type="dxa"/>
+            </w:tcMar>
+          </w:tcPr>
+          <w:p>
+            <w:pPr>
+              <w:pStyle w:val="FreeForm"/>
+            </w:pPr>
+            <w:r>
+              <w:t>C5, D</w:t>
+            </w:r>
+          </w:p>
+        </w:tc>
+        <w:tc>
+          <w:tcPr>
+            <w:tcW w:w="5236" w:type="dxa"/>
+            <w:tcBorders>
+              <w:top w:val="single" w:sz="2" w:space="0" w:color="000000"/>
+              <w:left w:val="single" w:sz="4" w:space="0" w:color="000000"/>
+              <w:bottom w:val="single" w:sz="2" w:space="0" w:color="000000"/>
+              <w:right w:val="single" w:sz="2" w:space="0" w:color="000000"/>
+            </w:tcBorders>
+            <w:shd w:val="clear" w:color="auto" w:fill="EEEEEE"/>
+            <w:tcMar>
+              <w:top w:w="80" w:type="dxa"/>
+              <w:left w:w="80" w:type="dxa"/>
+              <w:bottom w:w="80" w:type="dxa"/>
+              <w:right w:w="80" w:type="dxa"/>
+            </w:tcMar>
+          </w:tcPr>
+          <w:p>
+            <w:pPr>
+              <w:pStyle w:val="FreeForm"/>
+              <w:rPr>
+                <w:rFonts w:ascii="Courier" w:hAnsi="Courier"/>
+                <w:b/>
+                <w:bCs/>
+              </w:rPr>
+            </w:pPr>
+            <w:r>
+              <w:rPr>
+                <w:rFonts w:ascii="Courier" w:hAnsi="Courier"/>
+                <w:b/>
+                <w:bCs/>
+              </w:rPr>
+              <w:t>C2</w:t>
+            </w:r>
+            <w:r>
+              <w:rPr>
+                <w:rFonts w:ascii="Courier" w:hAnsi="Courier"/>
+                <w:b/>
+                <w:bCs/>
+              </w:rPr>
+              <w:t>±×</w:t>
+            </w:r>
+            <w:r>
+              <w:rPr>
+                <w:rFonts w:ascii="Courier" w:hAnsi="Courier"/>
+                <w:b/>
+                <w:bCs/>
+              </w:rPr>
+              <w:t>4=%</w:t>
+            </w:r>
+          </w:p>
+        </w:tc>
+        <w:tc>
+          <w:tcPr>
+            <w:tcW w:w="5238" w:type="dxa"/>
+            <w:tcBorders>
+              <w:top w:val="single" w:sz="2" w:space="0" w:color="000000"/>
+              <w:left w:val="single" w:sz="2" w:space="0" w:color="000000"/>
+              <w:bottom w:val="single" w:sz="2" w:space="0" w:color="000000"/>
+              <w:right w:val="single" w:sz="2" w:space="0" w:color="000000"/>
+            </w:tcBorders>
+            <w:shd w:val="clear" w:color="auto" w:fill="EEEEEE"/>
+            <w:tcMar>
+              <w:top w:w="80" w:type="dxa"/>
+              <w:left w:w="80" w:type="dxa"/>
+              <w:bottom w:w="80" w:type="dxa"/>
+              <w:right w:w="80" w:type="dxa"/>
+            </w:tcMar>
+          </w:tcPr>
+          <w:p>
+            <w:pPr>
+              <w:pStyle w:val="FreeForm"/>
+              <w:rPr>
+                <w:rFonts w:ascii="Courier" w:hAnsi="Courier"/>
+                <w:b/>
+                <w:bCs/>
+              </w:rPr>
+            </w:pPr>
+            <w:r>
+              <w:rPr>
+                <w:rFonts w:ascii="Courier" w:hAnsi="Courier"/>
+                <w:b/>
+                <w:bCs/>
+              </w:rPr>
+              <w:t>-</w:t>
+            </w:r>
+            <w:bookmarkStart w:id="0" w:name="_GoBack"/>
+            <w:bookmarkEnd w:id="0"/>
+            <w:r>
+              <w:rPr>
+                <w:rFonts w:ascii="Courier" w:hAnsi="Courier"/>
+                <w:b/>
+                <w:bCs/>
+              </w:rPr>
+              <w:t>0.08</w:t>
+            </w:r>
+          </w:p>
+        </w:tc>
+      </w:tr>
+      <w:tr>
+        <w:tblPrEx>
+          <w:shd w:val="clear" w:color="auto" w:fill="auto"/>
+        </w:tblPrEx>
+        <w:trPr>
+          <w:trHeight w:val="347"/>
+        </w:trPr>
+        <w:tc>
+          <w:tcPr>
+            <w:tcW w:w="2502" w:type="dxa"/>
+            <w:tcBorders>
+              <w:top w:val="single" w:sz="2" w:space="0" w:color="000000"/>
+              <w:left w:val="single" w:sz="2" w:space="0" w:color="000000"/>
+              <w:bottom w:val="single" w:sz="2" w:space="0" w:color="000000"/>
+              <w:right w:val="single" w:sz="4" w:space="0" w:color="000000"/>
+            </w:tcBorders>
+            <w:shd w:val="clear" w:color="auto" w:fill="E2E4E3"/>
+            <w:tcMar>
+              <w:top w:w="80" w:type="dxa"/>
+              <w:left w:w="80" w:type="dxa"/>
+              <w:bottom w:w="80" w:type="dxa"/>
+              <w:right w:w="80" w:type="dxa"/>
+            </w:tcMar>
+          </w:tcPr>
+          <w:p>
+            <w:pPr>
+              <w:pStyle w:val="FreeForm"/>
+            </w:pPr>
+            <w:r>
+              <w:t>C5</w:t>
+            </w:r>
+            <w:r>
+              <w:t>, E</w:t>
+            </w:r>
+          </w:p>
+        </w:tc>
+        <w:tc>
+          <w:tcPr>
+            <w:tcW w:w="5236" w:type="dxa"/>
+            <w:tcBorders>
+              <w:top w:val="single" w:sz="2" w:space="0" w:color="000000"/>
+              <w:left w:val="single" w:sz="4" w:space="0" w:color="000000"/>
+              <w:bottom w:val="single" w:sz="2" w:space="0" w:color="000000"/>
+              <w:right w:val="single" w:sz="2" w:space="0" w:color="000000"/>
+            </w:tcBorders>
+            <w:shd w:val="clear" w:color="auto" w:fill="EEEEEE"/>
+            <w:tcMar>
+              <w:top w:w="80" w:type="dxa"/>
+              <w:left w:w="80" w:type="dxa"/>
+              <w:bottom w:w="80" w:type="dxa"/>
+              <w:right w:w="80" w:type="dxa"/>
+            </w:tcMar>
+          </w:tcPr>
+          <w:p>
+            <w:pPr>
+              <w:pStyle w:val="FreeForm"/>
+              <w:rPr>
+                <w:rFonts w:ascii="Courier" w:hAnsi="Courier"/>
+                <w:b/>
+                <w:bCs/>
+              </w:rPr>
+            </w:pPr>
+            <w:r>
+              <w:rPr>
+                <w:rFonts w:ascii="Courier" w:hAnsi="Courier"/>
+                <w:b/>
+                <w:bCs/>
+              </w:rPr>
+              <w:t>C20.5+20.5=%</w:t>
+            </w:r>
+          </w:p>
+        </w:tc>
+        <w:tc>
+          <w:tcPr>
+            <w:tcW w:w="5238" w:type="dxa"/>
+            <w:tcBorders>
+              <w:top w:val="single" w:sz="2" w:space="0" w:color="000000"/>
+              <w:left w:val="single" w:sz="2" w:space="0" w:color="000000"/>
+              <w:bottom w:val="single" w:sz="2" w:space="0" w:color="000000"/>
+              <w:right w:val="single" w:sz="2" w:space="0" w:color="000000"/>
+            </w:tcBorders>
+            <w:shd w:val="clear" w:color="auto" w:fill="EEEEEE"/>
+            <w:tcMar>
+              <w:top w:w="80" w:type="dxa"/>
+              <w:left w:w="80" w:type="dxa"/>
+              <w:bottom w:w="80" w:type="dxa"/>
+              <w:right w:w="80" w:type="dxa"/>
+            </w:tcMar>
+          </w:tcPr>
+          <w:p>
+            <w:pPr>
+              <w:pStyle w:val="FreeForm"/>
+              <w:rPr>
+                <w:rFonts w:ascii="Courier" w:hAnsi="Courier"/>
+                <w:b/>
+                <w:bCs/>
+              </w:rPr>
+            </w:pPr>
+            <w:r>
+              <w:rPr>
+                <w:rFonts w:ascii="Courier" w:hAnsi="Courier"/>
+                <w:b/>
+                <w:bCs/>
+              </w:rPr>
+              <w:t>0.41</w:t>
+            </w:r>
           </w:p>
         </w:tc>
       </w:tr>
@@ -8416,23 +9176,13 @@
               </w:rPr>
               <w:t xml:space="preserve">       </w:t>
             </w:r>
-            <w:proofErr w:type="gramStart"/>
             <w:r>
               <w:rPr>
                 <w:rFonts w:ascii="Courier" w:hAnsi="Courier"/>
                 <w:sz w:val="18"/>
                 <w:szCs w:val="18"/>
               </w:rPr>
-              <w:t>11  12</w:t>
-            </w:r>
-            <w:proofErr w:type="gramEnd"/>
-            <w:r>
-              <w:rPr>
-                <w:rFonts w:ascii="Courier" w:hAnsi="Courier"/>
-                <w:sz w:val="18"/>
-                <w:szCs w:val="18"/>
-              </w:rPr>
-              <w:t xml:space="preserve">  13  14  15  16  17  18  19   20 +              <w:t>11  12  13  14  15  16  17  18  19   20  </w:t>
             </w:r>
           </w:p>
@@ -8560,6 +9310,7 @@
               <w:pStyle w:val="Heading2"/>
             </w:pPr>
             <w:r>
+              <w:lastRenderedPageBreak/>
               <w:t>Evaluation Criteria</w:t>
             </w:r>
           </w:p>
@@ -8651,7 +9402,6 @@
             <w:pPr>
               <w:pStyle w:val="FreeForm"/>
             </w:pPr>
-            <w:proofErr w:type="spellStart"/>
             <w:r>
               <w:rPr>
                 <w:b/>
@@ -8660,18 +9410,7 @@
                 <w:szCs w:val="18"/>
                 <w:lang w:val="pt-PT"/>
               </w:rPr>
-              <w:t>Program</w:t>
-            </w:r>
-            <w:proofErr w:type="spellEnd"/>
-            <w:r>
-              <w:rPr>
-                <w:b/>
-                <w:bCs/>
-                <w:sz w:val="18"/>
-                <w:szCs w:val="18"/>
-                <w:lang w:val="pt-PT"/>
-              </w:rPr>
-              <w:t xml:space="preserve"> passes a </w:t>
+              <w:t xml:space="preserve">Program passes a </w:t>
             </w:r>
             <w:r>
               <w:rPr>
@@ -9448,13 +10187,8 @@
     </w:r>
     <w:r>
       <w:tab/>
-      <w:t xml:space="preserve">                                                         Writing iOS Apps with </w:t>
+      <w:t xml:space="preserve">                                                         Writing iOS Apps with UIKit</w:t>
     </w:r>
-    <w:proofErr w:type="spellStart"/>
-    <w:r>
-      <w:t>UIKit</w:t>
-    </w:r>
-    <w:proofErr w:type="spellEnd"/>
     <w:r>
       <w:tab/>
     </w:r>
@@ -9550,6 +10284,235 @@
 <file path=word/numbering.xml><?xml version="1.0" encoding="utf-8"?>
 <w:numbering xmlns:wpc="http://schemas.microsoft.com/office/word/2010/wordprocessingCanvas" xmlns:mo="http://schemas.microsoft.com/office/mac/office/2008/main" xmlns:mc="http://schemas.openxmlformats.org/markup-compatibility/2006" xmlns:mv="urn:schemas-microsoft-com:mac:vml" xmlns:o="urn:schemas-microsoft-com:office:office" xmlns:r="http://schemas.openxmlformats.org/officeDocument/2006/relationships" xmlns:m="http://schemas.openxmlformats.org/officeDocument/2006/math" xmlns:v="urn:schemas-microsoft-com:vml" xmlns:wp14="http://schemas.microsoft.com/office/word/2010/wordprocessingDrawing" xmlns:wp="http://schemas.openxmlformats.org/drawingml/2006/wordprocessingDrawing" xmlns:w10="urn:schemas-microsoft-com:office:word" xmlns:w="http://schemas.openxmlformats.org/wordprocessingml/2006/main" xmlns:w14="http://schemas.microsoft.com/office/word/2010/wordml" xmlns:w15="http://schemas.microsoft.com/office/word/2012/wordml" xmlns:wpg="http://schemas.microsoft.com/office/word/2010/wordprocessingGroup" xmlns:wpi="http://schemas.microsoft.com/office/word/2010/wordprocessingInk" xmlns:wne="http://schemas.microsoft.com/office/word/2006/wordml" xmlns:wps="http://schemas.microsoft.com/office/word/2010/wordprocessingShape" mc:Ignorable="w14 w15 wp14">
   <w:abstractNum w:abstractNumId="0">
+    <w:nsid w:val="08A6094E"/>
+    <w:multiLevelType w:val="hybridMultilevel"/>
+    <w:tmpl w:val="5DCA8372"/>
+    <w:lvl w:ilvl="0" w:tplc="3A32160E">
+      <w:start w:val="1"/>
+      <w:numFmt w:val="upperLetter"/>
+      <w:lvlText w:val="%1."/>
+      <w:lvlJc w:val="left"/>
+      <w:pPr>
+        <w:ind w:left="360" w:hanging="360"/>
+      </w:pPr>
+      <w:rPr>
+        <w:rFonts w:hAnsi="Arial Unicode MS"/>
+        <w:caps w:val="0"/>
+        <w:smallCaps w:val="0"/>
+        <w:strike w:val="0"/>
+        <w:dstrike w:val="0"/>
+        <w:outline w:val="0"/>
+        <w:emboss w:val="0"/>
+        <w:imprint w:val="0"/>
+        <w:spacing w:val="0"/>
+        <w:w w:val="100"/>
+        <w:kern w:val="0"/>
+        <w:position w:val="0"/>
+        <w:highlight w:val="none"/>
+        <w:vertAlign w:val="baseline"/>
+      </w:rPr>
+    </w:lvl>
+    <w:lvl w:ilvl="1" w:tplc="0409000F">
+      <w:start w:val="1"/>
+      <w:numFmt w:val="decimal"/>
+      <w:lvlText w:val="%2."/>
+      <w:lvlJc w:val="left"/>
+      <w:pPr>
+        <w:ind w:left="720" w:hanging="360"/>
+      </w:pPr>
+      <w:rPr>
+        <w:caps w:val="0"/>
+        <w:smallCaps w:val="0"/>
+        <w:strike w:val="0"/>
+        <w:dstrike w:val="0"/>
+        <w:outline w:val="0"/>
+        <w:emboss w:val="0"/>
+        <w:imprint w:val="0"/>
+        <w:spacing w:val="0"/>
+        <w:w w:val="100"/>
+        <w:kern w:val="0"/>
+        <w:position w:val="0"/>
+        <w:highlight w:val="none"/>
+        <w:vertAlign w:val="baseline"/>
+      </w:rPr>
+    </w:lvl>
+    <w:lvl w:ilvl="2" w:tplc="7E1C8D60">
+      <w:start w:val="1"/>
+      <w:numFmt w:val="lowerRoman"/>
+      <w:lvlText w:val="%3."/>
+      <w:lvlJc w:val="left"/>
+      <w:pPr>
+        <w:ind w:left="1080" w:hanging="360"/>
+      </w:pPr>
+      <w:rPr>
+        <w:rFonts w:hAnsi="Arial Unicode MS"/>
+        <w:caps w:val="0"/>
+        <w:smallCaps w:val="0"/>
+        <w:strike w:val="0"/>
+        <w:dstrike w:val="0"/>
+        <w:outline w:val="0"/>
+        <w:emboss w:val="0"/>
+        <w:imprint w:val="0"/>
+        <w:spacing w:val="0"/>
+        <w:w w:val="100"/>
+        <w:kern w:val="0"/>
+        <w:position w:val="0"/>
+        <w:highlight w:val="none"/>
+        <w:vertAlign w:val="baseline"/>
+      </w:rPr>
+    </w:lvl>
+    <w:lvl w:ilvl="3" w:tplc="3F1A4AA6">
+      <w:start w:val="1"/>
+      <w:numFmt w:val="decimal"/>
+      <w:lvlText w:val="%4."/>
+      <w:lvlJc w:val="left"/>
+      <w:pPr>
+        <w:ind w:left="1440" w:hanging="360"/>
+      </w:pPr>
+      <w:rPr>
+        <w:rFonts w:hAnsi="Arial Unicode MS"/>
+        <w:caps w:val="0"/>
+        <w:smallCaps w:val="0"/>
+        <w:strike w:val="0"/>
+        <w:dstrike w:val="0"/>
+        <w:outline w:val="0"/>
+        <w:emboss w:val="0"/>
+        <w:imprint w:val="0"/>
+        <w:spacing w:val="0"/>
+        <w:w w:val="100"/>
+        <w:kern w:val="0"/>
+        <w:position w:val="0"/>
+        <w:highlight w:val="none"/>
+        <w:vertAlign w:val="baseline"/>
+      </w:rPr>
+    </w:lvl>
+    <w:lvl w:ilvl="4" w:tplc="2DFA34E6">
+      <w:start w:val="1"/>
+      <w:numFmt w:val="lowerLetter"/>
+      <w:lvlText w:val="%5."/>
+      <w:lvlJc w:val="left"/>
+      <w:pPr>
+        <w:ind w:left="1800" w:hanging="360"/>
+      </w:pPr>
+      <w:rPr>
+        <w:rFonts w:hAnsi="Arial Unicode MS"/>
+        <w:caps w:val="0"/>
+        <w:smallCaps w:val="0"/>
+        <w:strike w:val="0"/>
+        <w:dstrike w:val="0"/>
+        <w:outline w:val="0"/>
+        <w:emboss w:val="0"/>
+        <w:imprint w:val="0"/>
+        <w:spacing w:val="0"/>
+        <w:w w:val="100"/>
+        <w:kern w:val="0"/>
+        <w:position w:val="0"/>
+        <w:highlight w:val="none"/>
+        <w:vertAlign w:val="baseline"/>
+      </w:rPr>
+    </w:lvl>
+    <w:lvl w:ilvl="5" w:tplc="C3FE65EA">
+      <w:start w:val="1"/>
+      <w:numFmt w:val="lowerRoman"/>
+      <w:lvlText w:val="%6."/>
+      <w:lvlJc w:val="left"/>
+      <w:pPr>
+        <w:ind w:left="2160" w:hanging="360"/>
+      </w:pPr>
+      <w:rPr>
+        <w:rFonts w:hAnsi="Arial Unicode MS"/>
+        <w:caps w:val="0"/>
+        <w:smallCaps w:val="0"/>
+        <w:strike w:val="0"/>
+        <w:dstrike w:val="0"/>
+        <w:outline w:val="0"/>
+        <w:emboss w:val="0"/>
+        <w:imprint w:val="0"/>
+        <w:spacing w:val="0"/>
+        <w:w w:val="100"/>
+        <w:kern w:val="0"/>
+        <w:position w:val="0"/>
+        <w:highlight w:val="none"/>
+        <w:vertAlign w:val="baseline"/>
+      </w:rPr>
+    </w:lvl>
+    <w:lvl w:ilvl="6" w:tplc="62FCDDD6">
+      <w:start w:val="1"/>
+      <w:numFmt w:val="decimal"/>
+      <w:lvlText w:val="%7."/>
+      <w:lvlJc w:val="left"/>
+      <w:pPr>
+        <w:ind w:left="2520" w:hanging="360"/>
+      </w:pPr>
+      <w:rPr>
+        <w:rFonts w:hAnsi="Arial Unicode MS"/>
+        <w:caps w:val="0"/>
+        <w:smallCaps w:val="0"/>
+        <w:strike w:val="0"/>
+        <w:dstrike w:val="0"/>
+        <w:outline w:val="0"/>
+        <w:emboss w:val="0"/>
+        <w:imprint w:val="0"/>
+        <w:spacing w:val="0"/>
+        <w:w w:val="100"/>
+        <w:kern w:val="0"/>
+        <w:position w:val="0"/>
+        <w:highlight w:val="none"/>
+        <w:vertAlign w:val="baseline"/>
+      </w:rPr>
+    </w:lvl>
+    <w:lvl w:ilvl="7" w:tplc="E38AADC6">
+      <w:start w:val="1"/>
+      <w:numFmt w:val="lowerLetter"/>
+      <w:lvlText w:val="%8."/>
+      <w:lvlJc w:val="left"/>
+      <w:pPr>
+        <w:ind w:left="2880" w:hanging="360"/>
+      </w:pPr>
+      <w:rPr>
+        <w:rFonts w:hAnsi="Arial Unicode MS"/>
+        <w:caps w:val="0"/>
+        <w:smallCaps w:val="0"/>
+        <w:strike w:val="0"/>
+        <w:dstrike w:val="0"/>
+        <w:outline w:val="0"/>
+        <w:emboss w:val="0"/>
+        <w:imprint w:val="0"/>
+        <w:spacing w:val="0"/>
+        <w:w w:val="100"/>
+        <w:kern w:val="0"/>
+        <w:position w:val="0"/>
+        <w:highlight w:val="none"/>
+        <w:vertAlign w:val="baseline"/>
+      </w:rPr>
+    </w:lvl>
+    <w:lvl w:ilvl="8" w:tplc="35765D16">
+      <w:start w:val="1"/>
+      <w:numFmt w:val="lowerRoman"/>
+      <w:lvlText w:val="%9."/>
+      <w:lvlJc w:val="left"/>
+      <w:pPr>
+        <w:ind w:left="3240" w:hanging="360"/>
+      </w:pPr>
+      <w:rPr>
+        <w:rFonts w:hAnsi="Arial Unicode MS"/>
+        <w:caps w:val="0"/>
+        <w:smallCaps w:val="0"/>
+        <w:strike w:val="0"/>
+        <w:dstrike w:val="0"/>
+        <w:outline w:val="0"/>
+        <w:emboss w:val="0"/>
+        <w:imprint w:val="0"/>
+        <w:spacing w:val="0"/>
+        <w:w w:val="100"/>
+        <w:kern w:val="0"/>
+        <w:position w:val="0"/>
+        <w:highlight w:val="none"/>
+        <w:vertAlign w:val="baseline"/>
+      </w:rPr>
+    </w:lvl>
+  </w:abstractNum>
+  <w:abstractNum w:abstractNumId="1">
     <w:nsid w:val="1D8A7B78"/>
     <w:multiLevelType w:val="hybridMultilevel"/>
     <w:tmpl w:val="1B3ACF84"/>
@@ -9780,7 +10743,7 @@
       </w:rPr>
     </w:lvl>
   </w:abstractNum>
-  <w:abstractNum w:abstractNumId="1">
+  <w:abstractNum w:abstractNumId="2">
     <w:nsid w:val="5BBC0138"/>
     <w:multiLevelType w:val="hybridMultilevel"/>
     <w:tmpl w:val="01AEB3B2"/>
@@ -10010,23 +10973,23 @@
       </w:rPr>
     </w:lvl>
   </w:abstractNum>
-  <w:abstractNum w:abstractNumId="2">
+  <w:abstractNum w:abstractNumId="3">
     <w:nsid w:val="701B11C9"/>
     <w:multiLevelType w:val="hybridMultilevel"/>
     <w:tmpl w:val="1B3ACF84"/>
     <w:numStyleLink w:val="List1"/>
   </w:abstractNum>
   <w:num w:numId="1">
+    <w:abstractNumId w:val="2"/>
+  </w:num>
+  <w:num w:numId="2">
     <w:abstractNumId w:val="1"/>
   </w:num>
-  <w:num w:numId="2">
-    <w:abstractNumId w:val="0"/>
-  </w:num>
   <w:num w:numId="3">
-    <w:abstractNumId w:val="2"/>
+    <w:abstractNumId w:val="3"/>
   </w:num>
   <w:num w:numId="4">
-    <w:abstractNumId w:val="2"/>
+    <w:abstractNumId w:val="3"/>
     <w:lvlOverride w:ilvl="0">
       <w:lvl w:ilvl="0" w:tplc="3A32160E">
         <w:start w:val="1"/>
@@ -10270,6 +11233,9 @@
         </w:rPr>
       </w:lvl>
     </w:lvlOverride>
+  </w:num>
+  <w:num w:numId="5">
+    <w:abstractNumId w:val="0"/>
   </w:num>
 </w:numbering>
 </file>
@@ -11900,7 +12866,7 @@
 </file>
 
 <file path=customXml/itemProps1.xml><?xml version="1.0" encoding="utf-8"?>
-<ds:datastoreItem xmlns:ds="http://schemas.openxmlformats.org/officeDocument/2006/customXml" ds:itemID="{B4F94A9A-72B7-FC41-86BA-8F08A7787277}">
+<ds:datastoreItem xmlns:ds="http://schemas.openxmlformats.org/officeDocument/2006/customXml" ds:itemID="{DAF132C3-C53E-C842-A54E-1EA8FE4471DB}">
   <ds:schemaRefs>
     <ds:schemaRef ds:uri="http://schemas.openxmlformats.org/officeDocument/2006/bibliography"/>
   </ds:schemaRefs>

</xml_diff>

<commit_message>
Fixed a problem in the word document which resulted in the implementation plan to be messed up.
</commit_message>
<xml_diff>
--- a/Calculator/Assignment_–_Writing_iOS_Apps_with_UIKit.docx
+++ b/Calculator/Assignment_–_Writing_iOS_Apps_with_UIKit.docx
@@ -7,8 +7,13 @@
         <w:pStyle w:val="Heading1"/>
       </w:pPr>
       <w:r>
-        <w:t>Assignment – Writing iOS Apps with UIKit</w:t>
+        <w:t xml:space="preserve">Assignment – Writing iOS Apps with </w:t>
       </w:r>
+      <w:proofErr w:type="spellStart"/>
+      <w:r>
+        <w:t>UIKit</w:t>
+      </w:r>
+      <w:proofErr w:type="spellEnd"/>
     </w:p>
     <w:p>
       <w:pPr>
@@ -28,8 +33,13 @@
         <w:pStyle w:val="Body"/>
       </w:pPr>
       <w:r>
-        <w:t>The purpose of this assignment is to develop a beginning understanding of how to :</w:t>
+        <w:t xml:space="preserve">The purpose of this assignment is to develop a beginning understanding of how </w:t>
       </w:r>
+      <w:proofErr w:type="gramStart"/>
+      <w:r>
+        <w:t>to :</w:t>
+      </w:r>
+      <w:proofErr w:type="gramEnd"/>
     </w:p>
     <w:p>
       <w:pPr>
@@ -712,748 +722,2638 @@
         </w:rPr>
       </w:pPr>
     </w:p>
-    <w:p>
-      <w:pPr>
-        <w:pStyle w:val="Body"/>
-        <w:tabs>
-          <w:tab w:val="left" w:pos="2430"/>
-          <w:tab w:val="left" w:pos="4770"/>
-          <w:tab w:val="left" w:pos="8910"/>
-        </w:tabs>
-        <w:rPr>
-          <w:i/>
-          <w:iCs/>
-          <w:sz w:val="20"/>
-          <w:szCs w:val="20"/>
-        </w:rPr>
-      </w:pPr>
-      <w:r>
-        <w:rPr>
-          <w:i/>
-          <w:iCs/>
-          <w:sz w:val="20"/>
-          <w:szCs w:val="20"/>
-        </w:rPr>
-        <w:t>labelDisplay</w:t>
-      </w:r>
-      <w:r>
-        <w:rPr>
-          <w:i/>
-          <w:iCs/>
-          <w:sz w:val="20"/>
-          <w:szCs w:val="20"/>
-        </w:rPr>
-        <w:tab/>
-        <w:t>onePressed</w:t>
-      </w:r>
-      <w:r>
-        <w:rPr>
-          <w:i/>
-          <w:iCs/>
-          <w:sz w:val="20"/>
-          <w:szCs w:val="20"/>
-        </w:rPr>
-        <w:tab/>
-        <w:t>computedValue : Double</w:t>
-      </w:r>
-      <w:r>
-        <w:rPr>
-          <w:i/>
-          <w:iCs/>
-          <w:sz w:val="20"/>
-          <w:szCs w:val="20"/>
-        </w:rPr>
-        <w:tab/>
-        <w:t>addToNewValue(digit : string)</w:t>
-      </w:r>
-    </w:p>
-    <w:p>
-      <w:pPr>
-        <w:pStyle w:val="Body"/>
-        <w:tabs>
-          <w:tab w:val="left" w:pos="2430"/>
-          <w:tab w:val="left" w:pos="4770"/>
-          <w:tab w:val="left" w:pos="8910"/>
-        </w:tabs>
-        <w:rPr>
-          <w:i/>
-          <w:iCs/>
-          <w:sz w:val="20"/>
-          <w:szCs w:val="20"/>
-        </w:rPr>
-      </w:pPr>
-      <w:r>
-        <w:rPr>
-          <w:i/>
-          <w:iCs/>
-          <w:sz w:val="20"/>
-          <w:szCs w:val="20"/>
-        </w:rPr>
-        <w:tab/>
-        <w:t>twoPressed</w:t>
-      </w:r>
-      <w:r>
-        <w:rPr>
-          <w:i/>
-          <w:iCs/>
-          <w:sz w:val="20"/>
-          <w:szCs w:val="20"/>
-        </w:rPr>
-        <w:tab/>
-        <w:t>providedValue : String?</w:t>
-      </w:r>
-      <w:r>
-        <w:rPr>
-          <w:i/>
-          <w:iCs/>
-          <w:sz w:val="20"/>
-          <w:szCs w:val="20"/>
-        </w:rPr>
-        <w:tab/>
-        <w:t>multiply</w:t>
-      </w:r>
-    </w:p>
-    <w:p>
-      <w:pPr>
-        <w:pStyle w:val="Body"/>
-        <w:tabs>
-          <w:tab w:val="left" w:pos="2430"/>
-          <w:tab w:val="left" w:pos="4770"/>
-          <w:tab w:val="left" w:pos="8910"/>
-        </w:tabs>
-        <w:rPr>
-          <w:i/>
-          <w:iCs/>
-          <w:sz w:val="20"/>
-          <w:szCs w:val="20"/>
-        </w:rPr>
-      </w:pPr>
-      <w:r>
-        <w:rPr>
-          <w:i/>
-          <w:iCs/>
-          <w:sz w:val="20"/>
-          <w:szCs w:val="20"/>
-        </w:rPr>
-        <w:tab/>
-      </w:r>
-      <w:r>
-        <w:rPr>
-          <w:i/>
-          <w:iCs/>
-          <w:sz w:val="20"/>
-          <w:szCs w:val="20"/>
-        </w:rPr>
-        <w:t>Three</w:t>
-      </w:r>
-      <w:r>
-        <w:rPr>
-          <w:i/>
-          <w:iCs/>
-          <w:sz w:val="20"/>
-          <w:szCs w:val="20"/>
-        </w:rPr>
-        <w:t>Pressed</w:t>
-      </w:r>
-      <w:r>
-        <w:rPr>
-          <w:i/>
-          <w:iCs/>
-          <w:sz w:val="20"/>
-          <w:szCs w:val="20"/>
-        </w:rPr>
-        <w:tab/>
-        <w:t>operation : Operation?</w:t>
-      </w:r>
-      <w:r>
-        <w:rPr>
-          <w:i/>
-          <w:iCs/>
-          <w:sz w:val="20"/>
-          <w:szCs w:val="20"/>
-        </w:rPr>
-        <w:tab/>
-        <w:t>divide</w:t>
-      </w:r>
-    </w:p>
-    <w:p>
-      <w:pPr>
-        <w:pStyle w:val="Body"/>
-        <w:tabs>
-          <w:tab w:val="left" w:pos="2430"/>
-          <w:tab w:val="left" w:pos="4770"/>
-          <w:tab w:val="left" w:pos="8910"/>
-        </w:tabs>
-        <w:rPr>
-          <w:i/>
-          <w:iCs/>
-          <w:sz w:val="20"/>
-          <w:szCs w:val="20"/>
-        </w:rPr>
-      </w:pPr>
-      <w:r>
-        <w:rPr>
-          <w:i/>
-          <w:iCs/>
-          <w:sz w:val="20"/>
-          <w:szCs w:val="20"/>
-        </w:rPr>
-        <w:tab/>
-      </w:r>
-      <w:r>
-        <w:rPr>
-          <w:i/>
-          <w:iCs/>
-          <w:sz w:val="20"/>
-          <w:szCs w:val="20"/>
-        </w:rPr>
-        <w:t>four</w:t>
-      </w:r>
-      <w:r>
-        <w:rPr>
-          <w:i/>
-          <w:iCs/>
-          <w:sz w:val="20"/>
-          <w:szCs w:val="20"/>
-        </w:rPr>
-        <w:t>Pressed</w:t>
-      </w:r>
-      <w:r>
-        <w:rPr>
-          <w:i/>
-          <w:iCs/>
-          <w:sz w:val="20"/>
-          <w:szCs w:val="20"/>
-        </w:rPr>
-        <w:tab/>
-      </w:r>
-      <w:r>
-        <w:rPr>
-          <w:i/>
-          <w:iCs/>
-          <w:sz w:val="20"/>
-          <w:szCs w:val="20"/>
-        </w:rPr>
-        <w:tab/>
-        <w:t>updateState</w:t>
-      </w:r>
-    </w:p>
-    <w:p>
-      <w:pPr>
-        <w:pStyle w:val="Body"/>
-        <w:tabs>
-          <w:tab w:val="left" w:pos="2430"/>
-          <w:tab w:val="left" w:pos="4770"/>
-          <w:tab w:val="left" w:pos="8910"/>
-        </w:tabs>
-        <w:rPr>
-          <w:i/>
-          <w:iCs/>
-          <w:sz w:val="20"/>
-          <w:szCs w:val="20"/>
-        </w:rPr>
-      </w:pPr>
-      <w:r>
-        <w:rPr>
-          <w:i/>
-          <w:iCs/>
-          <w:sz w:val="20"/>
-          <w:szCs w:val="20"/>
-        </w:rPr>
-        <w:tab/>
-      </w:r>
-      <w:r>
-        <w:rPr>
-          <w:i/>
-          <w:iCs/>
-          <w:sz w:val="20"/>
-          <w:szCs w:val="20"/>
-        </w:rPr>
-        <w:t>five</w:t>
-      </w:r>
-      <w:r>
-        <w:rPr>
-          <w:i/>
-          <w:iCs/>
-          <w:sz w:val="20"/>
-          <w:szCs w:val="20"/>
-        </w:rPr>
-        <w:t>Pressed</w:t>
-      </w:r>
-      <w:r>
-        <w:rPr>
-          <w:i/>
-          <w:iCs/>
-          <w:sz w:val="20"/>
-          <w:szCs w:val="20"/>
-        </w:rPr>
-        <w:tab/>
-      </w:r>
-      <w:r>
-        <w:rPr>
-          <w:i/>
-          <w:iCs/>
-          <w:sz w:val="20"/>
-          <w:szCs w:val="20"/>
-        </w:rPr>
-        <w:tab/>
-        <w:t>equals</w:t>
-      </w:r>
-    </w:p>
-    <w:p>
-      <w:pPr>
-        <w:pStyle w:val="Body"/>
-        <w:tabs>
-          <w:tab w:val="left" w:pos="2430"/>
-          <w:tab w:val="left" w:pos="4770"/>
-          <w:tab w:val="left" w:pos="8910"/>
-        </w:tabs>
-        <w:rPr>
-          <w:i/>
-          <w:iCs/>
-          <w:sz w:val="20"/>
-          <w:szCs w:val="20"/>
-        </w:rPr>
-      </w:pPr>
-      <w:r>
-        <w:rPr>
-          <w:i/>
-          <w:iCs/>
-          <w:sz w:val="20"/>
-          <w:szCs w:val="20"/>
-        </w:rPr>
-        <w:tab/>
-      </w:r>
-      <w:r>
-        <w:rPr>
-          <w:i/>
-          <w:iCs/>
-          <w:sz w:val="20"/>
-          <w:szCs w:val="20"/>
-        </w:rPr>
-        <w:t>six</w:t>
-      </w:r>
-      <w:r>
-        <w:rPr>
-          <w:i/>
-          <w:iCs/>
-          <w:sz w:val="20"/>
-          <w:szCs w:val="20"/>
-        </w:rPr>
-        <w:t>Pressed</w:t>
-      </w:r>
-      <w:r>
-        <w:rPr>
-          <w:i/>
-          <w:iCs/>
-          <w:sz w:val="20"/>
-          <w:szCs w:val="20"/>
-        </w:rPr>
-        <w:tab/>
-      </w:r>
-      <w:r>
-        <w:rPr>
-          <w:i/>
-          <w:iCs/>
-          <w:sz w:val="20"/>
-          <w:szCs w:val="20"/>
-        </w:rPr>
-        <w:tab/>
-        <w:t>makeProvidedValueCompletedValue</w:t>
-      </w:r>
-    </w:p>
-    <w:p>
-      <w:pPr>
-        <w:pStyle w:val="Body"/>
-        <w:tabs>
-          <w:tab w:val="left" w:pos="2430"/>
-          <w:tab w:val="left" w:pos="4770"/>
-          <w:tab w:val="left" w:pos="8910"/>
-        </w:tabs>
-        <w:rPr>
-          <w:i/>
-          <w:iCs/>
-          <w:sz w:val="20"/>
-          <w:szCs w:val="20"/>
-        </w:rPr>
-      </w:pPr>
-      <w:r>
-        <w:rPr>
-          <w:i/>
-          <w:iCs/>
-          <w:sz w:val="20"/>
-          <w:szCs w:val="20"/>
-        </w:rPr>
-        <w:tab/>
-      </w:r>
-      <w:r>
-        <w:rPr>
-          <w:i/>
-          <w:iCs/>
-          <w:sz w:val="20"/>
-          <w:szCs w:val="20"/>
-        </w:rPr>
-        <w:t>seven</w:t>
-      </w:r>
-      <w:r>
-        <w:rPr>
-          <w:i/>
-          <w:iCs/>
-          <w:sz w:val="20"/>
-          <w:szCs w:val="20"/>
-        </w:rPr>
-        <w:t>Pressed</w:t>
-      </w:r>
-      <w:r>
-        <w:rPr>
-          <w:i/>
-          <w:iCs/>
-          <w:sz w:val="20"/>
-          <w:szCs w:val="20"/>
-        </w:rPr>
-        <w:tab/>
-      </w:r>
-      <w:r>
-        <w:rPr>
-          <w:i/>
-          <w:iCs/>
-          <w:sz w:val="20"/>
-          <w:szCs w:val="20"/>
-        </w:rPr>
-        <w:tab/>
-        <w:t>clear</w:t>
-      </w:r>
-    </w:p>
-    <w:p>
-      <w:pPr>
-        <w:pStyle w:val="Body"/>
-        <w:tabs>
-          <w:tab w:val="left" w:pos="990"/>
-          <w:tab w:val="left" w:pos="1440"/>
-          <w:tab w:val="left" w:pos="2160"/>
-          <w:tab w:val="left" w:pos="2880"/>
-          <w:tab w:val="left" w:pos="3600"/>
-          <w:tab w:val="left" w:pos="8910"/>
-        </w:tabs>
-        <w:rPr>
-          <w:i/>
-          <w:iCs/>
-          <w:sz w:val="20"/>
-          <w:szCs w:val="20"/>
-        </w:rPr>
-      </w:pPr>
-      <w:r>
-        <w:tab/>
-      </w:r>
-      <w:r>
-        <w:tab/>
-      </w:r>
-      <w:r>
-        <w:tab/>
-        <w:t xml:space="preserve">    </w:t>
-      </w:r>
-      <w:r>
-        <w:rPr>
-          <w:i/>
-          <w:sz w:val="20"/>
-          <w:szCs w:val="20"/>
-        </w:rPr>
-        <w:t>eight</w:t>
-      </w:r>
-      <w:r>
-        <w:rPr>
-          <w:i/>
-          <w:iCs/>
-          <w:sz w:val="20"/>
-          <w:szCs w:val="20"/>
-        </w:rPr>
-        <w:t>Pressed</w:t>
-      </w:r>
-      <w:r>
-        <w:rPr>
-          <w:i/>
-          <w:iCs/>
-          <w:sz w:val="20"/>
-          <w:szCs w:val="20"/>
-        </w:rPr>
-        <w:tab/>
-      </w:r>
-      <w:r>
-        <w:rPr>
-          <w:i/>
-          <w:iCs/>
-          <w:sz w:val="20"/>
-          <w:szCs w:val="20"/>
-        </w:rPr>
-        <w:tab/>
-      </w:r>
-      <w:r>
-        <w:rPr>
-          <w:i/>
-          <w:iCs/>
-          <w:sz w:val="20"/>
-          <w:szCs w:val="20"/>
-        </w:rPr>
-        <w:t>subtraction</w:t>
-      </w:r>
-      <w:r>
-        <w:rPr>
-          <w:u w:val="single"/>
-        </w:rPr>
-        <w:br/>
-      </w:r>
-      <w:r>
-        <w:tab/>
-      </w:r>
-      <w:r>
-        <w:tab/>
-      </w:r>
-      <w:r>
-        <w:tab/>
-        <w:t xml:space="preserve">    </w:t>
-      </w:r>
-      <w:r>
-        <w:rPr>
-          <w:i/>
-          <w:sz w:val="20"/>
-          <w:szCs w:val="20"/>
-        </w:rPr>
-        <w:t>nine</w:t>
-      </w:r>
-      <w:r>
-        <w:rPr>
-          <w:i/>
-          <w:iCs/>
-          <w:sz w:val="20"/>
-          <w:szCs w:val="20"/>
-        </w:rPr>
-        <w:t>Pressed</w:t>
-      </w:r>
-      <w:r>
-        <w:rPr>
-          <w:i/>
-          <w:iCs/>
-          <w:sz w:val="20"/>
-          <w:szCs w:val="20"/>
-        </w:rPr>
-        <w:tab/>
-      </w:r>
-      <w:r>
-        <w:rPr>
-          <w:i/>
-          <w:iCs/>
-          <w:sz w:val="20"/>
-          <w:szCs w:val="20"/>
-        </w:rPr>
-        <w:tab/>
-      </w:r>
-      <w:r>
-        <w:rPr>
-          <w:i/>
-          <w:iCs/>
-          <w:sz w:val="20"/>
-          <w:szCs w:val="20"/>
-        </w:rPr>
-        <w:t>addition</w:t>
-      </w:r>
-      <w:r>
-        <w:rPr>
-          <w:u w:val="single"/>
-        </w:rPr>
-        <w:br/>
-      </w:r>
-      <w:r>
-        <w:tab/>
-      </w:r>
-      <w:r>
-        <w:tab/>
-      </w:r>
-      <w:r>
-        <w:tab/>
-        <w:t xml:space="preserve">    </w:t>
-      </w:r>
-      <w:r>
-        <w:rPr>
-          <w:i/>
-          <w:sz w:val="20"/>
-          <w:szCs w:val="20"/>
-        </w:rPr>
-        <w:t>zero</w:t>
-      </w:r>
-      <w:r>
-        <w:rPr>
-          <w:i/>
-          <w:iCs/>
-          <w:sz w:val="20"/>
-          <w:szCs w:val="20"/>
-        </w:rPr>
-        <w:t>Pressed</w:t>
-      </w:r>
-      <w:r>
-        <w:rPr>
-          <w:i/>
-          <w:iCs/>
-          <w:sz w:val="20"/>
-          <w:szCs w:val="20"/>
-        </w:rPr>
-        <w:tab/>
-      </w:r>
-      <w:r>
-        <w:rPr>
-          <w:i/>
-          <w:iCs/>
-          <w:sz w:val="20"/>
-          <w:szCs w:val="20"/>
-        </w:rPr>
-        <w:tab/>
-      </w:r>
-      <w:r>
-        <w:rPr>
-          <w:i/>
-          <w:iCs/>
-          <w:sz w:val="20"/>
-          <w:szCs w:val="20"/>
-        </w:rPr>
-        <w:t>decimal</w:t>
-      </w:r>
-      <w:r>
-        <w:rPr>
-          <w:u w:val="single"/>
-        </w:rPr>
-        <w:br/>
-      </w:r>
-      <w:r>
-        <w:tab/>
-      </w:r>
-      <w:r>
-        <w:tab/>
-      </w:r>
-      <w:r>
-        <w:tab/>
-        <w:t xml:space="preserve">    </w:t>
-      </w:r>
-      <w:r>
-        <w:rPr>
-          <w:i/>
-          <w:sz w:val="20"/>
-          <w:szCs w:val="20"/>
-        </w:rPr>
-        <w:t>decimal</w:t>
-      </w:r>
-      <w:r>
-        <w:rPr>
-          <w:i/>
-          <w:iCs/>
-          <w:sz w:val="20"/>
-          <w:szCs w:val="20"/>
-        </w:rPr>
-        <w:t>Pressed</w:t>
-      </w:r>
-      <w:r>
-        <w:rPr>
-          <w:i/>
-          <w:iCs/>
-          <w:sz w:val="20"/>
-          <w:szCs w:val="20"/>
-        </w:rPr>
-        <w:tab/>
-        <w:t>percentage</w:t>
-      </w:r>
-      <w:r>
-        <w:rPr>
-          <w:u w:val="single"/>
-        </w:rPr>
-        <w:br/>
-      </w:r>
-      <w:r>
-        <w:tab/>
-      </w:r>
-      <w:r>
-        <w:tab/>
-      </w:r>
-      <w:r>
-        <w:tab/>
-        <w:t xml:space="preserve">    </w:t>
-      </w:r>
-      <w:r>
-        <w:rPr>
-          <w:i/>
-          <w:sz w:val="20"/>
-          <w:szCs w:val="20"/>
-        </w:rPr>
-        <w:t>addition</w:t>
-      </w:r>
-      <w:r>
-        <w:rPr>
-          <w:i/>
-          <w:iCs/>
-          <w:sz w:val="20"/>
-          <w:szCs w:val="20"/>
-        </w:rPr>
-        <w:t>Pressed</w:t>
-      </w:r>
-      <w:r>
-        <w:rPr>
-          <w:i/>
-          <w:iCs/>
-          <w:sz w:val="20"/>
-          <w:szCs w:val="20"/>
-        </w:rPr>
-        <w:tab/>
-        <w:t>plusMinus</w:t>
-      </w:r>
-    </w:p>
-    <w:p>
-      <w:pPr>
-        <w:pStyle w:val="Body"/>
-        <w:tabs>
-          <w:tab w:val="left" w:pos="990"/>
-        </w:tabs>
-        <w:rPr>
-          <w:i/>
-          <w:iCs/>
-          <w:sz w:val="20"/>
-          <w:szCs w:val="20"/>
-        </w:rPr>
-      </w:pPr>
-      <w:r>
-        <w:rPr>
-          <w:i/>
-          <w:iCs/>
-          <w:sz w:val="20"/>
-          <w:szCs w:val="20"/>
-        </w:rPr>
-        <w:tab/>
-      </w:r>
-      <w:r>
-        <w:rPr>
-          <w:i/>
-          <w:iCs/>
-          <w:sz w:val="20"/>
-          <w:szCs w:val="20"/>
-        </w:rPr>
-        <w:tab/>
-      </w:r>
-      <w:r>
-        <w:rPr>
-          <w:i/>
-          <w:iCs/>
-          <w:sz w:val="20"/>
-          <w:szCs w:val="20"/>
-        </w:rPr>
-        <w:tab/>
-        <w:t xml:space="preserve">    subtraction</w:t>
-      </w:r>
-      <w:r>
-        <w:rPr>
-          <w:i/>
-          <w:iCs/>
-          <w:sz w:val="20"/>
-          <w:szCs w:val="20"/>
-        </w:rPr>
-        <w:t>Pressed</w:t>
-      </w:r>
-    </w:p>
+    <w:tbl>
+      <w:tblPr>
+        <w:tblStyle w:val="TableGrid"/>
+        <w:tblW w:w="0" w:type="auto"/>
+        <w:tblBorders>
+          <w:top w:val="single" w:sz="4" w:space="0" w:color="FFFFFF" w:themeColor="background1"/>
+          <w:left w:val="single" w:sz="4" w:space="0" w:color="FFFFFF" w:themeColor="background1"/>
+          <w:bottom w:val="single" w:sz="4" w:space="0" w:color="FFFFFF" w:themeColor="background1"/>
+          <w:right w:val="single" w:sz="4" w:space="0" w:color="FFFFFF" w:themeColor="background1"/>
+          <w:insideH w:val="single" w:sz="4" w:space="0" w:color="FFFFFF" w:themeColor="background1"/>
+          <w:insideV w:val="single" w:sz="4" w:space="0" w:color="FFFFFF" w:themeColor="background1"/>
+        </w:tblBorders>
+        <w:tblLook w:val="04A0" w:firstRow="1" w:lastRow="0" w:firstColumn="1" w:lastColumn="0" w:noHBand="0" w:noVBand="1"/>
+      </w:tblPr>
+      <w:tblGrid>
+        <w:gridCol w:w="3028"/>
+        <w:gridCol w:w="2689"/>
+        <w:gridCol w:w="3748"/>
+        <w:gridCol w:w="3485"/>
+      </w:tblGrid>
+      <w:tr>
+        <w:trPr>
+          <w:trHeight w:val="116"/>
+        </w:trPr>
+        <w:tc>
+          <w:tcPr>
+            <w:tcW w:w="3028" w:type="dxa"/>
+            <w:shd w:val="clear" w:color="auto" w:fill="auto"/>
+          </w:tcPr>
+          <w:p>
+            <w:pPr>
+              <w:pStyle w:val="Body"/>
+              <w:pBdr>
+                <w:top w:val="none" w:sz="0" w:space="0" w:color="auto"/>
+                <w:left w:val="none" w:sz="0" w:space="0" w:color="auto"/>
+                <w:bottom w:val="none" w:sz="0" w:space="0" w:color="auto"/>
+                <w:right w:val="none" w:sz="0" w:space="0" w:color="auto"/>
+                <w:between w:val="none" w:sz="0" w:space="0" w:color="auto"/>
+                <w:bar w:val="none" w:sz="0" w:color="auto"/>
+              </w:pBdr>
+              <w:tabs>
+                <w:tab w:val="left" w:pos="2366"/>
+              </w:tabs>
+              <w:rPr>
+                <w:i/>
+                <w:iCs/>
+                <w:sz w:val="20"/>
+                <w:szCs w:val="20"/>
+              </w:rPr>
+            </w:pPr>
+            <w:proofErr w:type="spellStart"/>
+            <w:r>
+              <w:rPr>
+                <w:i/>
+                <w:iCs/>
+                <w:sz w:val="20"/>
+                <w:szCs w:val="20"/>
+              </w:rPr>
+              <w:t>labelDisplay</w:t>
+            </w:r>
+            <w:proofErr w:type="spellEnd"/>
+          </w:p>
+        </w:tc>
+        <w:tc>
+          <w:tcPr>
+            <w:tcW w:w="2689" w:type="dxa"/>
+            <w:shd w:val="clear" w:color="auto" w:fill="auto"/>
+          </w:tcPr>
+          <w:p>
+            <w:pPr>
+              <w:pStyle w:val="Body"/>
+              <w:pBdr>
+                <w:top w:val="none" w:sz="0" w:space="0" w:color="auto"/>
+                <w:left w:val="none" w:sz="0" w:space="0" w:color="auto"/>
+                <w:bottom w:val="none" w:sz="0" w:space="0" w:color="auto"/>
+                <w:right w:val="none" w:sz="0" w:space="0" w:color="auto"/>
+                <w:between w:val="none" w:sz="0" w:space="0" w:color="auto"/>
+                <w:bar w:val="none" w:sz="0" w:color="auto"/>
+              </w:pBdr>
+              <w:tabs>
+                <w:tab w:val="left" w:pos="2366"/>
+              </w:tabs>
+              <w:rPr>
+                <w:i/>
+                <w:iCs/>
+                <w:sz w:val="20"/>
+                <w:szCs w:val="20"/>
+              </w:rPr>
+            </w:pPr>
+            <w:proofErr w:type="spellStart"/>
+            <w:r>
+              <w:rPr>
+                <w:i/>
+                <w:iCs/>
+                <w:sz w:val="20"/>
+                <w:szCs w:val="20"/>
+              </w:rPr>
+              <w:t>onePressed</w:t>
+            </w:r>
+            <w:proofErr w:type="spellEnd"/>
+          </w:p>
+        </w:tc>
+        <w:tc>
+          <w:tcPr>
+            <w:tcW w:w="3748" w:type="dxa"/>
+            <w:shd w:val="clear" w:color="auto" w:fill="auto"/>
+          </w:tcPr>
+          <w:p>
+            <w:pPr>
+              <w:pStyle w:val="Body"/>
+              <w:pBdr>
+                <w:top w:val="none" w:sz="0" w:space="0" w:color="auto"/>
+                <w:left w:val="none" w:sz="0" w:space="0" w:color="auto"/>
+                <w:bottom w:val="none" w:sz="0" w:space="0" w:color="auto"/>
+                <w:right w:val="none" w:sz="0" w:space="0" w:color="auto"/>
+                <w:between w:val="none" w:sz="0" w:space="0" w:color="auto"/>
+                <w:bar w:val="none" w:sz="0" w:color="auto"/>
+              </w:pBdr>
+              <w:tabs>
+                <w:tab w:val="left" w:pos="2366"/>
+              </w:tabs>
+              <w:rPr>
+                <w:i/>
+                <w:iCs/>
+                <w:sz w:val="20"/>
+                <w:szCs w:val="20"/>
+              </w:rPr>
+            </w:pPr>
+            <w:proofErr w:type="spellStart"/>
+            <w:r>
+              <w:rPr>
+                <w:i/>
+                <w:iCs/>
+                <w:sz w:val="20"/>
+                <w:szCs w:val="20"/>
+              </w:rPr>
+              <w:t>computedValue</w:t>
+            </w:r>
+            <w:proofErr w:type="spellEnd"/>
+            <w:r>
+              <w:rPr>
+                <w:i/>
+                <w:iCs/>
+                <w:sz w:val="20"/>
+                <w:szCs w:val="20"/>
+              </w:rPr>
+              <w:t xml:space="preserve"> : Double</w:t>
+            </w:r>
+          </w:p>
+        </w:tc>
+        <w:tc>
+          <w:tcPr>
+            <w:tcW w:w="3485" w:type="dxa"/>
+            <w:shd w:val="clear" w:color="auto" w:fill="auto"/>
+          </w:tcPr>
+          <w:p>
+            <w:pPr>
+              <w:pStyle w:val="Body"/>
+              <w:pBdr>
+                <w:top w:val="none" w:sz="0" w:space="0" w:color="auto"/>
+                <w:left w:val="none" w:sz="0" w:space="0" w:color="auto"/>
+                <w:bottom w:val="none" w:sz="0" w:space="0" w:color="auto"/>
+                <w:right w:val="none" w:sz="0" w:space="0" w:color="auto"/>
+                <w:between w:val="none" w:sz="0" w:space="0" w:color="auto"/>
+                <w:bar w:val="none" w:sz="0" w:color="auto"/>
+              </w:pBdr>
+              <w:tabs>
+                <w:tab w:val="left" w:pos="2366"/>
+              </w:tabs>
+              <w:rPr>
+                <w:i/>
+                <w:iCs/>
+                <w:sz w:val="20"/>
+                <w:szCs w:val="20"/>
+              </w:rPr>
+            </w:pPr>
+            <w:proofErr w:type="spellStart"/>
+            <w:r>
+              <w:rPr>
+                <w:i/>
+                <w:iCs/>
+                <w:sz w:val="20"/>
+                <w:szCs w:val="20"/>
+              </w:rPr>
+              <w:t>addToNewValue</w:t>
+            </w:r>
+            <w:proofErr w:type="spellEnd"/>
+            <w:r>
+              <w:rPr>
+                <w:i/>
+                <w:iCs/>
+                <w:sz w:val="20"/>
+                <w:szCs w:val="20"/>
+              </w:rPr>
+              <w:t>(digit : string)</w:t>
+            </w:r>
+          </w:p>
+        </w:tc>
+      </w:tr>
+      <w:tr>
+        <w:trPr>
+          <w:trHeight w:val="89"/>
+        </w:trPr>
+        <w:tc>
+          <w:tcPr>
+            <w:tcW w:w="3028" w:type="dxa"/>
+            <w:shd w:val="clear" w:color="auto" w:fill="auto"/>
+          </w:tcPr>
+          <w:p>
+            <w:pPr>
+              <w:pStyle w:val="Body"/>
+              <w:pBdr>
+                <w:top w:val="none" w:sz="0" w:space="0" w:color="auto"/>
+                <w:left w:val="none" w:sz="0" w:space="0" w:color="auto"/>
+                <w:bottom w:val="none" w:sz="0" w:space="0" w:color="auto"/>
+                <w:right w:val="none" w:sz="0" w:space="0" w:color="auto"/>
+                <w:between w:val="none" w:sz="0" w:space="0" w:color="auto"/>
+                <w:bar w:val="none" w:sz="0" w:color="auto"/>
+              </w:pBdr>
+              <w:tabs>
+                <w:tab w:val="left" w:pos="2366"/>
+              </w:tabs>
+              <w:rPr>
+                <w:i/>
+                <w:iCs/>
+                <w:sz w:val="20"/>
+                <w:szCs w:val="20"/>
+              </w:rPr>
+            </w:pPr>
+          </w:p>
+        </w:tc>
+        <w:tc>
+          <w:tcPr>
+            <w:tcW w:w="2689" w:type="dxa"/>
+            <w:shd w:val="clear" w:color="auto" w:fill="auto"/>
+          </w:tcPr>
+          <w:p>
+            <w:pPr>
+              <w:pStyle w:val="Body"/>
+              <w:pBdr>
+                <w:top w:val="none" w:sz="0" w:space="0" w:color="auto"/>
+                <w:left w:val="none" w:sz="0" w:space="0" w:color="auto"/>
+                <w:bottom w:val="none" w:sz="0" w:space="0" w:color="auto"/>
+                <w:right w:val="none" w:sz="0" w:space="0" w:color="auto"/>
+                <w:between w:val="none" w:sz="0" w:space="0" w:color="auto"/>
+                <w:bar w:val="none" w:sz="0" w:color="auto"/>
+              </w:pBdr>
+              <w:tabs>
+                <w:tab w:val="left" w:pos="2366"/>
+              </w:tabs>
+              <w:rPr>
+                <w:i/>
+                <w:iCs/>
+                <w:sz w:val="20"/>
+                <w:szCs w:val="20"/>
+              </w:rPr>
+            </w:pPr>
+            <w:proofErr w:type="spellStart"/>
+            <w:r>
+              <w:rPr>
+                <w:i/>
+                <w:iCs/>
+                <w:sz w:val="20"/>
+                <w:szCs w:val="20"/>
+              </w:rPr>
+              <w:t>twoPressed</w:t>
+            </w:r>
+            <w:proofErr w:type="spellEnd"/>
+          </w:p>
+        </w:tc>
+        <w:tc>
+          <w:tcPr>
+            <w:tcW w:w="3748" w:type="dxa"/>
+            <w:shd w:val="clear" w:color="auto" w:fill="auto"/>
+          </w:tcPr>
+          <w:p>
+            <w:pPr>
+              <w:pStyle w:val="Body"/>
+              <w:pBdr>
+                <w:top w:val="none" w:sz="0" w:space="0" w:color="auto"/>
+                <w:left w:val="none" w:sz="0" w:space="0" w:color="auto"/>
+                <w:bottom w:val="none" w:sz="0" w:space="0" w:color="auto"/>
+                <w:right w:val="none" w:sz="0" w:space="0" w:color="auto"/>
+                <w:between w:val="none" w:sz="0" w:space="0" w:color="auto"/>
+                <w:bar w:val="none" w:sz="0" w:color="auto"/>
+              </w:pBdr>
+              <w:tabs>
+                <w:tab w:val="left" w:pos="2366"/>
+              </w:tabs>
+              <w:rPr>
+                <w:i/>
+                <w:iCs/>
+                <w:sz w:val="20"/>
+                <w:szCs w:val="20"/>
+              </w:rPr>
+            </w:pPr>
+            <w:proofErr w:type="spellStart"/>
+            <w:r>
+              <w:rPr>
+                <w:i/>
+                <w:iCs/>
+                <w:sz w:val="20"/>
+                <w:szCs w:val="20"/>
+              </w:rPr>
+              <w:t>providedValue</w:t>
+            </w:r>
+            <w:proofErr w:type="spellEnd"/>
+            <w:r>
+              <w:rPr>
+                <w:i/>
+                <w:iCs/>
+                <w:sz w:val="20"/>
+                <w:szCs w:val="20"/>
+              </w:rPr>
+              <w:t xml:space="preserve"> : String?</w:t>
+            </w:r>
+          </w:p>
+        </w:tc>
+        <w:tc>
+          <w:tcPr>
+            <w:tcW w:w="3485" w:type="dxa"/>
+            <w:shd w:val="clear" w:color="auto" w:fill="auto"/>
+          </w:tcPr>
+          <w:p>
+            <w:pPr>
+              <w:pStyle w:val="Body"/>
+              <w:pBdr>
+                <w:top w:val="none" w:sz="0" w:space="0" w:color="auto"/>
+                <w:left w:val="none" w:sz="0" w:space="0" w:color="auto"/>
+                <w:bottom w:val="none" w:sz="0" w:space="0" w:color="auto"/>
+                <w:right w:val="none" w:sz="0" w:space="0" w:color="auto"/>
+                <w:between w:val="none" w:sz="0" w:space="0" w:color="auto"/>
+                <w:bar w:val="none" w:sz="0" w:color="auto"/>
+              </w:pBdr>
+              <w:tabs>
+                <w:tab w:val="left" w:pos="2366"/>
+              </w:tabs>
+              <w:rPr>
+                <w:i/>
+                <w:iCs/>
+                <w:sz w:val="20"/>
+                <w:szCs w:val="20"/>
+              </w:rPr>
+            </w:pPr>
+            <w:r>
+              <w:rPr>
+                <w:i/>
+                <w:iCs/>
+                <w:sz w:val="20"/>
+                <w:szCs w:val="20"/>
+              </w:rPr>
+              <w:t>multiply</w:t>
+            </w:r>
+          </w:p>
+        </w:tc>
+      </w:tr>
+      <w:tr>
+        <w:tc>
+          <w:tcPr>
+            <w:tcW w:w="3028" w:type="dxa"/>
+            <w:shd w:val="clear" w:color="auto" w:fill="auto"/>
+          </w:tcPr>
+          <w:p>
+            <w:pPr>
+              <w:pStyle w:val="Body"/>
+              <w:pBdr>
+                <w:top w:val="none" w:sz="0" w:space="0" w:color="auto"/>
+                <w:left w:val="none" w:sz="0" w:space="0" w:color="auto"/>
+                <w:bottom w:val="none" w:sz="0" w:space="0" w:color="auto"/>
+                <w:right w:val="none" w:sz="0" w:space="0" w:color="auto"/>
+                <w:between w:val="none" w:sz="0" w:space="0" w:color="auto"/>
+                <w:bar w:val="none" w:sz="0" w:color="auto"/>
+              </w:pBdr>
+              <w:tabs>
+                <w:tab w:val="left" w:pos="2366"/>
+              </w:tabs>
+              <w:rPr>
+                <w:i/>
+                <w:iCs/>
+                <w:sz w:val="20"/>
+                <w:szCs w:val="20"/>
+              </w:rPr>
+            </w:pPr>
+            <w:bookmarkStart w:id="0" w:name="_GoBack" w:colFirst="2" w:colLast="2"/>
+          </w:p>
+        </w:tc>
+        <w:tc>
+          <w:tcPr>
+            <w:tcW w:w="2689" w:type="dxa"/>
+            <w:shd w:val="clear" w:color="auto" w:fill="auto"/>
+          </w:tcPr>
+          <w:p>
+            <w:pPr>
+              <w:pStyle w:val="Body"/>
+              <w:pBdr>
+                <w:top w:val="none" w:sz="0" w:space="0" w:color="auto"/>
+                <w:left w:val="none" w:sz="0" w:space="0" w:color="auto"/>
+                <w:bottom w:val="none" w:sz="0" w:space="0" w:color="auto"/>
+                <w:right w:val="none" w:sz="0" w:space="0" w:color="auto"/>
+                <w:between w:val="none" w:sz="0" w:space="0" w:color="auto"/>
+                <w:bar w:val="none" w:sz="0" w:color="auto"/>
+              </w:pBdr>
+              <w:tabs>
+                <w:tab w:val="left" w:pos="2366"/>
+              </w:tabs>
+              <w:rPr>
+                <w:i/>
+                <w:iCs/>
+                <w:sz w:val="20"/>
+                <w:szCs w:val="20"/>
+              </w:rPr>
+            </w:pPr>
+            <w:proofErr w:type="spellStart"/>
+            <w:r>
+              <w:rPr>
+                <w:i/>
+                <w:iCs/>
+                <w:sz w:val="20"/>
+                <w:szCs w:val="20"/>
+              </w:rPr>
+              <w:t>threePressed</w:t>
+            </w:r>
+            <w:proofErr w:type="spellEnd"/>
+          </w:p>
+        </w:tc>
+        <w:tc>
+          <w:tcPr>
+            <w:tcW w:w="3748" w:type="dxa"/>
+            <w:shd w:val="clear" w:color="auto" w:fill="auto"/>
+          </w:tcPr>
+          <w:p>
+            <w:pPr>
+              <w:pStyle w:val="Body"/>
+              <w:pBdr>
+                <w:top w:val="none" w:sz="0" w:space="0" w:color="auto"/>
+                <w:left w:val="none" w:sz="0" w:space="0" w:color="auto"/>
+                <w:bottom w:val="none" w:sz="0" w:space="0" w:color="auto"/>
+                <w:right w:val="none" w:sz="0" w:space="0" w:color="auto"/>
+                <w:between w:val="none" w:sz="0" w:space="0" w:color="auto"/>
+                <w:bar w:val="none" w:sz="0" w:color="auto"/>
+              </w:pBdr>
+              <w:tabs>
+                <w:tab w:val="left" w:pos="2366"/>
+              </w:tabs>
+              <w:rPr>
+                <w:i/>
+                <w:iCs/>
+                <w:sz w:val="20"/>
+                <w:szCs w:val="20"/>
+              </w:rPr>
+            </w:pPr>
+            <w:r>
+              <w:rPr>
+                <w:i/>
+                <w:iCs/>
+                <w:sz w:val="20"/>
+                <w:szCs w:val="20"/>
+              </w:rPr>
+              <w:t xml:space="preserve">operation : </w:t>
+            </w:r>
+            <w:proofErr w:type="spellStart"/>
+            <w:r>
+              <w:rPr>
+                <w:i/>
+                <w:iCs/>
+                <w:sz w:val="20"/>
+                <w:szCs w:val="20"/>
+              </w:rPr>
+              <w:t>Operation</w:t>
+            </w:r>
+            <w:proofErr w:type="spellEnd"/>
+            <w:r>
+              <w:rPr>
+                <w:i/>
+                <w:iCs/>
+                <w:sz w:val="20"/>
+                <w:szCs w:val="20"/>
+              </w:rPr>
+              <w:t>?</w:t>
+            </w:r>
+          </w:p>
+        </w:tc>
+        <w:tc>
+          <w:tcPr>
+            <w:tcW w:w="3485" w:type="dxa"/>
+            <w:shd w:val="clear" w:color="auto" w:fill="auto"/>
+          </w:tcPr>
+          <w:p>
+            <w:pPr>
+              <w:pStyle w:val="Body"/>
+              <w:pBdr>
+                <w:top w:val="none" w:sz="0" w:space="0" w:color="auto"/>
+                <w:left w:val="none" w:sz="0" w:space="0" w:color="auto"/>
+                <w:bottom w:val="none" w:sz="0" w:space="0" w:color="auto"/>
+                <w:right w:val="none" w:sz="0" w:space="0" w:color="auto"/>
+                <w:between w:val="none" w:sz="0" w:space="0" w:color="auto"/>
+                <w:bar w:val="none" w:sz="0" w:color="auto"/>
+              </w:pBdr>
+              <w:tabs>
+                <w:tab w:val="left" w:pos="2366"/>
+              </w:tabs>
+              <w:rPr>
+                <w:i/>
+                <w:iCs/>
+                <w:sz w:val="20"/>
+                <w:szCs w:val="20"/>
+              </w:rPr>
+            </w:pPr>
+            <w:r>
+              <w:rPr>
+                <w:i/>
+                <w:iCs/>
+                <w:sz w:val="20"/>
+                <w:szCs w:val="20"/>
+              </w:rPr>
+              <w:t>divide</w:t>
+            </w:r>
+          </w:p>
+        </w:tc>
+      </w:tr>
+      <w:bookmarkEnd w:id="0"/>
+      <w:tr>
+        <w:tc>
+          <w:tcPr>
+            <w:tcW w:w="3028" w:type="dxa"/>
+            <w:shd w:val="clear" w:color="auto" w:fill="auto"/>
+          </w:tcPr>
+          <w:p>
+            <w:pPr>
+              <w:pStyle w:val="Body"/>
+              <w:pBdr>
+                <w:top w:val="none" w:sz="0" w:space="0" w:color="auto"/>
+                <w:left w:val="none" w:sz="0" w:space="0" w:color="auto"/>
+                <w:bottom w:val="none" w:sz="0" w:space="0" w:color="auto"/>
+                <w:right w:val="none" w:sz="0" w:space="0" w:color="auto"/>
+                <w:between w:val="none" w:sz="0" w:space="0" w:color="auto"/>
+                <w:bar w:val="none" w:sz="0" w:color="auto"/>
+              </w:pBdr>
+              <w:tabs>
+                <w:tab w:val="left" w:pos="2366"/>
+              </w:tabs>
+              <w:rPr>
+                <w:i/>
+                <w:iCs/>
+                <w:sz w:val="20"/>
+                <w:szCs w:val="20"/>
+              </w:rPr>
+            </w:pPr>
+          </w:p>
+        </w:tc>
+        <w:tc>
+          <w:tcPr>
+            <w:tcW w:w="2689" w:type="dxa"/>
+            <w:shd w:val="clear" w:color="auto" w:fill="auto"/>
+          </w:tcPr>
+          <w:p>
+            <w:pPr>
+              <w:pStyle w:val="Body"/>
+              <w:pBdr>
+                <w:top w:val="none" w:sz="0" w:space="0" w:color="auto"/>
+                <w:left w:val="none" w:sz="0" w:space="0" w:color="auto"/>
+                <w:bottom w:val="none" w:sz="0" w:space="0" w:color="auto"/>
+                <w:right w:val="none" w:sz="0" w:space="0" w:color="auto"/>
+                <w:between w:val="none" w:sz="0" w:space="0" w:color="auto"/>
+                <w:bar w:val="none" w:sz="0" w:color="auto"/>
+              </w:pBdr>
+              <w:tabs>
+                <w:tab w:val="left" w:pos="2366"/>
+              </w:tabs>
+              <w:rPr>
+                <w:i/>
+                <w:iCs/>
+                <w:sz w:val="20"/>
+                <w:szCs w:val="20"/>
+              </w:rPr>
+            </w:pPr>
+            <w:proofErr w:type="spellStart"/>
+            <w:r>
+              <w:rPr>
+                <w:i/>
+                <w:iCs/>
+                <w:sz w:val="20"/>
+                <w:szCs w:val="20"/>
+              </w:rPr>
+              <w:t>fourPressed</w:t>
+            </w:r>
+            <w:proofErr w:type="spellEnd"/>
+          </w:p>
+        </w:tc>
+        <w:tc>
+          <w:tcPr>
+            <w:tcW w:w="3748" w:type="dxa"/>
+            <w:shd w:val="clear" w:color="auto" w:fill="auto"/>
+          </w:tcPr>
+          <w:p>
+            <w:pPr>
+              <w:pStyle w:val="Body"/>
+              <w:pBdr>
+                <w:top w:val="none" w:sz="0" w:space="0" w:color="auto"/>
+                <w:left w:val="none" w:sz="0" w:space="0" w:color="auto"/>
+                <w:bottom w:val="none" w:sz="0" w:space="0" w:color="auto"/>
+                <w:right w:val="none" w:sz="0" w:space="0" w:color="auto"/>
+                <w:between w:val="none" w:sz="0" w:space="0" w:color="auto"/>
+                <w:bar w:val="none" w:sz="0" w:color="auto"/>
+              </w:pBdr>
+              <w:tabs>
+                <w:tab w:val="left" w:pos="2366"/>
+              </w:tabs>
+              <w:rPr>
+                <w:i/>
+                <w:iCs/>
+                <w:sz w:val="20"/>
+                <w:szCs w:val="20"/>
+              </w:rPr>
+            </w:pPr>
+          </w:p>
+        </w:tc>
+        <w:tc>
+          <w:tcPr>
+            <w:tcW w:w="3485" w:type="dxa"/>
+            <w:shd w:val="clear" w:color="auto" w:fill="auto"/>
+          </w:tcPr>
+          <w:p>
+            <w:pPr>
+              <w:pStyle w:val="Body"/>
+              <w:pBdr>
+                <w:top w:val="none" w:sz="0" w:space="0" w:color="auto"/>
+                <w:left w:val="none" w:sz="0" w:space="0" w:color="auto"/>
+                <w:bottom w:val="none" w:sz="0" w:space="0" w:color="auto"/>
+                <w:right w:val="none" w:sz="0" w:space="0" w:color="auto"/>
+                <w:between w:val="none" w:sz="0" w:space="0" w:color="auto"/>
+                <w:bar w:val="none" w:sz="0" w:color="auto"/>
+              </w:pBdr>
+              <w:tabs>
+                <w:tab w:val="left" w:pos="2366"/>
+              </w:tabs>
+              <w:rPr>
+                <w:i/>
+                <w:iCs/>
+                <w:sz w:val="20"/>
+                <w:szCs w:val="20"/>
+              </w:rPr>
+            </w:pPr>
+            <w:proofErr w:type="spellStart"/>
+            <w:r>
+              <w:rPr>
+                <w:i/>
+                <w:iCs/>
+                <w:sz w:val="20"/>
+                <w:szCs w:val="20"/>
+              </w:rPr>
+              <w:t>updateState</w:t>
+            </w:r>
+            <w:proofErr w:type="spellEnd"/>
+          </w:p>
+        </w:tc>
+      </w:tr>
+      <w:tr>
+        <w:tc>
+          <w:tcPr>
+            <w:tcW w:w="3028" w:type="dxa"/>
+            <w:shd w:val="clear" w:color="auto" w:fill="auto"/>
+          </w:tcPr>
+          <w:p>
+            <w:pPr>
+              <w:pStyle w:val="Body"/>
+              <w:pBdr>
+                <w:top w:val="none" w:sz="0" w:space="0" w:color="auto"/>
+                <w:left w:val="none" w:sz="0" w:space="0" w:color="auto"/>
+                <w:bottom w:val="none" w:sz="0" w:space="0" w:color="auto"/>
+                <w:right w:val="none" w:sz="0" w:space="0" w:color="auto"/>
+                <w:between w:val="none" w:sz="0" w:space="0" w:color="auto"/>
+                <w:bar w:val="none" w:sz="0" w:color="auto"/>
+              </w:pBdr>
+              <w:tabs>
+                <w:tab w:val="left" w:pos="2366"/>
+              </w:tabs>
+              <w:rPr>
+                <w:i/>
+                <w:iCs/>
+                <w:sz w:val="20"/>
+                <w:szCs w:val="20"/>
+              </w:rPr>
+            </w:pPr>
+          </w:p>
+        </w:tc>
+        <w:tc>
+          <w:tcPr>
+            <w:tcW w:w="2689" w:type="dxa"/>
+            <w:shd w:val="clear" w:color="auto" w:fill="auto"/>
+          </w:tcPr>
+          <w:p>
+            <w:pPr>
+              <w:pStyle w:val="Body"/>
+              <w:pBdr>
+                <w:top w:val="none" w:sz="0" w:space="0" w:color="auto"/>
+                <w:left w:val="none" w:sz="0" w:space="0" w:color="auto"/>
+                <w:bottom w:val="none" w:sz="0" w:space="0" w:color="auto"/>
+                <w:right w:val="none" w:sz="0" w:space="0" w:color="auto"/>
+                <w:between w:val="none" w:sz="0" w:space="0" w:color="auto"/>
+                <w:bar w:val="none" w:sz="0" w:color="auto"/>
+              </w:pBdr>
+              <w:tabs>
+                <w:tab w:val="left" w:pos="2366"/>
+              </w:tabs>
+              <w:rPr>
+                <w:i/>
+                <w:iCs/>
+                <w:sz w:val="20"/>
+                <w:szCs w:val="20"/>
+              </w:rPr>
+            </w:pPr>
+            <w:proofErr w:type="spellStart"/>
+            <w:r>
+              <w:rPr>
+                <w:i/>
+                <w:iCs/>
+                <w:sz w:val="20"/>
+                <w:szCs w:val="20"/>
+              </w:rPr>
+              <w:t>fivePressed</w:t>
+            </w:r>
+            <w:proofErr w:type="spellEnd"/>
+          </w:p>
+        </w:tc>
+        <w:tc>
+          <w:tcPr>
+            <w:tcW w:w="3748" w:type="dxa"/>
+            <w:shd w:val="clear" w:color="auto" w:fill="auto"/>
+          </w:tcPr>
+          <w:p>
+            <w:pPr>
+              <w:pStyle w:val="Body"/>
+              <w:pBdr>
+                <w:top w:val="none" w:sz="0" w:space="0" w:color="auto"/>
+                <w:left w:val="none" w:sz="0" w:space="0" w:color="auto"/>
+                <w:bottom w:val="none" w:sz="0" w:space="0" w:color="auto"/>
+                <w:right w:val="none" w:sz="0" w:space="0" w:color="auto"/>
+                <w:between w:val="none" w:sz="0" w:space="0" w:color="auto"/>
+                <w:bar w:val="none" w:sz="0" w:color="auto"/>
+              </w:pBdr>
+              <w:tabs>
+                <w:tab w:val="left" w:pos="2366"/>
+              </w:tabs>
+              <w:rPr>
+                <w:i/>
+                <w:iCs/>
+                <w:sz w:val="20"/>
+                <w:szCs w:val="20"/>
+              </w:rPr>
+            </w:pPr>
+          </w:p>
+        </w:tc>
+        <w:tc>
+          <w:tcPr>
+            <w:tcW w:w="3485" w:type="dxa"/>
+            <w:shd w:val="clear" w:color="auto" w:fill="auto"/>
+          </w:tcPr>
+          <w:p>
+            <w:pPr>
+              <w:pStyle w:val="Body"/>
+              <w:pBdr>
+                <w:top w:val="none" w:sz="0" w:space="0" w:color="auto"/>
+                <w:left w:val="none" w:sz="0" w:space="0" w:color="auto"/>
+                <w:bottom w:val="none" w:sz="0" w:space="0" w:color="auto"/>
+                <w:right w:val="none" w:sz="0" w:space="0" w:color="auto"/>
+                <w:between w:val="none" w:sz="0" w:space="0" w:color="auto"/>
+                <w:bar w:val="none" w:sz="0" w:color="auto"/>
+              </w:pBdr>
+              <w:tabs>
+                <w:tab w:val="left" w:pos="2366"/>
+              </w:tabs>
+              <w:rPr>
+                <w:i/>
+                <w:iCs/>
+                <w:sz w:val="20"/>
+                <w:szCs w:val="20"/>
+              </w:rPr>
+            </w:pPr>
+            <w:r>
+              <w:rPr>
+                <w:i/>
+                <w:iCs/>
+                <w:sz w:val="20"/>
+                <w:szCs w:val="20"/>
+              </w:rPr>
+              <w:t>equals</w:t>
+            </w:r>
+          </w:p>
+        </w:tc>
+      </w:tr>
+      <w:tr>
+        <w:tc>
+          <w:tcPr>
+            <w:tcW w:w="3028" w:type="dxa"/>
+            <w:shd w:val="clear" w:color="auto" w:fill="auto"/>
+          </w:tcPr>
+          <w:p>
+            <w:pPr>
+              <w:pStyle w:val="Body"/>
+              <w:pBdr>
+                <w:top w:val="none" w:sz="0" w:space="0" w:color="auto"/>
+                <w:left w:val="none" w:sz="0" w:space="0" w:color="auto"/>
+                <w:bottom w:val="none" w:sz="0" w:space="0" w:color="auto"/>
+                <w:right w:val="none" w:sz="0" w:space="0" w:color="auto"/>
+                <w:between w:val="none" w:sz="0" w:space="0" w:color="auto"/>
+                <w:bar w:val="none" w:sz="0" w:color="auto"/>
+              </w:pBdr>
+              <w:tabs>
+                <w:tab w:val="left" w:pos="2366"/>
+              </w:tabs>
+              <w:rPr>
+                <w:i/>
+                <w:iCs/>
+                <w:sz w:val="20"/>
+                <w:szCs w:val="20"/>
+              </w:rPr>
+            </w:pPr>
+          </w:p>
+        </w:tc>
+        <w:tc>
+          <w:tcPr>
+            <w:tcW w:w="2689" w:type="dxa"/>
+            <w:shd w:val="clear" w:color="auto" w:fill="auto"/>
+          </w:tcPr>
+          <w:p>
+            <w:pPr>
+              <w:pStyle w:val="Body"/>
+              <w:pBdr>
+                <w:top w:val="none" w:sz="0" w:space="0" w:color="auto"/>
+                <w:left w:val="none" w:sz="0" w:space="0" w:color="auto"/>
+                <w:bottom w:val="none" w:sz="0" w:space="0" w:color="auto"/>
+                <w:right w:val="none" w:sz="0" w:space="0" w:color="auto"/>
+                <w:between w:val="none" w:sz="0" w:space="0" w:color="auto"/>
+                <w:bar w:val="none" w:sz="0" w:color="auto"/>
+              </w:pBdr>
+              <w:tabs>
+                <w:tab w:val="left" w:pos="2366"/>
+              </w:tabs>
+              <w:rPr>
+                <w:i/>
+                <w:iCs/>
+                <w:sz w:val="20"/>
+                <w:szCs w:val="20"/>
+              </w:rPr>
+            </w:pPr>
+            <w:proofErr w:type="spellStart"/>
+            <w:r>
+              <w:rPr>
+                <w:i/>
+                <w:iCs/>
+                <w:sz w:val="20"/>
+                <w:szCs w:val="20"/>
+              </w:rPr>
+              <w:t>sixPressed</w:t>
+            </w:r>
+            <w:proofErr w:type="spellEnd"/>
+          </w:p>
+        </w:tc>
+        <w:tc>
+          <w:tcPr>
+            <w:tcW w:w="3748" w:type="dxa"/>
+            <w:shd w:val="clear" w:color="auto" w:fill="auto"/>
+          </w:tcPr>
+          <w:p>
+            <w:pPr>
+              <w:pStyle w:val="Body"/>
+              <w:pBdr>
+                <w:top w:val="none" w:sz="0" w:space="0" w:color="auto"/>
+                <w:left w:val="none" w:sz="0" w:space="0" w:color="auto"/>
+                <w:bottom w:val="none" w:sz="0" w:space="0" w:color="auto"/>
+                <w:right w:val="none" w:sz="0" w:space="0" w:color="auto"/>
+                <w:between w:val="none" w:sz="0" w:space="0" w:color="auto"/>
+                <w:bar w:val="none" w:sz="0" w:color="auto"/>
+              </w:pBdr>
+              <w:tabs>
+                <w:tab w:val="left" w:pos="2366"/>
+              </w:tabs>
+              <w:rPr>
+                <w:i/>
+                <w:iCs/>
+                <w:sz w:val="20"/>
+                <w:szCs w:val="20"/>
+              </w:rPr>
+            </w:pPr>
+          </w:p>
+        </w:tc>
+        <w:tc>
+          <w:tcPr>
+            <w:tcW w:w="3485" w:type="dxa"/>
+            <w:shd w:val="clear" w:color="auto" w:fill="auto"/>
+          </w:tcPr>
+          <w:p>
+            <w:pPr>
+              <w:pStyle w:val="Body"/>
+              <w:pBdr>
+                <w:top w:val="none" w:sz="0" w:space="0" w:color="auto"/>
+                <w:left w:val="none" w:sz="0" w:space="0" w:color="auto"/>
+                <w:bottom w:val="none" w:sz="0" w:space="0" w:color="auto"/>
+                <w:right w:val="none" w:sz="0" w:space="0" w:color="auto"/>
+                <w:between w:val="none" w:sz="0" w:space="0" w:color="auto"/>
+                <w:bar w:val="none" w:sz="0" w:color="auto"/>
+              </w:pBdr>
+              <w:tabs>
+                <w:tab w:val="left" w:pos="2366"/>
+              </w:tabs>
+              <w:rPr>
+                <w:i/>
+                <w:iCs/>
+                <w:sz w:val="20"/>
+                <w:szCs w:val="20"/>
+              </w:rPr>
+            </w:pPr>
+            <w:proofErr w:type="spellStart"/>
+            <w:r>
+              <w:rPr>
+                <w:i/>
+                <w:iCs/>
+                <w:sz w:val="20"/>
+                <w:szCs w:val="20"/>
+              </w:rPr>
+              <w:t>makeProvidedValueCompletedValue</w:t>
+            </w:r>
+            <w:proofErr w:type="spellEnd"/>
+          </w:p>
+        </w:tc>
+      </w:tr>
+      <w:tr>
+        <w:tc>
+          <w:tcPr>
+            <w:tcW w:w="3028" w:type="dxa"/>
+            <w:shd w:val="clear" w:color="auto" w:fill="auto"/>
+          </w:tcPr>
+          <w:p>
+            <w:pPr>
+              <w:pStyle w:val="Body"/>
+              <w:pBdr>
+                <w:top w:val="none" w:sz="0" w:space="0" w:color="auto"/>
+                <w:left w:val="none" w:sz="0" w:space="0" w:color="auto"/>
+                <w:bottom w:val="none" w:sz="0" w:space="0" w:color="auto"/>
+                <w:right w:val="none" w:sz="0" w:space="0" w:color="auto"/>
+                <w:between w:val="none" w:sz="0" w:space="0" w:color="auto"/>
+                <w:bar w:val="none" w:sz="0" w:color="auto"/>
+              </w:pBdr>
+              <w:tabs>
+                <w:tab w:val="left" w:pos="2366"/>
+              </w:tabs>
+              <w:rPr>
+                <w:i/>
+                <w:iCs/>
+                <w:sz w:val="20"/>
+                <w:szCs w:val="20"/>
+              </w:rPr>
+            </w:pPr>
+          </w:p>
+        </w:tc>
+        <w:tc>
+          <w:tcPr>
+            <w:tcW w:w="2689" w:type="dxa"/>
+            <w:shd w:val="clear" w:color="auto" w:fill="auto"/>
+          </w:tcPr>
+          <w:p>
+            <w:pPr>
+              <w:pStyle w:val="Body"/>
+              <w:pBdr>
+                <w:top w:val="none" w:sz="0" w:space="0" w:color="auto"/>
+                <w:left w:val="none" w:sz="0" w:space="0" w:color="auto"/>
+                <w:bottom w:val="none" w:sz="0" w:space="0" w:color="auto"/>
+                <w:right w:val="none" w:sz="0" w:space="0" w:color="auto"/>
+                <w:between w:val="none" w:sz="0" w:space="0" w:color="auto"/>
+                <w:bar w:val="none" w:sz="0" w:color="auto"/>
+              </w:pBdr>
+              <w:tabs>
+                <w:tab w:val="left" w:pos="2366"/>
+              </w:tabs>
+              <w:rPr>
+                <w:i/>
+                <w:iCs/>
+                <w:sz w:val="20"/>
+                <w:szCs w:val="20"/>
+              </w:rPr>
+            </w:pPr>
+            <w:proofErr w:type="spellStart"/>
+            <w:r>
+              <w:rPr>
+                <w:i/>
+                <w:iCs/>
+                <w:sz w:val="20"/>
+                <w:szCs w:val="20"/>
+              </w:rPr>
+              <w:t>sevenPressed</w:t>
+            </w:r>
+            <w:proofErr w:type="spellEnd"/>
+          </w:p>
+        </w:tc>
+        <w:tc>
+          <w:tcPr>
+            <w:tcW w:w="3748" w:type="dxa"/>
+            <w:shd w:val="clear" w:color="auto" w:fill="auto"/>
+          </w:tcPr>
+          <w:p>
+            <w:pPr>
+              <w:pStyle w:val="Body"/>
+              <w:pBdr>
+                <w:top w:val="none" w:sz="0" w:space="0" w:color="auto"/>
+                <w:left w:val="none" w:sz="0" w:space="0" w:color="auto"/>
+                <w:bottom w:val="none" w:sz="0" w:space="0" w:color="auto"/>
+                <w:right w:val="none" w:sz="0" w:space="0" w:color="auto"/>
+                <w:between w:val="none" w:sz="0" w:space="0" w:color="auto"/>
+                <w:bar w:val="none" w:sz="0" w:color="auto"/>
+              </w:pBdr>
+              <w:tabs>
+                <w:tab w:val="left" w:pos="2366"/>
+              </w:tabs>
+              <w:rPr>
+                <w:i/>
+                <w:iCs/>
+                <w:sz w:val="20"/>
+                <w:szCs w:val="20"/>
+              </w:rPr>
+            </w:pPr>
+          </w:p>
+        </w:tc>
+        <w:tc>
+          <w:tcPr>
+            <w:tcW w:w="3485" w:type="dxa"/>
+            <w:shd w:val="clear" w:color="auto" w:fill="auto"/>
+          </w:tcPr>
+          <w:p>
+            <w:pPr>
+              <w:pStyle w:val="Body"/>
+              <w:pBdr>
+                <w:top w:val="none" w:sz="0" w:space="0" w:color="auto"/>
+                <w:left w:val="none" w:sz="0" w:space="0" w:color="auto"/>
+                <w:bottom w:val="none" w:sz="0" w:space="0" w:color="auto"/>
+                <w:right w:val="none" w:sz="0" w:space="0" w:color="auto"/>
+                <w:between w:val="none" w:sz="0" w:space="0" w:color="auto"/>
+                <w:bar w:val="none" w:sz="0" w:color="auto"/>
+              </w:pBdr>
+              <w:tabs>
+                <w:tab w:val="left" w:pos="2366"/>
+              </w:tabs>
+              <w:rPr>
+                <w:i/>
+                <w:iCs/>
+                <w:sz w:val="20"/>
+                <w:szCs w:val="20"/>
+              </w:rPr>
+            </w:pPr>
+            <w:r>
+              <w:rPr>
+                <w:i/>
+                <w:iCs/>
+                <w:sz w:val="20"/>
+                <w:szCs w:val="20"/>
+              </w:rPr>
+              <w:t>clear</w:t>
+            </w:r>
+          </w:p>
+        </w:tc>
+      </w:tr>
+      <w:tr>
+        <w:tc>
+          <w:tcPr>
+            <w:tcW w:w="3028" w:type="dxa"/>
+            <w:shd w:val="clear" w:color="auto" w:fill="auto"/>
+          </w:tcPr>
+          <w:p>
+            <w:pPr>
+              <w:pStyle w:val="Body"/>
+              <w:pBdr>
+                <w:top w:val="none" w:sz="0" w:space="0" w:color="auto"/>
+                <w:left w:val="none" w:sz="0" w:space="0" w:color="auto"/>
+                <w:bottom w:val="none" w:sz="0" w:space="0" w:color="auto"/>
+                <w:right w:val="none" w:sz="0" w:space="0" w:color="auto"/>
+                <w:between w:val="none" w:sz="0" w:space="0" w:color="auto"/>
+                <w:bar w:val="none" w:sz="0" w:color="auto"/>
+              </w:pBdr>
+              <w:tabs>
+                <w:tab w:val="left" w:pos="2366"/>
+              </w:tabs>
+              <w:rPr>
+                <w:i/>
+                <w:iCs/>
+                <w:sz w:val="20"/>
+                <w:szCs w:val="20"/>
+              </w:rPr>
+            </w:pPr>
+          </w:p>
+        </w:tc>
+        <w:tc>
+          <w:tcPr>
+            <w:tcW w:w="2689" w:type="dxa"/>
+            <w:shd w:val="clear" w:color="auto" w:fill="auto"/>
+          </w:tcPr>
+          <w:p>
+            <w:pPr>
+              <w:pStyle w:val="Body"/>
+              <w:pBdr>
+                <w:top w:val="none" w:sz="0" w:space="0" w:color="auto"/>
+                <w:left w:val="none" w:sz="0" w:space="0" w:color="auto"/>
+                <w:bottom w:val="none" w:sz="0" w:space="0" w:color="auto"/>
+                <w:right w:val="none" w:sz="0" w:space="0" w:color="auto"/>
+                <w:between w:val="none" w:sz="0" w:space="0" w:color="auto"/>
+                <w:bar w:val="none" w:sz="0" w:color="auto"/>
+              </w:pBdr>
+              <w:tabs>
+                <w:tab w:val="left" w:pos="2366"/>
+              </w:tabs>
+              <w:rPr>
+                <w:i/>
+                <w:iCs/>
+                <w:sz w:val="20"/>
+                <w:szCs w:val="20"/>
+              </w:rPr>
+            </w:pPr>
+            <w:proofErr w:type="spellStart"/>
+            <w:r>
+              <w:rPr>
+                <w:i/>
+                <w:iCs/>
+                <w:sz w:val="20"/>
+                <w:szCs w:val="20"/>
+              </w:rPr>
+              <w:t>eightPressed</w:t>
+            </w:r>
+            <w:proofErr w:type="spellEnd"/>
+          </w:p>
+        </w:tc>
+        <w:tc>
+          <w:tcPr>
+            <w:tcW w:w="3748" w:type="dxa"/>
+            <w:shd w:val="clear" w:color="auto" w:fill="auto"/>
+          </w:tcPr>
+          <w:p>
+            <w:pPr>
+              <w:pStyle w:val="Body"/>
+              <w:pBdr>
+                <w:top w:val="none" w:sz="0" w:space="0" w:color="auto"/>
+                <w:left w:val="none" w:sz="0" w:space="0" w:color="auto"/>
+                <w:bottom w:val="none" w:sz="0" w:space="0" w:color="auto"/>
+                <w:right w:val="none" w:sz="0" w:space="0" w:color="auto"/>
+                <w:between w:val="none" w:sz="0" w:space="0" w:color="auto"/>
+                <w:bar w:val="none" w:sz="0" w:color="auto"/>
+              </w:pBdr>
+              <w:tabs>
+                <w:tab w:val="left" w:pos="2366"/>
+              </w:tabs>
+              <w:rPr>
+                <w:i/>
+                <w:iCs/>
+                <w:sz w:val="20"/>
+                <w:szCs w:val="20"/>
+              </w:rPr>
+            </w:pPr>
+          </w:p>
+        </w:tc>
+        <w:tc>
+          <w:tcPr>
+            <w:tcW w:w="3485" w:type="dxa"/>
+            <w:shd w:val="clear" w:color="auto" w:fill="auto"/>
+          </w:tcPr>
+          <w:p>
+            <w:pPr>
+              <w:pStyle w:val="Body"/>
+              <w:pBdr>
+                <w:top w:val="none" w:sz="0" w:space="0" w:color="auto"/>
+                <w:left w:val="none" w:sz="0" w:space="0" w:color="auto"/>
+                <w:bottom w:val="none" w:sz="0" w:space="0" w:color="auto"/>
+                <w:right w:val="none" w:sz="0" w:space="0" w:color="auto"/>
+                <w:between w:val="none" w:sz="0" w:space="0" w:color="auto"/>
+                <w:bar w:val="none" w:sz="0" w:color="auto"/>
+              </w:pBdr>
+              <w:tabs>
+                <w:tab w:val="left" w:pos="2366"/>
+              </w:tabs>
+              <w:rPr>
+                <w:i/>
+                <w:iCs/>
+                <w:sz w:val="20"/>
+                <w:szCs w:val="20"/>
+              </w:rPr>
+            </w:pPr>
+            <w:r>
+              <w:rPr>
+                <w:i/>
+                <w:iCs/>
+                <w:sz w:val="20"/>
+                <w:szCs w:val="20"/>
+              </w:rPr>
+              <w:t>subtraction</w:t>
+            </w:r>
+          </w:p>
+        </w:tc>
+      </w:tr>
+      <w:tr>
+        <w:tc>
+          <w:tcPr>
+            <w:tcW w:w="3028" w:type="dxa"/>
+            <w:shd w:val="clear" w:color="auto" w:fill="auto"/>
+          </w:tcPr>
+          <w:p>
+            <w:pPr>
+              <w:pStyle w:val="Body"/>
+              <w:pBdr>
+                <w:top w:val="none" w:sz="0" w:space="0" w:color="auto"/>
+                <w:left w:val="none" w:sz="0" w:space="0" w:color="auto"/>
+                <w:bottom w:val="none" w:sz="0" w:space="0" w:color="auto"/>
+                <w:right w:val="none" w:sz="0" w:space="0" w:color="auto"/>
+                <w:between w:val="none" w:sz="0" w:space="0" w:color="auto"/>
+                <w:bar w:val="none" w:sz="0" w:color="auto"/>
+              </w:pBdr>
+              <w:tabs>
+                <w:tab w:val="left" w:pos="2366"/>
+              </w:tabs>
+              <w:rPr>
+                <w:i/>
+                <w:iCs/>
+                <w:sz w:val="20"/>
+                <w:szCs w:val="20"/>
+              </w:rPr>
+            </w:pPr>
+          </w:p>
+        </w:tc>
+        <w:tc>
+          <w:tcPr>
+            <w:tcW w:w="2689" w:type="dxa"/>
+            <w:shd w:val="clear" w:color="auto" w:fill="auto"/>
+          </w:tcPr>
+          <w:p>
+            <w:pPr>
+              <w:pStyle w:val="Body"/>
+              <w:pBdr>
+                <w:top w:val="none" w:sz="0" w:space="0" w:color="auto"/>
+                <w:left w:val="none" w:sz="0" w:space="0" w:color="auto"/>
+                <w:bottom w:val="none" w:sz="0" w:space="0" w:color="auto"/>
+                <w:right w:val="none" w:sz="0" w:space="0" w:color="auto"/>
+                <w:between w:val="none" w:sz="0" w:space="0" w:color="auto"/>
+                <w:bar w:val="none" w:sz="0" w:color="auto"/>
+              </w:pBdr>
+              <w:tabs>
+                <w:tab w:val="left" w:pos="2366"/>
+              </w:tabs>
+              <w:rPr>
+                <w:i/>
+                <w:iCs/>
+                <w:sz w:val="20"/>
+                <w:szCs w:val="20"/>
+              </w:rPr>
+            </w:pPr>
+            <w:proofErr w:type="spellStart"/>
+            <w:r>
+              <w:rPr>
+                <w:i/>
+                <w:sz w:val="20"/>
+                <w:szCs w:val="20"/>
+              </w:rPr>
+              <w:t>nine</w:t>
+            </w:r>
+            <w:r>
+              <w:rPr>
+                <w:i/>
+                <w:iCs/>
+                <w:sz w:val="20"/>
+                <w:szCs w:val="20"/>
+              </w:rPr>
+              <w:t>Pressed</w:t>
+            </w:r>
+            <w:proofErr w:type="spellEnd"/>
+          </w:p>
+        </w:tc>
+        <w:tc>
+          <w:tcPr>
+            <w:tcW w:w="3748" w:type="dxa"/>
+            <w:shd w:val="clear" w:color="auto" w:fill="auto"/>
+          </w:tcPr>
+          <w:p>
+            <w:pPr>
+              <w:pStyle w:val="Body"/>
+              <w:pBdr>
+                <w:top w:val="none" w:sz="0" w:space="0" w:color="auto"/>
+                <w:left w:val="none" w:sz="0" w:space="0" w:color="auto"/>
+                <w:bottom w:val="none" w:sz="0" w:space="0" w:color="auto"/>
+                <w:right w:val="none" w:sz="0" w:space="0" w:color="auto"/>
+                <w:between w:val="none" w:sz="0" w:space="0" w:color="auto"/>
+                <w:bar w:val="none" w:sz="0" w:color="auto"/>
+              </w:pBdr>
+              <w:tabs>
+                <w:tab w:val="left" w:pos="2366"/>
+              </w:tabs>
+              <w:rPr>
+                <w:i/>
+                <w:iCs/>
+                <w:sz w:val="20"/>
+                <w:szCs w:val="20"/>
+              </w:rPr>
+            </w:pPr>
+          </w:p>
+        </w:tc>
+        <w:tc>
+          <w:tcPr>
+            <w:tcW w:w="3485" w:type="dxa"/>
+            <w:shd w:val="clear" w:color="auto" w:fill="auto"/>
+          </w:tcPr>
+          <w:p>
+            <w:pPr>
+              <w:pStyle w:val="Body"/>
+              <w:pBdr>
+                <w:top w:val="none" w:sz="0" w:space="0" w:color="auto"/>
+                <w:left w:val="none" w:sz="0" w:space="0" w:color="auto"/>
+                <w:bottom w:val="none" w:sz="0" w:space="0" w:color="auto"/>
+                <w:right w:val="none" w:sz="0" w:space="0" w:color="auto"/>
+                <w:between w:val="none" w:sz="0" w:space="0" w:color="auto"/>
+                <w:bar w:val="none" w:sz="0" w:color="auto"/>
+              </w:pBdr>
+              <w:tabs>
+                <w:tab w:val="left" w:pos="2366"/>
+              </w:tabs>
+              <w:rPr>
+                <w:i/>
+                <w:iCs/>
+                <w:sz w:val="20"/>
+                <w:szCs w:val="20"/>
+              </w:rPr>
+            </w:pPr>
+            <w:r>
+              <w:rPr>
+                <w:i/>
+                <w:iCs/>
+                <w:sz w:val="20"/>
+                <w:szCs w:val="20"/>
+              </w:rPr>
+              <w:t>addition</w:t>
+            </w:r>
+          </w:p>
+        </w:tc>
+      </w:tr>
+      <w:tr>
+        <w:tc>
+          <w:tcPr>
+            <w:tcW w:w="3028" w:type="dxa"/>
+            <w:shd w:val="clear" w:color="auto" w:fill="auto"/>
+          </w:tcPr>
+          <w:p>
+            <w:pPr>
+              <w:pStyle w:val="Body"/>
+              <w:pBdr>
+                <w:top w:val="none" w:sz="0" w:space="0" w:color="auto"/>
+                <w:left w:val="none" w:sz="0" w:space="0" w:color="auto"/>
+                <w:bottom w:val="none" w:sz="0" w:space="0" w:color="auto"/>
+                <w:right w:val="none" w:sz="0" w:space="0" w:color="auto"/>
+                <w:between w:val="none" w:sz="0" w:space="0" w:color="auto"/>
+                <w:bar w:val="none" w:sz="0" w:color="auto"/>
+              </w:pBdr>
+              <w:tabs>
+                <w:tab w:val="left" w:pos="2366"/>
+              </w:tabs>
+              <w:rPr>
+                <w:i/>
+                <w:iCs/>
+                <w:sz w:val="20"/>
+                <w:szCs w:val="20"/>
+              </w:rPr>
+            </w:pPr>
+          </w:p>
+        </w:tc>
+        <w:tc>
+          <w:tcPr>
+            <w:tcW w:w="2689" w:type="dxa"/>
+            <w:shd w:val="clear" w:color="auto" w:fill="auto"/>
+          </w:tcPr>
+          <w:p>
+            <w:pPr>
+              <w:pStyle w:val="Body"/>
+              <w:pBdr>
+                <w:top w:val="none" w:sz="0" w:space="0" w:color="auto"/>
+                <w:left w:val="none" w:sz="0" w:space="0" w:color="auto"/>
+                <w:bottom w:val="none" w:sz="0" w:space="0" w:color="auto"/>
+                <w:right w:val="none" w:sz="0" w:space="0" w:color="auto"/>
+                <w:between w:val="none" w:sz="0" w:space="0" w:color="auto"/>
+                <w:bar w:val="none" w:sz="0" w:color="auto"/>
+              </w:pBdr>
+              <w:tabs>
+                <w:tab w:val="left" w:pos="2366"/>
+              </w:tabs>
+              <w:rPr>
+                <w:i/>
+                <w:iCs/>
+                <w:sz w:val="20"/>
+                <w:szCs w:val="20"/>
+              </w:rPr>
+            </w:pPr>
+            <w:proofErr w:type="spellStart"/>
+            <w:r>
+              <w:rPr>
+                <w:i/>
+                <w:sz w:val="20"/>
+                <w:szCs w:val="20"/>
+              </w:rPr>
+              <w:t>zero</w:t>
+            </w:r>
+            <w:r>
+              <w:rPr>
+                <w:i/>
+                <w:iCs/>
+                <w:sz w:val="20"/>
+                <w:szCs w:val="20"/>
+              </w:rPr>
+              <w:t>Pressed</w:t>
+            </w:r>
+            <w:proofErr w:type="spellEnd"/>
+          </w:p>
+        </w:tc>
+        <w:tc>
+          <w:tcPr>
+            <w:tcW w:w="3748" w:type="dxa"/>
+            <w:shd w:val="clear" w:color="auto" w:fill="auto"/>
+          </w:tcPr>
+          <w:p>
+            <w:pPr>
+              <w:pStyle w:val="Body"/>
+              <w:pBdr>
+                <w:top w:val="none" w:sz="0" w:space="0" w:color="auto"/>
+                <w:left w:val="none" w:sz="0" w:space="0" w:color="auto"/>
+                <w:bottom w:val="none" w:sz="0" w:space="0" w:color="auto"/>
+                <w:right w:val="none" w:sz="0" w:space="0" w:color="auto"/>
+                <w:between w:val="none" w:sz="0" w:space="0" w:color="auto"/>
+                <w:bar w:val="none" w:sz="0" w:color="auto"/>
+              </w:pBdr>
+              <w:tabs>
+                <w:tab w:val="left" w:pos="2366"/>
+              </w:tabs>
+              <w:rPr>
+                <w:i/>
+                <w:iCs/>
+                <w:sz w:val="20"/>
+                <w:szCs w:val="20"/>
+              </w:rPr>
+            </w:pPr>
+          </w:p>
+        </w:tc>
+        <w:tc>
+          <w:tcPr>
+            <w:tcW w:w="3485" w:type="dxa"/>
+            <w:shd w:val="clear" w:color="auto" w:fill="auto"/>
+          </w:tcPr>
+          <w:p>
+            <w:pPr>
+              <w:pStyle w:val="Body"/>
+              <w:pBdr>
+                <w:top w:val="none" w:sz="0" w:space="0" w:color="auto"/>
+                <w:left w:val="none" w:sz="0" w:space="0" w:color="auto"/>
+                <w:bottom w:val="none" w:sz="0" w:space="0" w:color="auto"/>
+                <w:right w:val="none" w:sz="0" w:space="0" w:color="auto"/>
+                <w:between w:val="none" w:sz="0" w:space="0" w:color="auto"/>
+                <w:bar w:val="none" w:sz="0" w:color="auto"/>
+              </w:pBdr>
+              <w:tabs>
+                <w:tab w:val="left" w:pos="2366"/>
+              </w:tabs>
+              <w:rPr>
+                <w:i/>
+                <w:iCs/>
+                <w:sz w:val="20"/>
+                <w:szCs w:val="20"/>
+              </w:rPr>
+            </w:pPr>
+            <w:r>
+              <w:rPr>
+                <w:i/>
+                <w:iCs/>
+                <w:sz w:val="20"/>
+                <w:szCs w:val="20"/>
+              </w:rPr>
+              <w:t>percentage</w:t>
+            </w:r>
+          </w:p>
+        </w:tc>
+      </w:tr>
+      <w:tr>
+        <w:tc>
+          <w:tcPr>
+            <w:tcW w:w="3028" w:type="dxa"/>
+            <w:shd w:val="clear" w:color="auto" w:fill="auto"/>
+          </w:tcPr>
+          <w:p>
+            <w:pPr>
+              <w:pStyle w:val="Body"/>
+              <w:pBdr>
+                <w:top w:val="none" w:sz="0" w:space="0" w:color="auto"/>
+                <w:left w:val="none" w:sz="0" w:space="0" w:color="auto"/>
+                <w:bottom w:val="none" w:sz="0" w:space="0" w:color="auto"/>
+                <w:right w:val="none" w:sz="0" w:space="0" w:color="auto"/>
+                <w:between w:val="none" w:sz="0" w:space="0" w:color="auto"/>
+                <w:bar w:val="none" w:sz="0" w:color="auto"/>
+              </w:pBdr>
+              <w:tabs>
+                <w:tab w:val="left" w:pos="2366"/>
+              </w:tabs>
+              <w:rPr>
+                <w:i/>
+                <w:iCs/>
+                <w:sz w:val="20"/>
+                <w:szCs w:val="20"/>
+              </w:rPr>
+            </w:pPr>
+          </w:p>
+        </w:tc>
+        <w:tc>
+          <w:tcPr>
+            <w:tcW w:w="2689" w:type="dxa"/>
+            <w:shd w:val="clear" w:color="auto" w:fill="auto"/>
+          </w:tcPr>
+          <w:p>
+            <w:pPr>
+              <w:pStyle w:val="Body"/>
+              <w:pBdr>
+                <w:top w:val="none" w:sz="0" w:space="0" w:color="auto"/>
+                <w:left w:val="none" w:sz="0" w:space="0" w:color="auto"/>
+                <w:bottom w:val="none" w:sz="0" w:space="0" w:color="auto"/>
+                <w:right w:val="none" w:sz="0" w:space="0" w:color="auto"/>
+                <w:between w:val="none" w:sz="0" w:space="0" w:color="auto"/>
+                <w:bar w:val="none" w:sz="0" w:color="auto"/>
+              </w:pBdr>
+              <w:tabs>
+                <w:tab w:val="left" w:pos="2366"/>
+              </w:tabs>
+              <w:rPr>
+                <w:i/>
+                <w:iCs/>
+                <w:sz w:val="20"/>
+                <w:szCs w:val="20"/>
+              </w:rPr>
+            </w:pPr>
+            <w:proofErr w:type="spellStart"/>
+            <w:r>
+              <w:rPr>
+                <w:i/>
+                <w:sz w:val="20"/>
+                <w:szCs w:val="20"/>
+              </w:rPr>
+              <w:t>decimal</w:t>
+            </w:r>
+            <w:r>
+              <w:rPr>
+                <w:i/>
+                <w:iCs/>
+                <w:sz w:val="20"/>
+                <w:szCs w:val="20"/>
+              </w:rPr>
+              <w:t>Pressed</w:t>
+            </w:r>
+            <w:proofErr w:type="spellEnd"/>
+          </w:p>
+        </w:tc>
+        <w:tc>
+          <w:tcPr>
+            <w:tcW w:w="3748" w:type="dxa"/>
+            <w:shd w:val="clear" w:color="auto" w:fill="auto"/>
+          </w:tcPr>
+          <w:p>
+            <w:pPr>
+              <w:pStyle w:val="Body"/>
+              <w:pBdr>
+                <w:top w:val="none" w:sz="0" w:space="0" w:color="auto"/>
+                <w:left w:val="none" w:sz="0" w:space="0" w:color="auto"/>
+                <w:bottom w:val="none" w:sz="0" w:space="0" w:color="auto"/>
+                <w:right w:val="none" w:sz="0" w:space="0" w:color="auto"/>
+                <w:between w:val="none" w:sz="0" w:space="0" w:color="auto"/>
+                <w:bar w:val="none" w:sz="0" w:color="auto"/>
+              </w:pBdr>
+              <w:tabs>
+                <w:tab w:val="left" w:pos="2366"/>
+              </w:tabs>
+              <w:rPr>
+                <w:i/>
+                <w:iCs/>
+                <w:sz w:val="20"/>
+                <w:szCs w:val="20"/>
+              </w:rPr>
+            </w:pPr>
+          </w:p>
+        </w:tc>
+        <w:tc>
+          <w:tcPr>
+            <w:tcW w:w="3485" w:type="dxa"/>
+            <w:shd w:val="clear" w:color="auto" w:fill="auto"/>
+          </w:tcPr>
+          <w:p>
+            <w:pPr>
+              <w:pStyle w:val="Body"/>
+              <w:pBdr>
+                <w:top w:val="none" w:sz="0" w:space="0" w:color="auto"/>
+                <w:left w:val="none" w:sz="0" w:space="0" w:color="auto"/>
+                <w:bottom w:val="none" w:sz="0" w:space="0" w:color="auto"/>
+                <w:right w:val="none" w:sz="0" w:space="0" w:color="auto"/>
+                <w:between w:val="none" w:sz="0" w:space="0" w:color="auto"/>
+                <w:bar w:val="none" w:sz="0" w:color="auto"/>
+              </w:pBdr>
+              <w:tabs>
+                <w:tab w:val="left" w:pos="2366"/>
+              </w:tabs>
+              <w:rPr>
+                <w:i/>
+                <w:iCs/>
+                <w:sz w:val="20"/>
+                <w:szCs w:val="20"/>
+              </w:rPr>
+            </w:pPr>
+            <w:proofErr w:type="spellStart"/>
+            <w:r>
+              <w:rPr>
+                <w:i/>
+                <w:iCs/>
+                <w:sz w:val="20"/>
+                <w:szCs w:val="20"/>
+              </w:rPr>
+              <w:t>plusMinus</w:t>
+            </w:r>
+            <w:proofErr w:type="spellEnd"/>
+          </w:p>
+        </w:tc>
+      </w:tr>
+      <w:tr>
+        <w:tc>
+          <w:tcPr>
+            <w:tcW w:w="3028" w:type="dxa"/>
+            <w:shd w:val="clear" w:color="auto" w:fill="auto"/>
+          </w:tcPr>
+          <w:p>
+            <w:pPr>
+              <w:pStyle w:val="Body"/>
+              <w:pBdr>
+                <w:top w:val="none" w:sz="0" w:space="0" w:color="auto"/>
+                <w:left w:val="none" w:sz="0" w:space="0" w:color="auto"/>
+                <w:bottom w:val="none" w:sz="0" w:space="0" w:color="auto"/>
+                <w:right w:val="none" w:sz="0" w:space="0" w:color="auto"/>
+                <w:between w:val="none" w:sz="0" w:space="0" w:color="auto"/>
+                <w:bar w:val="none" w:sz="0" w:color="auto"/>
+              </w:pBdr>
+              <w:tabs>
+                <w:tab w:val="left" w:pos="2366"/>
+              </w:tabs>
+              <w:rPr>
+                <w:i/>
+                <w:iCs/>
+                <w:sz w:val="20"/>
+                <w:szCs w:val="20"/>
+              </w:rPr>
+            </w:pPr>
+          </w:p>
+        </w:tc>
+        <w:tc>
+          <w:tcPr>
+            <w:tcW w:w="2689" w:type="dxa"/>
+            <w:shd w:val="clear" w:color="auto" w:fill="auto"/>
+          </w:tcPr>
+          <w:p>
+            <w:pPr>
+              <w:pStyle w:val="Body"/>
+              <w:pBdr>
+                <w:top w:val="none" w:sz="0" w:space="0" w:color="auto"/>
+                <w:left w:val="none" w:sz="0" w:space="0" w:color="auto"/>
+                <w:bottom w:val="none" w:sz="0" w:space="0" w:color="auto"/>
+                <w:right w:val="none" w:sz="0" w:space="0" w:color="auto"/>
+                <w:between w:val="none" w:sz="0" w:space="0" w:color="auto"/>
+                <w:bar w:val="none" w:sz="0" w:color="auto"/>
+              </w:pBdr>
+              <w:tabs>
+                <w:tab w:val="left" w:pos="2366"/>
+              </w:tabs>
+              <w:rPr>
+                <w:i/>
+                <w:iCs/>
+                <w:sz w:val="20"/>
+                <w:szCs w:val="20"/>
+              </w:rPr>
+            </w:pPr>
+            <w:proofErr w:type="spellStart"/>
+            <w:r>
+              <w:rPr>
+                <w:i/>
+                <w:sz w:val="20"/>
+                <w:szCs w:val="20"/>
+              </w:rPr>
+              <w:t>addition</w:t>
+            </w:r>
+            <w:r>
+              <w:rPr>
+                <w:i/>
+                <w:iCs/>
+                <w:sz w:val="20"/>
+                <w:szCs w:val="20"/>
+              </w:rPr>
+              <w:t>Pressed</w:t>
+            </w:r>
+            <w:proofErr w:type="spellEnd"/>
+          </w:p>
+        </w:tc>
+        <w:tc>
+          <w:tcPr>
+            <w:tcW w:w="3748" w:type="dxa"/>
+            <w:shd w:val="clear" w:color="auto" w:fill="auto"/>
+          </w:tcPr>
+          <w:p>
+            <w:pPr>
+              <w:pStyle w:val="Body"/>
+              <w:pBdr>
+                <w:top w:val="none" w:sz="0" w:space="0" w:color="auto"/>
+                <w:left w:val="none" w:sz="0" w:space="0" w:color="auto"/>
+                <w:bottom w:val="none" w:sz="0" w:space="0" w:color="auto"/>
+                <w:right w:val="none" w:sz="0" w:space="0" w:color="auto"/>
+                <w:between w:val="none" w:sz="0" w:space="0" w:color="auto"/>
+                <w:bar w:val="none" w:sz="0" w:color="auto"/>
+              </w:pBdr>
+              <w:tabs>
+                <w:tab w:val="left" w:pos="2366"/>
+              </w:tabs>
+              <w:rPr>
+                <w:i/>
+                <w:iCs/>
+                <w:sz w:val="20"/>
+                <w:szCs w:val="20"/>
+              </w:rPr>
+            </w:pPr>
+          </w:p>
+        </w:tc>
+        <w:tc>
+          <w:tcPr>
+            <w:tcW w:w="3485" w:type="dxa"/>
+            <w:shd w:val="clear" w:color="auto" w:fill="auto"/>
+          </w:tcPr>
+          <w:p>
+            <w:pPr>
+              <w:pStyle w:val="Body"/>
+              <w:pBdr>
+                <w:top w:val="none" w:sz="0" w:space="0" w:color="auto"/>
+                <w:left w:val="none" w:sz="0" w:space="0" w:color="auto"/>
+                <w:bottom w:val="none" w:sz="0" w:space="0" w:color="auto"/>
+                <w:right w:val="none" w:sz="0" w:space="0" w:color="auto"/>
+                <w:between w:val="none" w:sz="0" w:space="0" w:color="auto"/>
+                <w:bar w:val="none" w:sz="0" w:color="auto"/>
+              </w:pBdr>
+              <w:tabs>
+                <w:tab w:val="left" w:pos="2366"/>
+              </w:tabs>
+              <w:rPr>
+                <w:i/>
+                <w:iCs/>
+                <w:sz w:val="20"/>
+                <w:szCs w:val="20"/>
+              </w:rPr>
+            </w:pPr>
+          </w:p>
+        </w:tc>
+      </w:tr>
+      <w:tr>
+        <w:tc>
+          <w:tcPr>
+            <w:tcW w:w="3028" w:type="dxa"/>
+            <w:shd w:val="clear" w:color="auto" w:fill="auto"/>
+          </w:tcPr>
+          <w:p>
+            <w:pPr>
+              <w:pStyle w:val="Body"/>
+              <w:pBdr>
+                <w:top w:val="none" w:sz="0" w:space="0" w:color="auto"/>
+                <w:left w:val="none" w:sz="0" w:space="0" w:color="auto"/>
+                <w:bottom w:val="none" w:sz="0" w:space="0" w:color="auto"/>
+                <w:right w:val="none" w:sz="0" w:space="0" w:color="auto"/>
+                <w:between w:val="none" w:sz="0" w:space="0" w:color="auto"/>
+                <w:bar w:val="none" w:sz="0" w:color="auto"/>
+              </w:pBdr>
+              <w:tabs>
+                <w:tab w:val="left" w:pos="2366"/>
+              </w:tabs>
+              <w:rPr>
+                <w:i/>
+                <w:iCs/>
+                <w:sz w:val="20"/>
+                <w:szCs w:val="20"/>
+              </w:rPr>
+            </w:pPr>
+          </w:p>
+        </w:tc>
+        <w:tc>
+          <w:tcPr>
+            <w:tcW w:w="2689" w:type="dxa"/>
+            <w:shd w:val="clear" w:color="auto" w:fill="auto"/>
+          </w:tcPr>
+          <w:p>
+            <w:pPr>
+              <w:pStyle w:val="Body"/>
+              <w:pBdr>
+                <w:top w:val="none" w:sz="0" w:space="0" w:color="auto"/>
+                <w:left w:val="none" w:sz="0" w:space="0" w:color="auto"/>
+                <w:bottom w:val="none" w:sz="0" w:space="0" w:color="auto"/>
+                <w:right w:val="none" w:sz="0" w:space="0" w:color="auto"/>
+                <w:between w:val="none" w:sz="0" w:space="0" w:color="auto"/>
+                <w:bar w:val="none" w:sz="0" w:color="auto"/>
+              </w:pBdr>
+              <w:tabs>
+                <w:tab w:val="left" w:pos="2366"/>
+              </w:tabs>
+              <w:rPr>
+                <w:i/>
+                <w:iCs/>
+                <w:sz w:val="20"/>
+                <w:szCs w:val="20"/>
+              </w:rPr>
+            </w:pPr>
+            <w:proofErr w:type="spellStart"/>
+            <w:r>
+              <w:rPr>
+                <w:i/>
+                <w:iCs/>
+                <w:sz w:val="20"/>
+                <w:szCs w:val="20"/>
+              </w:rPr>
+              <w:t>subtractionPressed</w:t>
+            </w:r>
+            <w:proofErr w:type="spellEnd"/>
+          </w:p>
+        </w:tc>
+        <w:tc>
+          <w:tcPr>
+            <w:tcW w:w="3748" w:type="dxa"/>
+            <w:shd w:val="clear" w:color="auto" w:fill="auto"/>
+          </w:tcPr>
+          <w:p>
+            <w:pPr>
+              <w:pStyle w:val="Body"/>
+              <w:pBdr>
+                <w:top w:val="none" w:sz="0" w:space="0" w:color="auto"/>
+                <w:left w:val="none" w:sz="0" w:space="0" w:color="auto"/>
+                <w:bottom w:val="none" w:sz="0" w:space="0" w:color="auto"/>
+                <w:right w:val="none" w:sz="0" w:space="0" w:color="auto"/>
+                <w:between w:val="none" w:sz="0" w:space="0" w:color="auto"/>
+                <w:bar w:val="none" w:sz="0" w:color="auto"/>
+              </w:pBdr>
+              <w:tabs>
+                <w:tab w:val="left" w:pos="2366"/>
+              </w:tabs>
+              <w:rPr>
+                <w:i/>
+                <w:iCs/>
+                <w:sz w:val="20"/>
+                <w:szCs w:val="20"/>
+              </w:rPr>
+            </w:pPr>
+          </w:p>
+        </w:tc>
+        <w:tc>
+          <w:tcPr>
+            <w:tcW w:w="3485" w:type="dxa"/>
+            <w:shd w:val="clear" w:color="auto" w:fill="auto"/>
+          </w:tcPr>
+          <w:p>
+            <w:pPr>
+              <w:pStyle w:val="Body"/>
+              <w:pBdr>
+                <w:top w:val="none" w:sz="0" w:space="0" w:color="auto"/>
+                <w:left w:val="none" w:sz="0" w:space="0" w:color="auto"/>
+                <w:bottom w:val="none" w:sz="0" w:space="0" w:color="auto"/>
+                <w:right w:val="none" w:sz="0" w:space="0" w:color="auto"/>
+                <w:between w:val="none" w:sz="0" w:space="0" w:color="auto"/>
+                <w:bar w:val="none" w:sz="0" w:color="auto"/>
+              </w:pBdr>
+              <w:tabs>
+                <w:tab w:val="left" w:pos="2366"/>
+              </w:tabs>
+              <w:rPr>
+                <w:i/>
+                <w:iCs/>
+                <w:sz w:val="20"/>
+                <w:szCs w:val="20"/>
+              </w:rPr>
+            </w:pPr>
+          </w:p>
+        </w:tc>
+      </w:tr>
+      <w:tr>
+        <w:tc>
+          <w:tcPr>
+            <w:tcW w:w="3028" w:type="dxa"/>
+            <w:shd w:val="clear" w:color="auto" w:fill="auto"/>
+          </w:tcPr>
+          <w:p>
+            <w:pPr>
+              <w:pStyle w:val="Body"/>
+              <w:pBdr>
+                <w:top w:val="none" w:sz="0" w:space="0" w:color="auto"/>
+                <w:left w:val="none" w:sz="0" w:space="0" w:color="auto"/>
+                <w:bottom w:val="none" w:sz="0" w:space="0" w:color="auto"/>
+                <w:right w:val="none" w:sz="0" w:space="0" w:color="auto"/>
+                <w:between w:val="none" w:sz="0" w:space="0" w:color="auto"/>
+                <w:bar w:val="none" w:sz="0" w:color="auto"/>
+              </w:pBdr>
+              <w:tabs>
+                <w:tab w:val="left" w:pos="2366"/>
+              </w:tabs>
+              <w:rPr>
+                <w:i/>
+                <w:iCs/>
+                <w:sz w:val="20"/>
+                <w:szCs w:val="20"/>
+              </w:rPr>
+            </w:pPr>
+          </w:p>
+        </w:tc>
+        <w:tc>
+          <w:tcPr>
+            <w:tcW w:w="2689" w:type="dxa"/>
+            <w:shd w:val="clear" w:color="auto" w:fill="auto"/>
+          </w:tcPr>
+          <w:p>
+            <w:pPr>
+              <w:pStyle w:val="Body"/>
+              <w:pBdr>
+                <w:top w:val="none" w:sz="0" w:space="0" w:color="auto"/>
+                <w:left w:val="none" w:sz="0" w:space="0" w:color="auto"/>
+                <w:bottom w:val="none" w:sz="0" w:space="0" w:color="auto"/>
+                <w:right w:val="none" w:sz="0" w:space="0" w:color="auto"/>
+                <w:between w:val="none" w:sz="0" w:space="0" w:color="auto"/>
+                <w:bar w:val="none" w:sz="0" w:color="auto"/>
+              </w:pBdr>
+              <w:tabs>
+                <w:tab w:val="left" w:pos="2366"/>
+              </w:tabs>
+              <w:rPr>
+                <w:i/>
+                <w:iCs/>
+                <w:sz w:val="20"/>
+                <w:szCs w:val="20"/>
+              </w:rPr>
+            </w:pPr>
+            <w:proofErr w:type="spellStart"/>
+            <w:r>
+              <w:rPr>
+                <w:i/>
+                <w:iCs/>
+                <w:sz w:val="20"/>
+                <w:szCs w:val="20"/>
+              </w:rPr>
+              <w:t>multiplyPressed</w:t>
+            </w:r>
+            <w:proofErr w:type="spellEnd"/>
+          </w:p>
+        </w:tc>
+        <w:tc>
+          <w:tcPr>
+            <w:tcW w:w="3748" w:type="dxa"/>
+            <w:shd w:val="clear" w:color="auto" w:fill="auto"/>
+          </w:tcPr>
+          <w:p>
+            <w:pPr>
+              <w:pStyle w:val="Body"/>
+              <w:pBdr>
+                <w:top w:val="none" w:sz="0" w:space="0" w:color="auto"/>
+                <w:left w:val="none" w:sz="0" w:space="0" w:color="auto"/>
+                <w:bottom w:val="none" w:sz="0" w:space="0" w:color="auto"/>
+                <w:right w:val="none" w:sz="0" w:space="0" w:color="auto"/>
+                <w:between w:val="none" w:sz="0" w:space="0" w:color="auto"/>
+                <w:bar w:val="none" w:sz="0" w:color="auto"/>
+              </w:pBdr>
+              <w:tabs>
+                <w:tab w:val="left" w:pos="2366"/>
+              </w:tabs>
+              <w:rPr>
+                <w:i/>
+                <w:iCs/>
+                <w:sz w:val="20"/>
+                <w:szCs w:val="20"/>
+              </w:rPr>
+            </w:pPr>
+          </w:p>
+        </w:tc>
+        <w:tc>
+          <w:tcPr>
+            <w:tcW w:w="3485" w:type="dxa"/>
+            <w:shd w:val="clear" w:color="auto" w:fill="auto"/>
+          </w:tcPr>
+          <w:p>
+            <w:pPr>
+              <w:pStyle w:val="Body"/>
+              <w:pBdr>
+                <w:top w:val="none" w:sz="0" w:space="0" w:color="auto"/>
+                <w:left w:val="none" w:sz="0" w:space="0" w:color="auto"/>
+                <w:bottom w:val="none" w:sz="0" w:space="0" w:color="auto"/>
+                <w:right w:val="none" w:sz="0" w:space="0" w:color="auto"/>
+                <w:between w:val="none" w:sz="0" w:space="0" w:color="auto"/>
+                <w:bar w:val="none" w:sz="0" w:color="auto"/>
+              </w:pBdr>
+              <w:tabs>
+                <w:tab w:val="left" w:pos="2366"/>
+              </w:tabs>
+              <w:rPr>
+                <w:i/>
+                <w:iCs/>
+                <w:sz w:val="20"/>
+                <w:szCs w:val="20"/>
+              </w:rPr>
+            </w:pPr>
+          </w:p>
+        </w:tc>
+      </w:tr>
+      <w:tr>
+        <w:tc>
+          <w:tcPr>
+            <w:tcW w:w="3028" w:type="dxa"/>
+            <w:shd w:val="clear" w:color="auto" w:fill="auto"/>
+          </w:tcPr>
+          <w:p>
+            <w:pPr>
+              <w:pStyle w:val="Body"/>
+              <w:pBdr>
+                <w:top w:val="none" w:sz="0" w:space="0" w:color="auto"/>
+                <w:left w:val="none" w:sz="0" w:space="0" w:color="auto"/>
+                <w:bottom w:val="none" w:sz="0" w:space="0" w:color="auto"/>
+                <w:right w:val="none" w:sz="0" w:space="0" w:color="auto"/>
+                <w:between w:val="none" w:sz="0" w:space="0" w:color="auto"/>
+                <w:bar w:val="none" w:sz="0" w:color="auto"/>
+              </w:pBdr>
+              <w:tabs>
+                <w:tab w:val="left" w:pos="2366"/>
+              </w:tabs>
+              <w:rPr>
+                <w:i/>
+                <w:iCs/>
+                <w:sz w:val="20"/>
+                <w:szCs w:val="20"/>
+              </w:rPr>
+            </w:pPr>
+          </w:p>
+        </w:tc>
+        <w:tc>
+          <w:tcPr>
+            <w:tcW w:w="2689" w:type="dxa"/>
+            <w:shd w:val="clear" w:color="auto" w:fill="auto"/>
+          </w:tcPr>
+          <w:p>
+            <w:pPr>
+              <w:pStyle w:val="Body"/>
+              <w:pBdr>
+                <w:top w:val="none" w:sz="0" w:space="0" w:color="auto"/>
+                <w:left w:val="none" w:sz="0" w:space="0" w:color="auto"/>
+                <w:bottom w:val="none" w:sz="0" w:space="0" w:color="auto"/>
+                <w:right w:val="none" w:sz="0" w:space="0" w:color="auto"/>
+                <w:between w:val="none" w:sz="0" w:space="0" w:color="auto"/>
+                <w:bar w:val="none" w:sz="0" w:color="auto"/>
+              </w:pBdr>
+              <w:tabs>
+                <w:tab w:val="left" w:pos="2366"/>
+              </w:tabs>
+              <w:rPr>
+                <w:i/>
+                <w:iCs/>
+                <w:sz w:val="20"/>
+                <w:szCs w:val="20"/>
+              </w:rPr>
+            </w:pPr>
+            <w:proofErr w:type="spellStart"/>
+            <w:r>
+              <w:rPr>
+                <w:i/>
+                <w:iCs/>
+                <w:sz w:val="20"/>
+                <w:szCs w:val="20"/>
+              </w:rPr>
+              <w:t>divisionPressed</w:t>
+            </w:r>
+            <w:proofErr w:type="spellEnd"/>
+          </w:p>
+        </w:tc>
+        <w:tc>
+          <w:tcPr>
+            <w:tcW w:w="3748" w:type="dxa"/>
+            <w:shd w:val="clear" w:color="auto" w:fill="auto"/>
+          </w:tcPr>
+          <w:p>
+            <w:pPr>
+              <w:pStyle w:val="Body"/>
+              <w:pBdr>
+                <w:top w:val="none" w:sz="0" w:space="0" w:color="auto"/>
+                <w:left w:val="none" w:sz="0" w:space="0" w:color="auto"/>
+                <w:bottom w:val="none" w:sz="0" w:space="0" w:color="auto"/>
+                <w:right w:val="none" w:sz="0" w:space="0" w:color="auto"/>
+                <w:between w:val="none" w:sz="0" w:space="0" w:color="auto"/>
+                <w:bar w:val="none" w:sz="0" w:color="auto"/>
+              </w:pBdr>
+              <w:tabs>
+                <w:tab w:val="left" w:pos="2366"/>
+              </w:tabs>
+              <w:rPr>
+                <w:i/>
+                <w:iCs/>
+                <w:sz w:val="20"/>
+                <w:szCs w:val="20"/>
+              </w:rPr>
+            </w:pPr>
+          </w:p>
+        </w:tc>
+        <w:tc>
+          <w:tcPr>
+            <w:tcW w:w="3485" w:type="dxa"/>
+            <w:shd w:val="clear" w:color="auto" w:fill="auto"/>
+          </w:tcPr>
+          <w:p>
+            <w:pPr>
+              <w:pStyle w:val="Body"/>
+              <w:pBdr>
+                <w:top w:val="none" w:sz="0" w:space="0" w:color="auto"/>
+                <w:left w:val="none" w:sz="0" w:space="0" w:color="auto"/>
+                <w:bottom w:val="none" w:sz="0" w:space="0" w:color="auto"/>
+                <w:right w:val="none" w:sz="0" w:space="0" w:color="auto"/>
+                <w:between w:val="none" w:sz="0" w:space="0" w:color="auto"/>
+                <w:bar w:val="none" w:sz="0" w:color="auto"/>
+              </w:pBdr>
+              <w:tabs>
+                <w:tab w:val="left" w:pos="2366"/>
+              </w:tabs>
+              <w:rPr>
+                <w:i/>
+                <w:iCs/>
+                <w:sz w:val="20"/>
+                <w:szCs w:val="20"/>
+              </w:rPr>
+            </w:pPr>
+          </w:p>
+        </w:tc>
+      </w:tr>
+      <w:tr>
+        <w:tc>
+          <w:tcPr>
+            <w:tcW w:w="3028" w:type="dxa"/>
+            <w:shd w:val="clear" w:color="auto" w:fill="auto"/>
+          </w:tcPr>
+          <w:p>
+            <w:pPr>
+              <w:pStyle w:val="Body"/>
+              <w:pBdr>
+                <w:top w:val="none" w:sz="0" w:space="0" w:color="auto"/>
+                <w:left w:val="none" w:sz="0" w:space="0" w:color="auto"/>
+                <w:bottom w:val="none" w:sz="0" w:space="0" w:color="auto"/>
+                <w:right w:val="none" w:sz="0" w:space="0" w:color="auto"/>
+                <w:between w:val="none" w:sz="0" w:space="0" w:color="auto"/>
+                <w:bar w:val="none" w:sz="0" w:color="auto"/>
+              </w:pBdr>
+              <w:tabs>
+                <w:tab w:val="left" w:pos="2366"/>
+              </w:tabs>
+              <w:rPr>
+                <w:i/>
+                <w:iCs/>
+                <w:sz w:val="20"/>
+                <w:szCs w:val="20"/>
+              </w:rPr>
+            </w:pPr>
+          </w:p>
+        </w:tc>
+        <w:tc>
+          <w:tcPr>
+            <w:tcW w:w="2689" w:type="dxa"/>
+            <w:shd w:val="clear" w:color="auto" w:fill="auto"/>
+          </w:tcPr>
+          <w:p>
+            <w:pPr>
+              <w:pStyle w:val="Body"/>
+              <w:pBdr>
+                <w:top w:val="none" w:sz="0" w:space="0" w:color="auto"/>
+                <w:left w:val="none" w:sz="0" w:space="0" w:color="auto"/>
+                <w:bottom w:val="none" w:sz="0" w:space="0" w:color="auto"/>
+                <w:right w:val="none" w:sz="0" w:space="0" w:color="auto"/>
+                <w:between w:val="none" w:sz="0" w:space="0" w:color="auto"/>
+                <w:bar w:val="none" w:sz="0" w:color="auto"/>
+              </w:pBdr>
+              <w:tabs>
+                <w:tab w:val="left" w:pos="2366"/>
+              </w:tabs>
+              <w:rPr>
+                <w:i/>
+                <w:iCs/>
+                <w:sz w:val="20"/>
+                <w:szCs w:val="20"/>
+              </w:rPr>
+            </w:pPr>
+            <w:proofErr w:type="spellStart"/>
+            <w:r>
+              <w:rPr>
+                <w:i/>
+                <w:iCs/>
+                <w:sz w:val="20"/>
+                <w:szCs w:val="20"/>
+              </w:rPr>
+              <w:t>clearPressed</w:t>
+            </w:r>
+            <w:proofErr w:type="spellEnd"/>
+          </w:p>
+        </w:tc>
+        <w:tc>
+          <w:tcPr>
+            <w:tcW w:w="3748" w:type="dxa"/>
+            <w:shd w:val="clear" w:color="auto" w:fill="auto"/>
+          </w:tcPr>
+          <w:p>
+            <w:pPr>
+              <w:pStyle w:val="Body"/>
+              <w:pBdr>
+                <w:top w:val="none" w:sz="0" w:space="0" w:color="auto"/>
+                <w:left w:val="none" w:sz="0" w:space="0" w:color="auto"/>
+                <w:bottom w:val="none" w:sz="0" w:space="0" w:color="auto"/>
+                <w:right w:val="none" w:sz="0" w:space="0" w:color="auto"/>
+                <w:between w:val="none" w:sz="0" w:space="0" w:color="auto"/>
+                <w:bar w:val="none" w:sz="0" w:color="auto"/>
+              </w:pBdr>
+              <w:tabs>
+                <w:tab w:val="left" w:pos="2366"/>
+              </w:tabs>
+              <w:rPr>
+                <w:i/>
+                <w:iCs/>
+                <w:sz w:val="20"/>
+                <w:szCs w:val="20"/>
+              </w:rPr>
+            </w:pPr>
+          </w:p>
+        </w:tc>
+        <w:tc>
+          <w:tcPr>
+            <w:tcW w:w="3485" w:type="dxa"/>
+            <w:shd w:val="clear" w:color="auto" w:fill="auto"/>
+          </w:tcPr>
+          <w:p>
+            <w:pPr>
+              <w:pStyle w:val="Body"/>
+              <w:pBdr>
+                <w:top w:val="none" w:sz="0" w:space="0" w:color="auto"/>
+                <w:left w:val="none" w:sz="0" w:space="0" w:color="auto"/>
+                <w:bottom w:val="none" w:sz="0" w:space="0" w:color="auto"/>
+                <w:right w:val="none" w:sz="0" w:space="0" w:color="auto"/>
+                <w:between w:val="none" w:sz="0" w:space="0" w:color="auto"/>
+                <w:bar w:val="none" w:sz="0" w:color="auto"/>
+              </w:pBdr>
+              <w:tabs>
+                <w:tab w:val="left" w:pos="2366"/>
+              </w:tabs>
+              <w:rPr>
+                <w:i/>
+                <w:iCs/>
+                <w:sz w:val="20"/>
+                <w:szCs w:val="20"/>
+              </w:rPr>
+            </w:pPr>
+          </w:p>
+        </w:tc>
+      </w:tr>
+      <w:tr>
+        <w:tc>
+          <w:tcPr>
+            <w:tcW w:w="3028" w:type="dxa"/>
+            <w:shd w:val="clear" w:color="auto" w:fill="auto"/>
+          </w:tcPr>
+          <w:p>
+            <w:pPr>
+              <w:pStyle w:val="Body"/>
+              <w:pBdr>
+                <w:top w:val="none" w:sz="0" w:space="0" w:color="auto"/>
+                <w:left w:val="none" w:sz="0" w:space="0" w:color="auto"/>
+                <w:bottom w:val="none" w:sz="0" w:space="0" w:color="auto"/>
+                <w:right w:val="none" w:sz="0" w:space="0" w:color="auto"/>
+                <w:between w:val="none" w:sz="0" w:space="0" w:color="auto"/>
+                <w:bar w:val="none" w:sz="0" w:color="auto"/>
+              </w:pBdr>
+              <w:tabs>
+                <w:tab w:val="left" w:pos="2366"/>
+              </w:tabs>
+              <w:rPr>
+                <w:i/>
+                <w:iCs/>
+                <w:sz w:val="20"/>
+                <w:szCs w:val="20"/>
+              </w:rPr>
+            </w:pPr>
+          </w:p>
+        </w:tc>
+        <w:tc>
+          <w:tcPr>
+            <w:tcW w:w="2689" w:type="dxa"/>
+            <w:shd w:val="clear" w:color="auto" w:fill="auto"/>
+          </w:tcPr>
+          <w:p>
+            <w:pPr>
+              <w:pStyle w:val="Body"/>
+              <w:pBdr>
+                <w:top w:val="none" w:sz="0" w:space="0" w:color="auto"/>
+                <w:left w:val="none" w:sz="0" w:space="0" w:color="auto"/>
+                <w:bottom w:val="none" w:sz="0" w:space="0" w:color="auto"/>
+                <w:right w:val="none" w:sz="0" w:space="0" w:color="auto"/>
+                <w:between w:val="none" w:sz="0" w:space="0" w:color="auto"/>
+                <w:bar w:val="none" w:sz="0" w:color="auto"/>
+              </w:pBdr>
+              <w:tabs>
+                <w:tab w:val="left" w:pos="2366"/>
+              </w:tabs>
+              <w:rPr>
+                <w:i/>
+                <w:iCs/>
+                <w:sz w:val="20"/>
+                <w:szCs w:val="20"/>
+              </w:rPr>
+            </w:pPr>
+            <w:proofErr w:type="spellStart"/>
+            <w:r>
+              <w:rPr>
+                <w:i/>
+                <w:iCs/>
+                <w:sz w:val="20"/>
+                <w:szCs w:val="20"/>
+              </w:rPr>
+              <w:t>percentagePressed</w:t>
+            </w:r>
+            <w:proofErr w:type="spellEnd"/>
+          </w:p>
+        </w:tc>
+        <w:tc>
+          <w:tcPr>
+            <w:tcW w:w="3748" w:type="dxa"/>
+            <w:shd w:val="clear" w:color="auto" w:fill="auto"/>
+          </w:tcPr>
+          <w:p>
+            <w:pPr>
+              <w:pStyle w:val="Body"/>
+              <w:pBdr>
+                <w:top w:val="none" w:sz="0" w:space="0" w:color="auto"/>
+                <w:left w:val="none" w:sz="0" w:space="0" w:color="auto"/>
+                <w:bottom w:val="none" w:sz="0" w:space="0" w:color="auto"/>
+                <w:right w:val="none" w:sz="0" w:space="0" w:color="auto"/>
+                <w:between w:val="none" w:sz="0" w:space="0" w:color="auto"/>
+                <w:bar w:val="none" w:sz="0" w:color="auto"/>
+              </w:pBdr>
+              <w:tabs>
+                <w:tab w:val="left" w:pos="2366"/>
+              </w:tabs>
+              <w:rPr>
+                <w:i/>
+                <w:iCs/>
+                <w:sz w:val="20"/>
+                <w:szCs w:val="20"/>
+              </w:rPr>
+            </w:pPr>
+          </w:p>
+        </w:tc>
+        <w:tc>
+          <w:tcPr>
+            <w:tcW w:w="3485" w:type="dxa"/>
+            <w:shd w:val="clear" w:color="auto" w:fill="auto"/>
+          </w:tcPr>
+          <w:p>
+            <w:pPr>
+              <w:pStyle w:val="Body"/>
+              <w:pBdr>
+                <w:top w:val="none" w:sz="0" w:space="0" w:color="auto"/>
+                <w:left w:val="none" w:sz="0" w:space="0" w:color="auto"/>
+                <w:bottom w:val="none" w:sz="0" w:space="0" w:color="auto"/>
+                <w:right w:val="none" w:sz="0" w:space="0" w:color="auto"/>
+                <w:between w:val="none" w:sz="0" w:space="0" w:color="auto"/>
+                <w:bar w:val="none" w:sz="0" w:color="auto"/>
+              </w:pBdr>
+              <w:tabs>
+                <w:tab w:val="left" w:pos="2366"/>
+              </w:tabs>
+              <w:rPr>
+                <w:i/>
+                <w:iCs/>
+                <w:sz w:val="20"/>
+                <w:szCs w:val="20"/>
+              </w:rPr>
+            </w:pPr>
+          </w:p>
+        </w:tc>
+      </w:tr>
+      <w:tr>
+        <w:tc>
+          <w:tcPr>
+            <w:tcW w:w="3028" w:type="dxa"/>
+            <w:shd w:val="clear" w:color="auto" w:fill="auto"/>
+          </w:tcPr>
+          <w:p>
+            <w:pPr>
+              <w:pStyle w:val="Body"/>
+              <w:pBdr>
+                <w:top w:val="none" w:sz="0" w:space="0" w:color="auto"/>
+                <w:left w:val="none" w:sz="0" w:space="0" w:color="auto"/>
+                <w:bottom w:val="none" w:sz="0" w:space="0" w:color="auto"/>
+                <w:right w:val="none" w:sz="0" w:space="0" w:color="auto"/>
+                <w:between w:val="none" w:sz="0" w:space="0" w:color="auto"/>
+                <w:bar w:val="none" w:sz="0" w:color="auto"/>
+              </w:pBdr>
+              <w:tabs>
+                <w:tab w:val="left" w:pos="2366"/>
+              </w:tabs>
+              <w:rPr>
+                <w:i/>
+                <w:iCs/>
+                <w:sz w:val="20"/>
+                <w:szCs w:val="20"/>
+              </w:rPr>
+            </w:pPr>
+          </w:p>
+        </w:tc>
+        <w:tc>
+          <w:tcPr>
+            <w:tcW w:w="2689" w:type="dxa"/>
+            <w:shd w:val="clear" w:color="auto" w:fill="auto"/>
+          </w:tcPr>
+          <w:p>
+            <w:pPr>
+              <w:pStyle w:val="Body"/>
+              <w:pBdr>
+                <w:top w:val="none" w:sz="0" w:space="0" w:color="auto"/>
+                <w:left w:val="none" w:sz="0" w:space="0" w:color="auto"/>
+                <w:bottom w:val="none" w:sz="0" w:space="0" w:color="auto"/>
+                <w:right w:val="none" w:sz="0" w:space="0" w:color="auto"/>
+                <w:between w:val="none" w:sz="0" w:space="0" w:color="auto"/>
+                <w:bar w:val="none" w:sz="0" w:color="auto"/>
+              </w:pBdr>
+              <w:tabs>
+                <w:tab w:val="left" w:pos="2366"/>
+              </w:tabs>
+              <w:rPr>
+                <w:i/>
+                <w:iCs/>
+                <w:sz w:val="20"/>
+                <w:szCs w:val="20"/>
+              </w:rPr>
+            </w:pPr>
+            <w:proofErr w:type="spellStart"/>
+            <w:r>
+              <w:rPr>
+                <w:i/>
+                <w:iCs/>
+                <w:sz w:val="20"/>
+                <w:szCs w:val="20"/>
+              </w:rPr>
+              <w:t>plusMinusPressed</w:t>
+            </w:r>
+            <w:proofErr w:type="spellEnd"/>
+          </w:p>
+        </w:tc>
+        <w:tc>
+          <w:tcPr>
+            <w:tcW w:w="3748" w:type="dxa"/>
+            <w:shd w:val="clear" w:color="auto" w:fill="auto"/>
+          </w:tcPr>
+          <w:p>
+            <w:pPr>
+              <w:pStyle w:val="Body"/>
+              <w:pBdr>
+                <w:top w:val="none" w:sz="0" w:space="0" w:color="auto"/>
+                <w:left w:val="none" w:sz="0" w:space="0" w:color="auto"/>
+                <w:bottom w:val="none" w:sz="0" w:space="0" w:color="auto"/>
+                <w:right w:val="none" w:sz="0" w:space="0" w:color="auto"/>
+                <w:between w:val="none" w:sz="0" w:space="0" w:color="auto"/>
+                <w:bar w:val="none" w:sz="0" w:color="auto"/>
+              </w:pBdr>
+              <w:tabs>
+                <w:tab w:val="left" w:pos="2366"/>
+              </w:tabs>
+              <w:rPr>
+                <w:i/>
+                <w:iCs/>
+                <w:sz w:val="20"/>
+                <w:szCs w:val="20"/>
+              </w:rPr>
+            </w:pPr>
+          </w:p>
+        </w:tc>
+        <w:tc>
+          <w:tcPr>
+            <w:tcW w:w="3485" w:type="dxa"/>
+            <w:shd w:val="clear" w:color="auto" w:fill="auto"/>
+          </w:tcPr>
+          <w:p>
+            <w:pPr>
+              <w:pStyle w:val="Body"/>
+              <w:pBdr>
+                <w:top w:val="none" w:sz="0" w:space="0" w:color="auto"/>
+                <w:left w:val="none" w:sz="0" w:space="0" w:color="auto"/>
+                <w:bottom w:val="none" w:sz="0" w:space="0" w:color="auto"/>
+                <w:right w:val="none" w:sz="0" w:space="0" w:color="auto"/>
+                <w:between w:val="none" w:sz="0" w:space="0" w:color="auto"/>
+                <w:bar w:val="none" w:sz="0" w:color="auto"/>
+              </w:pBdr>
+              <w:tabs>
+                <w:tab w:val="left" w:pos="2366"/>
+              </w:tabs>
+              <w:rPr>
+                <w:i/>
+                <w:iCs/>
+                <w:sz w:val="20"/>
+                <w:szCs w:val="20"/>
+              </w:rPr>
+            </w:pPr>
+          </w:p>
+        </w:tc>
+      </w:tr>
+      <w:tr>
+        <w:tc>
+          <w:tcPr>
+            <w:tcW w:w="3028" w:type="dxa"/>
+            <w:shd w:val="clear" w:color="auto" w:fill="auto"/>
+          </w:tcPr>
+          <w:p>
+            <w:pPr>
+              <w:pStyle w:val="Body"/>
+              <w:pBdr>
+                <w:top w:val="none" w:sz="0" w:space="0" w:color="auto"/>
+                <w:left w:val="none" w:sz="0" w:space="0" w:color="auto"/>
+                <w:bottom w:val="none" w:sz="0" w:space="0" w:color="auto"/>
+                <w:right w:val="none" w:sz="0" w:space="0" w:color="auto"/>
+                <w:between w:val="none" w:sz="0" w:space="0" w:color="auto"/>
+                <w:bar w:val="none" w:sz="0" w:color="auto"/>
+              </w:pBdr>
+              <w:tabs>
+                <w:tab w:val="left" w:pos="2366"/>
+              </w:tabs>
+              <w:rPr>
+                <w:i/>
+                <w:iCs/>
+                <w:sz w:val="20"/>
+                <w:szCs w:val="20"/>
+              </w:rPr>
+            </w:pPr>
+          </w:p>
+        </w:tc>
+        <w:tc>
+          <w:tcPr>
+            <w:tcW w:w="2689" w:type="dxa"/>
+            <w:shd w:val="clear" w:color="auto" w:fill="auto"/>
+          </w:tcPr>
+          <w:p>
+            <w:pPr>
+              <w:pStyle w:val="Body"/>
+              <w:pBdr>
+                <w:top w:val="none" w:sz="0" w:space="0" w:color="auto"/>
+                <w:left w:val="none" w:sz="0" w:space="0" w:color="auto"/>
+                <w:bottom w:val="none" w:sz="0" w:space="0" w:color="auto"/>
+                <w:right w:val="none" w:sz="0" w:space="0" w:color="auto"/>
+                <w:between w:val="none" w:sz="0" w:space="0" w:color="auto"/>
+                <w:bar w:val="none" w:sz="0" w:color="auto"/>
+              </w:pBdr>
+              <w:tabs>
+                <w:tab w:val="left" w:pos="2366"/>
+              </w:tabs>
+              <w:rPr>
+                <w:i/>
+                <w:iCs/>
+                <w:sz w:val="20"/>
+                <w:szCs w:val="20"/>
+              </w:rPr>
+            </w:pPr>
+            <w:proofErr w:type="spellStart"/>
+            <w:r>
+              <w:rPr>
+                <w:i/>
+                <w:iCs/>
+                <w:sz w:val="20"/>
+                <w:szCs w:val="20"/>
+              </w:rPr>
+              <w:t>equalsPressed</w:t>
+            </w:r>
+            <w:proofErr w:type="spellEnd"/>
+          </w:p>
+        </w:tc>
+        <w:tc>
+          <w:tcPr>
+            <w:tcW w:w="3748" w:type="dxa"/>
+            <w:shd w:val="clear" w:color="auto" w:fill="auto"/>
+          </w:tcPr>
+          <w:p>
+            <w:pPr>
+              <w:pStyle w:val="Body"/>
+              <w:pBdr>
+                <w:top w:val="none" w:sz="0" w:space="0" w:color="auto"/>
+                <w:left w:val="none" w:sz="0" w:space="0" w:color="auto"/>
+                <w:bottom w:val="none" w:sz="0" w:space="0" w:color="auto"/>
+                <w:right w:val="none" w:sz="0" w:space="0" w:color="auto"/>
+                <w:between w:val="none" w:sz="0" w:space="0" w:color="auto"/>
+                <w:bar w:val="none" w:sz="0" w:color="auto"/>
+              </w:pBdr>
+              <w:tabs>
+                <w:tab w:val="left" w:pos="2366"/>
+              </w:tabs>
+              <w:rPr>
+                <w:i/>
+                <w:iCs/>
+                <w:sz w:val="20"/>
+                <w:szCs w:val="20"/>
+              </w:rPr>
+            </w:pPr>
+          </w:p>
+        </w:tc>
+        <w:tc>
+          <w:tcPr>
+            <w:tcW w:w="3485" w:type="dxa"/>
+            <w:shd w:val="clear" w:color="auto" w:fill="auto"/>
+          </w:tcPr>
+          <w:p>
+            <w:pPr>
+              <w:pStyle w:val="Body"/>
+              <w:pBdr>
+                <w:top w:val="none" w:sz="0" w:space="0" w:color="auto"/>
+                <w:left w:val="none" w:sz="0" w:space="0" w:color="auto"/>
+                <w:bottom w:val="none" w:sz="0" w:space="0" w:color="auto"/>
+                <w:right w:val="none" w:sz="0" w:space="0" w:color="auto"/>
+                <w:between w:val="none" w:sz="0" w:space="0" w:color="auto"/>
+                <w:bar w:val="none" w:sz="0" w:color="auto"/>
+              </w:pBdr>
+              <w:tabs>
+                <w:tab w:val="left" w:pos="2366"/>
+              </w:tabs>
+              <w:rPr>
+                <w:i/>
+                <w:iCs/>
+                <w:sz w:val="20"/>
+                <w:szCs w:val="20"/>
+              </w:rPr>
+            </w:pPr>
+          </w:p>
+        </w:tc>
+      </w:tr>
+    </w:tbl>
     <w:p>
       <w:pPr>
         <w:pStyle w:val="Body"/>
@@ -1467,190 +3367,6 @@
           <w:szCs w:val="20"/>
         </w:rPr>
       </w:pPr>
-      <w:r>
-        <w:rPr>
-          <w:i/>
-          <w:iCs/>
-          <w:sz w:val="20"/>
-          <w:szCs w:val="20"/>
-        </w:rPr>
-        <w:tab/>
-        <w:t>multiply</w:t>
-      </w:r>
-      <w:r>
-        <w:rPr>
-          <w:i/>
-          <w:iCs/>
-          <w:sz w:val="20"/>
-          <w:szCs w:val="20"/>
-        </w:rPr>
-        <w:t>Pressed</w:t>
-      </w:r>
-    </w:p>
-    <w:p>
-      <w:pPr>
-        <w:pStyle w:val="Body"/>
-        <w:tabs>
-          <w:tab w:val="left" w:pos="2366"/>
-        </w:tabs>
-        <w:rPr>
-          <w:i/>
-          <w:iCs/>
-          <w:sz w:val="20"/>
-          <w:szCs w:val="20"/>
-        </w:rPr>
-      </w:pPr>
-      <w:r>
-        <w:rPr>
-          <w:i/>
-          <w:iCs/>
-          <w:sz w:val="20"/>
-          <w:szCs w:val="20"/>
-        </w:rPr>
-        <w:tab/>
-        <w:t>division</w:t>
-      </w:r>
-      <w:r>
-        <w:rPr>
-          <w:i/>
-          <w:iCs/>
-          <w:sz w:val="20"/>
-          <w:szCs w:val="20"/>
-        </w:rPr>
-        <w:t>Pressed</w:t>
-      </w:r>
-    </w:p>
-    <w:p>
-      <w:pPr>
-        <w:pStyle w:val="Body"/>
-        <w:tabs>
-          <w:tab w:val="left" w:pos="2366"/>
-        </w:tabs>
-        <w:rPr>
-          <w:i/>
-          <w:iCs/>
-          <w:sz w:val="20"/>
-          <w:szCs w:val="20"/>
-        </w:rPr>
-      </w:pPr>
-      <w:r>
-        <w:rPr>
-          <w:i/>
-          <w:iCs/>
-          <w:sz w:val="20"/>
-          <w:szCs w:val="20"/>
-        </w:rPr>
-        <w:tab/>
-        <w:t>clear</w:t>
-      </w:r>
-      <w:r>
-        <w:rPr>
-          <w:i/>
-          <w:iCs/>
-          <w:sz w:val="20"/>
-          <w:szCs w:val="20"/>
-        </w:rPr>
-        <w:t>Pressed</w:t>
-      </w:r>
-    </w:p>
-    <w:p>
-      <w:pPr>
-        <w:pStyle w:val="Body"/>
-        <w:tabs>
-          <w:tab w:val="left" w:pos="2366"/>
-        </w:tabs>
-        <w:rPr>
-          <w:i/>
-          <w:iCs/>
-          <w:sz w:val="20"/>
-          <w:szCs w:val="20"/>
-        </w:rPr>
-      </w:pPr>
-      <w:r>
-        <w:rPr>
-          <w:i/>
-          <w:iCs/>
-          <w:sz w:val="20"/>
-          <w:szCs w:val="20"/>
-        </w:rPr>
-        <w:tab/>
-        <w:t>percentage</w:t>
-      </w:r>
-      <w:r>
-        <w:rPr>
-          <w:i/>
-          <w:iCs/>
-          <w:sz w:val="20"/>
-          <w:szCs w:val="20"/>
-        </w:rPr>
-        <w:t>Pressed</w:t>
-      </w:r>
-    </w:p>
-    <w:p>
-      <w:pPr>
-        <w:pStyle w:val="Body"/>
-        <w:tabs>
-          <w:tab w:val="left" w:pos="2366"/>
-        </w:tabs>
-        <w:rPr>
-          <w:i/>
-          <w:iCs/>
-          <w:sz w:val="20"/>
-          <w:szCs w:val="20"/>
-        </w:rPr>
-      </w:pPr>
-      <w:r>
-        <w:rPr>
-          <w:i/>
-          <w:iCs/>
-          <w:sz w:val="20"/>
-          <w:szCs w:val="20"/>
-        </w:rPr>
-        <w:tab/>
-        <w:t>plusMinus</w:t>
-      </w:r>
-      <w:r>
-        <w:rPr>
-          <w:i/>
-          <w:iCs/>
-          <w:sz w:val="20"/>
-          <w:szCs w:val="20"/>
-        </w:rPr>
-        <w:t>Pressed</w:t>
-      </w:r>
-    </w:p>
-    <w:p>
-      <w:pPr>
-        <w:pStyle w:val="Body"/>
-        <w:tabs>
-          <w:tab w:val="left" w:pos="2366"/>
-        </w:tabs>
-        <w:rPr>
-          <w:i/>
-          <w:iCs/>
-          <w:sz w:val="20"/>
-          <w:szCs w:val="20"/>
-        </w:rPr>
-      </w:pPr>
-      <w:r>
-        <w:rPr>
-          <w:i/>
-          <w:iCs/>
-          <w:sz w:val="20"/>
-          <w:szCs w:val="20"/>
-        </w:rPr>
-        <w:tab/>
-        <w:t>equals</w:t>
-      </w:r>
-      <w:r>
-        <w:rPr>
-          <w:i/>
-          <w:iCs/>
-          <w:sz w:val="20"/>
-          <w:szCs w:val="20"/>
-        </w:rPr>
-        <w:t>Pressed</w:t>
-      </w:r>
     </w:p>
     <w:tbl>
       <w:tblPr>
@@ -1701,7 +3417,6 @@
               <w:pStyle w:val="Heading2"/>
             </w:pPr>
             <w:r>
-              <w:lastRenderedPageBreak/>
               <w:t>Evaluation Criteria</w:t>
             </w:r>
           </w:p>
@@ -3456,6 +5171,7 @@
               <w:pStyle w:val="FreeForm"/>
             </w:pPr>
             <w:r>
+              <w:lastRenderedPageBreak/>
               <w:t>C1</w:t>
             </w:r>
           </w:p>
@@ -3594,7 +5310,6 @@
               <w:pStyle w:val="FreeForm"/>
             </w:pPr>
             <w:r>
-              <w:lastRenderedPageBreak/>
               <w:t>C</w:t>
             </w:r>
             <w:r>
@@ -5785,6 +7500,7 @@
               <w:pStyle w:val="FreeForm"/>
             </w:pPr>
             <w:r>
+              <w:lastRenderedPageBreak/>
               <w:t>D</w:t>
             </w:r>
           </w:p>
@@ -5913,7 +7629,6 @@
               <w:pStyle w:val="FreeForm"/>
             </w:pPr>
             <w:r>
-              <w:lastRenderedPageBreak/>
               <w:t>B3</w:t>
             </w:r>
           </w:p>
@@ -7771,6 +9486,7 @@
               <w:pStyle w:val="FreeForm"/>
             </w:pPr>
             <w:r>
+              <w:lastRenderedPageBreak/>
               <w:t>C4</w:t>
             </w:r>
             <w:r>
@@ -7880,7 +9596,6 @@
               <w:pStyle w:val="FreeForm"/>
             </w:pPr>
             <w:r>
-              <w:lastRenderedPageBreak/>
               <w:t>D</w:t>
             </w:r>
           </w:p>
@@ -8768,17 +10483,7 @@
                 <w:b/>
                 <w:bCs/>
               </w:rPr>
-              <w:t>-</w:t>
-            </w:r>
-            <w:bookmarkStart w:id="0" w:name="_GoBack"/>
-            <w:bookmarkEnd w:id="0"/>
-            <w:r>
-              <w:rPr>
-                <w:rFonts w:ascii="Courier" w:hAnsi="Courier"/>
-                <w:b/>
-                <w:bCs/>
-              </w:rPr>
-              <w:t>0.08</w:t>
+              <w:t>-0.08</w:t>
             </w:r>
           </w:p>
         </w:tc>
@@ -9176,13 +10881,23 @@
               </w:rPr>
               <w:t xml:space="preserve">       </w:t>
             </w:r>
+            <w:proofErr w:type="gramStart"/>
             <w:r>
               <w:rPr>
                 <w:rFonts w:ascii="Courier" w:hAnsi="Courier"/>
                 <w:sz w:val="18"/>
                 <w:szCs w:val="18"/>
               </w:rPr>
-              <w:t>11  12  13  14  15  16  17  18  19   20 +              <w:t>11  12</w:t>
+            </w:r>
+            <w:proofErr w:type="gramEnd"/>
+            <w:r>
+              <w:rPr>
+                <w:rFonts w:ascii="Courier" w:hAnsi="Courier"/>
+                <w:sz w:val="18"/>
+                <w:szCs w:val="18"/>
+              </w:rPr>
+              <w:t xml:space="preserve">  13  14  15  16  17  18  19   20  </w:t>
             </w:r>
           </w:p>
@@ -9402,6 +11117,7 @@
             <w:pPr>
               <w:pStyle w:val="FreeForm"/>
             </w:pPr>
+            <w:proofErr w:type="spellStart"/>
             <w:r>
               <w:rPr>
                 <w:b/>
@@ -9410,7 +11126,18 @@
                 <w:szCs w:val="18"/>
                 <w:lang w:val="pt-PT"/>
               </w:rPr>
-              <w:t xml:space="preserve">Program passes a </w:t>
+              <w:t>Program</w:t>
+            </w:r>
+            <w:proofErr w:type="spellEnd"/>
+            <w:r>
+              <w:rPr>
+                <w:b/>
+                <w:bCs/>
+                <w:sz w:val="18"/>
+                <w:szCs w:val="18"/>
+                <w:lang w:val="pt-PT"/>
+              </w:rPr>
+              <w:t xml:space="preserve"> passes a </w:t>
             </w:r>
             <w:r>
               <w:rPr>
@@ -10187,8 +11914,13 @@
     </w:r>
     <w:r>
       <w:tab/>
-      <w:t xml:space="preserve">                                                         Writing iOS Apps with UIKit</w:t>
+      <w:t xml:space="preserve">                                                         Writing iOS Apps with </w:t>
     </w:r>
+    <w:proofErr w:type="spellStart"/>
+    <w:r>
+      <w:t>UIKit</w:t>
+    </w:r>
+    <w:proofErr w:type="spellEnd"/>
     <w:r>
       <w:tab/>
     </w:r>
@@ -10221,7 +11953,7 @@
       <w:rPr>
         <w:noProof/>
       </w:rPr>
-      <w:t>6</w:t>
+      <w:t>2</w:t>
     </w:r>
     <w:r>
       <w:fldChar w:fldCharType="end"/>
@@ -11756,6 +13488,29 @@
       <w:szCs w:val="24"/>
     </w:rPr>
   </w:style>
+  <w:style w:type="table" w:styleId="TableGrid">
+    <w:name w:val="Table Grid"/>
+    <w:basedOn w:val="TableNormal"/>
+    <w:uiPriority w:val="39"/>
+    <w:rsid w:val="00A33A2E"/>
+    <w:tblPr>
+      <w:tblInd w:w="0" w:type="dxa"/>
+      <w:tblBorders>
+        <w:top w:val="single" w:sz="4" w:space="0" w:color="auto"/>
+        <w:left w:val="single" w:sz="4" w:space="0" w:color="auto"/>
+        <w:bottom w:val="single" w:sz="4" w:space="0" w:color="auto"/>
+        <w:right w:val="single" w:sz="4" w:space="0" w:color="auto"/>
+        <w:insideH w:val="single" w:sz="4" w:space="0" w:color="auto"/>
+        <w:insideV w:val="single" w:sz="4" w:space="0" w:color="auto"/>
+      </w:tblBorders>
+      <w:tblCellMar>
+        <w:top w:w="0" w:type="dxa"/>
+        <w:left w:w="108" w:type="dxa"/>
+        <w:bottom w:w="0" w:type="dxa"/>
+        <w:right w:w="108" w:type="dxa"/>
+      </w:tblCellMar>
+    </w:tblPr>
+  </w:style>
 </w:styles>
 </file>
 
@@ -12866,7 +14621,7 @@
 </file>
 
 <file path=customXml/itemProps1.xml><?xml version="1.0" encoding="utf-8"?>
-<ds:datastoreItem xmlns:ds="http://schemas.openxmlformats.org/officeDocument/2006/customXml" ds:itemID="{DAF132C3-C53E-C842-A54E-1EA8FE4471DB}">
+<ds:datastoreItem xmlns:ds="http://schemas.openxmlformats.org/officeDocument/2006/customXml" ds:itemID="{2F37BD8B-15FD-404A-84A5-082C814DD94C}">
   <ds:schemaRefs>
     <ds:schemaRef ds:uri="http://schemas.openxmlformats.org/officeDocument/2006/bibliography"/>
   </ds:schemaRefs>

</xml_diff>